<commit_message>
stopping for the day, been working on euc manuscript - results
</commit_message>
<xml_diff>
--- a/docs/manuscripts/euc manuscript/eucLeaf_results3.docx
+++ b/docs/manuscripts/euc manuscript/eucLeaf_results3.docx
@@ -143,7 +143,15 @@
         <w:t>(</w:t>
       </w:r>
       <w:r>
-        <w:t xml:space="preserve">Fig. Xa, </w:t>
+        <w:t xml:space="preserve">Fig. </w:t>
+      </w:r>
+      <w:proofErr w:type="spellStart"/>
+      <w:r>
+        <w:t>Xa</w:t>
+      </w:r>
+      <w:proofErr w:type="spellEnd"/>
+      <w:r>
+        <w:t xml:space="preserve">, </w:t>
       </w:r>
       <w:r>
         <w:t>R</w:t>
@@ -179,7 +187,16 @@
         <w:t xml:space="preserve"> - approximately 1% protein per % gap fraction</w:t>
       </w:r>
       <w:r>
-        <w:t>. Photosystem protein abundance similarly tracked mean annual radiation (again scaled by leaf age) (Fig. Xb,  R</w:t>
+        <w:t xml:space="preserve">. Photosystem protein abundance similarly tracked mean annual radiation (again scaled by leaf age) (Fig. </w:t>
+      </w:r>
+      <w:proofErr w:type="spellStart"/>
+      <w:r>
+        <w:t>Xb</w:t>
+      </w:r>
+      <w:proofErr w:type="spellEnd"/>
+      <w:proofErr w:type="gramStart"/>
+      <w:r>
+        <w:t>,  R</w:t>
       </w:r>
       <w:r>
         <w:rPr>
@@ -187,6 +204,7 @@
         </w:rPr>
         <w:t>2</w:t>
       </w:r>
+      <w:proofErr w:type="gramEnd"/>
       <w:r>
         <w:t xml:space="preserve"> = 0.27, p = 0.001), declining by 42 % over </w:t>
       </w:r>
@@ -215,7 +233,17 @@
         <w:t>-1</w:t>
       </w:r>
       <w:r>
-        <w:t xml:space="preserve">. Photosystem abundance also increased with mean annual precipitation (Fig. Xc, </w:t>
+        <w:t xml:space="preserve">. Photosystem abundance also increased with mean annual precipitation (Fig. </w:t>
+      </w:r>
+      <w:proofErr w:type="spellStart"/>
+      <w:proofErr w:type="gramStart"/>
+      <w:r>
+        <w:t>Xc</w:t>
+      </w:r>
+      <w:proofErr w:type="spellEnd"/>
+      <w:proofErr w:type="gramEnd"/>
+      <w:r>
+        <w:t xml:space="preserve">, </w:t>
       </w:r>
       <w:r>
         <w:t>R</w:t>
@@ -271,11 +299,16 @@
         <w:t xml:space="preserve"> relationship between Calvin cycle enzyme abundance and mean annual radiation </w:t>
       </w:r>
       <w:r>
-        <w:t>(Fig. X</w:t>
+        <w:t xml:space="preserve">(Fig. </w:t>
+      </w:r>
+      <w:proofErr w:type="spellStart"/>
+      <w:r>
+        <w:t>X</w:t>
       </w:r>
       <w:r>
         <w:t>f</w:t>
       </w:r>
+      <w:proofErr w:type="spellEnd"/>
       <w:r>
         <w:t>, R</w:t>
       </w:r>
@@ -322,12 +355,28 @@
         <w:t xml:space="preserve">. Canopy gap fraction did not predict </w:t>
       </w:r>
       <w:r>
-        <w:t xml:space="preserve">Calvin cycle enzyme abundance, however (Fig. Xe). </w:t>
-      </w:r>
-    </w:p>
-    <w:p>
-      <w:r>
-        <w:t xml:space="preserve">Calvin cycle enzyme abundance was not significantly associated with mean annual rainfall, but was inversely related to rainfall during the driest month (Fig. Xg, </w:t>
+        <w:t xml:space="preserve">Calvin cycle enzyme abundance, however (Fig. </w:t>
+      </w:r>
+      <w:proofErr w:type="spellStart"/>
+      <w:r>
+        <w:t>Xe</w:t>
+      </w:r>
+      <w:proofErr w:type="spellEnd"/>
+      <w:r>
+        <w:t xml:space="preserve">). </w:t>
+      </w:r>
+    </w:p>
+    <w:p>
+      <w:r>
+        <w:t xml:space="preserve">Calvin cycle enzyme abundance was not significantly associated with mean annual rainfall, but was inversely related to rainfall during the driest month (Fig. </w:t>
+      </w:r>
+      <w:proofErr w:type="spellStart"/>
+      <w:r>
+        <w:t>Xg</w:t>
+      </w:r>
+      <w:proofErr w:type="spellEnd"/>
+      <w:r>
+        <w:t xml:space="preserve">, </w:t>
       </w:r>
       <w:r>
         <w:t>R</w:t>
@@ -388,7 +437,15 @@
         <w:t>i</w:t>
       </w:r>
       <w:r>
-        <w:t xml:space="preserve">) drawdown when stomates are closed. </w:t>
+        <w:t xml:space="preserve">) drawdown when </w:t>
+      </w:r>
+      <w:proofErr w:type="spellStart"/>
+      <w:r>
+        <w:t>stomates</w:t>
+      </w:r>
+      <w:proofErr w:type="spellEnd"/>
+      <w:r>
+        <w:t xml:space="preserve"> are closed. </w:t>
       </w:r>
       <w:commentRangeEnd w:id="1"/>
       <w:r>
@@ -415,8 +472,13 @@
         <w:t>hotosystem</w:t>
       </w:r>
       <w:r>
-        <w:t xml:space="preserve"> (Fig. Xy</w:t>
-      </w:r>
+        <w:t xml:space="preserve"> (Fig. </w:t>
+      </w:r>
+      <w:proofErr w:type="spellStart"/>
+      <w:r>
+        <w:t>Xy</w:t>
+      </w:r>
+      <w:proofErr w:type="spellEnd"/>
       <w:r>
         <w:t>)</w:t>
       </w:r>
@@ -436,10 +498,18 @@
         <w:t>abundance</w:t>
       </w:r>
       <w:r>
-        <w:t>s (Fig. X</w:t>
-      </w:r>
-      <w:r>
-        <w:t>z)</w:t>
+        <w:t xml:space="preserve">s (Fig. </w:t>
+      </w:r>
+      <w:proofErr w:type="spellStart"/>
+      <w:r>
+        <w:t>X</w:t>
+      </w:r>
+      <w:r>
+        <w:t>z</w:t>
+      </w:r>
+      <w:proofErr w:type="spellEnd"/>
+      <w:r>
+        <w:t>)</w:t>
       </w:r>
       <w:r>
         <w:t xml:space="preserve"> both</w:t>
@@ -503,10 +573,23 @@
         <w:t xml:space="preserve"> the total amount </w:t>
       </w:r>
       <w:r>
-        <w:t xml:space="preserve">of leaf protein (Pearson’s r = 0.98, Fig. Za </w:t>
-      </w:r>
-      <w:r>
-        <w:t>supp info</w:t>
+        <w:t xml:space="preserve">of leaf protein (Pearson’s r = 0.98, Fig. </w:t>
+      </w:r>
+      <w:proofErr w:type="spellStart"/>
+      <w:r>
+        <w:t>Za</w:t>
+      </w:r>
+      <w:proofErr w:type="spellEnd"/>
+      <w:r>
+        <w:t xml:space="preserve"> </w:t>
+      </w:r>
+      <w:proofErr w:type="spellStart"/>
+      <w:r>
+        <w:t>supp</w:t>
+      </w:r>
+      <w:proofErr w:type="spellEnd"/>
+      <w:r>
+        <w:t xml:space="preserve"> info</w:t>
       </w:r>
       <w:r>
         <w:t>), suggesting that Eucalypts tend to invest in carbon assimilation machinery to the maximum extent they are able.</w:t>
@@ -533,7 +616,23 @@
         <w:t xml:space="preserve"> amount</w:t>
       </w:r>
       <w:r>
-        <w:t>, but with more room for variation (Pearson’s r = 0.82, Fig Zb supp info).</w:t>
+        <w:t xml:space="preserve">, but with more room for variation (Pearson’s r = 0.82, Fig </w:t>
+      </w:r>
+      <w:proofErr w:type="spellStart"/>
+      <w:r>
+        <w:t>Zb</w:t>
+      </w:r>
+      <w:proofErr w:type="spellEnd"/>
+      <w:r>
+        <w:t xml:space="preserve"> </w:t>
+      </w:r>
+      <w:proofErr w:type="spellStart"/>
+      <w:r>
+        <w:t>supp</w:t>
+      </w:r>
+      <w:proofErr w:type="spellEnd"/>
+      <w:r>
+        <w:t xml:space="preserve"> info).</w:t>
       </w:r>
     </w:p>
     <w:p>
@@ -552,6 +651,7 @@
           <w:tab w:val="center" w:pos="4513"/>
         </w:tabs>
       </w:pPr>
+      <w:commentRangeStart w:id="2"/>
       <w:r>
         <w:rPr>
           <w:i/>
@@ -576,6 +676,13 @@
           <w:i/>
         </w:rPr>
         <w:t>?</w:t>
+      </w:r>
+      <w:commentRangeEnd w:id="2"/>
+      <w:r>
+        <w:rPr>
+          <w:rStyle w:val="CommentReference"/>
+        </w:rPr>
+        <w:commentReference w:id="2"/>
       </w:r>
     </w:p>
     <w:p>
@@ -585,7 +692,13 @@
         </w:tabs>
       </w:pPr>
       <w:r>
-        <w:t>Total protein differed significantly across leaf age classes: there was no significant difference between new and middle aged leaves (mean difference 3.6 %), but old leaves contained considerably less protein on average than middle aged leaves (16.2 %, p =</w:t>
+        <w:t>Total protein differed significantly across leaf age classes: there was no significant difference between new and middle aged leaves (mean difference 3.6 %</w:t>
+      </w:r>
+      <w:r>
+        <w:t>, p = 0.75</w:t>
+      </w:r>
+      <w:r>
+        <w:t>), but old leaves contained considerably less protein on average than middle aged leaves (16.2 %, p =</w:t>
       </w:r>
       <w:r>
         <w:t xml:space="preserve"> 0.00</w:t>
@@ -611,10 +724,63 @@
         </w:tabs>
       </w:pPr>
       <w:r>
-        <w:t>Light harvesting proteins were found to increase in abundance as leaves aged: middle and old age leaves contained significantly more protein than new leaves (17.1 %, p &gt; 0.001; and 24.9 %, p &gt; 0.001) but were not significantly different from each other (mean difference 6.7 %).</w:t>
-      </w:r>
-      <w:bookmarkStart w:id="2" w:name="_GoBack"/>
-      <w:bookmarkEnd w:id="2"/>
+        <w:t>Light harvesting proteins were found to increase in abundance as leaves aged: middle and old age leaves contained significantly more protein</w:t>
+      </w:r>
+      <w:r>
+        <w:t xml:space="preserve"> on average</w:t>
+      </w:r>
+      <w:r>
+        <w:t xml:space="preserve"> than new leaves (17.</w:t>
+      </w:r>
+      <w:commentRangeStart w:id="3"/>
+      <w:r>
+        <w:t>1 %, p &gt; 0.001;</w:t>
+      </w:r>
+      <w:commentRangeEnd w:id="3"/>
+      <w:r>
+        <w:rPr>
+          <w:rStyle w:val="CommentReference"/>
+        </w:rPr>
+        <w:commentReference w:id="3"/>
+      </w:r>
+      <w:r>
+        <w:t xml:space="preserve"> and 24.9 %, p &gt; 0.001) but were not significantly different from each other (mean difference 6.7 %</w:t>
+      </w:r>
+      <w:r>
+        <w:t>, p = 0.11</w:t>
+      </w:r>
+      <w:r>
+        <w:t>).</w:t>
+      </w:r>
+      <w:r>
+        <w:t xml:space="preserve"> This trend remained significant in an </w:t>
+      </w:r>
+      <w:commentRangeStart w:id="4"/>
+      <w:r>
+        <w:t>ANCOVA model including canopy gap fraction as a covariate</w:t>
+      </w:r>
+      <w:commentRangeEnd w:id="4"/>
+      <w:r>
+        <w:rPr>
+          <w:rStyle w:val="CommentReference"/>
+        </w:rPr>
+        <w:commentReference w:id="4"/>
+      </w:r>
+      <w:r>
+        <w:t xml:space="preserve">. </w:t>
+      </w:r>
+      <w:r>
+        <w:t xml:space="preserve">Variance partitioning identified most variation explained in this model by leaf age as shared with gap fraction </w:t>
+      </w:r>
+      <w:r>
+        <w:t>(0.09)</w:t>
+      </w:r>
+      <w:r>
+        <w:t>. Leaf age made only a minor independent contribution to explained variance (0.03), while gap fraction explained a larger portion independently (0.19).</w:t>
+      </w:r>
+      <w:r>
+        <w:t xml:space="preserve"> Thus the change in light harvesting proteins can be mostly attributed to the effect of shading. </w:t>
+      </w:r>
     </w:p>
     <w:p>
       <w:pPr>
@@ -622,6 +788,8 @@
           <w:tab w:val="center" w:pos="4513"/>
         </w:tabs>
       </w:pPr>
+      <w:bookmarkStart w:id="5" w:name="_GoBack"/>
+      <w:bookmarkEnd w:id="5"/>
     </w:p>
     <w:p>
       <w:pPr>
@@ -686,7 +854,15 @@
         <w:t>even</w:t>
       </w:r>
       <w:r>
-        <w:t xml:space="preserve"> when leafrad_mean is taken into account</w:t>
+        <w:t xml:space="preserve"> when </w:t>
+      </w:r>
+      <w:proofErr w:type="spellStart"/>
+      <w:r>
+        <w:t>leafrad_mean</w:t>
+      </w:r>
+      <w:proofErr w:type="spellEnd"/>
+      <w:r>
+        <w:t xml:space="preserve"> is taken into account</w:t>
       </w:r>
     </w:p>
     <w:p>
@@ -804,7 +980,35 @@
         <w:rPr>
           <w:sz w:val="20"/>
         </w:rPr>
-        <w:t>But see Hikosaka &amp; Shigeno 2009 “nitrogen allocation to cell walls does not explain the variation in PNUE”</w:t>
+        <w:t xml:space="preserve">But see </w:t>
+      </w:r>
+      <w:proofErr w:type="spellStart"/>
+      <w:r>
+        <w:rPr>
+          <w:sz w:val="20"/>
+        </w:rPr>
+        <w:t>Hikosaka</w:t>
+      </w:r>
+      <w:proofErr w:type="spellEnd"/>
+      <w:r>
+        <w:rPr>
+          <w:sz w:val="20"/>
+        </w:rPr>
+        <w:t xml:space="preserve"> &amp; </w:t>
+      </w:r>
+      <w:proofErr w:type="spellStart"/>
+      <w:r>
+        <w:rPr>
+          <w:sz w:val="20"/>
+        </w:rPr>
+        <w:t>Shigeno</w:t>
+      </w:r>
+      <w:proofErr w:type="spellEnd"/>
+      <w:r>
+        <w:rPr>
+          <w:sz w:val="20"/>
+        </w:rPr>
+        <w:t xml:space="preserve"> 2009 “nitrogen allocation to cell walls does not explain the variation in PNUE”</w:t>
       </w:r>
     </w:p>
     <w:p>
@@ -855,9 +1059,11 @@
         </w:rPr>
         <w:annotationRef/>
       </w:r>
+      <w:proofErr w:type="gramStart"/>
       <w:r>
         <w:t>terminology</w:t>
       </w:r>
+      <w:proofErr w:type="gramEnd"/>
     </w:p>
   </w:comment>
   <w:comment w:id="1" w:author="Faculty of Science" w:date="2017-02-22T15:02:00Z" w:initials="FoS">
@@ -871,8 +1077,89 @@
         </w:rPr>
         <w:annotationRef/>
       </w:r>
-      <w:r>
-        <w:t>but wide error around means – this relationship doesn’t hold in unaggregated data</w:t>
+      <w:proofErr w:type="gramStart"/>
+      <w:r>
+        <w:t>but</w:t>
+      </w:r>
+      <w:proofErr w:type="gramEnd"/>
+      <w:r>
+        <w:t xml:space="preserve"> wide error around means – this relationship doesn’t hold in </w:t>
+      </w:r>
+      <w:proofErr w:type="spellStart"/>
+      <w:r>
+        <w:t>unaggregated</w:t>
+      </w:r>
+      <w:proofErr w:type="spellEnd"/>
+      <w:r>
+        <w:t xml:space="preserve"> data</w:t>
+      </w:r>
+    </w:p>
+  </w:comment>
+  <w:comment w:id="2" w:author="Faculty of Science" w:date="2017-02-22T18:00:00Z" w:initials="FoS">
+    <w:p>
+      <w:pPr>
+        <w:pStyle w:val="CommentText"/>
+      </w:pPr>
+      <w:r>
+        <w:rPr>
+          <w:rStyle w:val="CommentReference"/>
+        </w:rPr>
+        <w:annotationRef/>
+      </w:r>
+      <w:r>
+        <w:t xml:space="preserve">These results are on </w:t>
+      </w:r>
+      <w:proofErr w:type="spellStart"/>
+      <w:r>
+        <w:t>unaggregated</w:t>
+      </w:r>
+      <w:proofErr w:type="spellEnd"/>
+      <w:r>
+        <w:t xml:space="preserve"> data</w:t>
+      </w:r>
+    </w:p>
+  </w:comment>
+  <w:comment w:id="3" w:author="Faculty of Science" w:date="2017-02-22T17:48:00Z" w:initials="FoS">
+    <w:p>
+      <w:pPr>
+        <w:pStyle w:val="CommentText"/>
+      </w:pPr>
+      <w:r>
+        <w:rPr>
+          <w:rStyle w:val="CommentReference"/>
+        </w:rPr>
+        <w:annotationRef/>
+      </w:r>
+      <w:proofErr w:type="spellStart"/>
+      <w:proofErr w:type="gramStart"/>
+      <w:r>
+        <w:t>df’s</w:t>
+      </w:r>
+      <w:proofErr w:type="spellEnd"/>
+      <w:proofErr w:type="gramEnd"/>
+      <w:r>
+        <w:t>?</w:t>
+      </w:r>
+    </w:p>
+  </w:comment>
+  <w:comment w:id="4" w:author="Faculty of Science" w:date="2017-02-22T17:50:00Z" w:initials="FoS">
+    <w:p>
+      <w:pPr>
+        <w:pStyle w:val="CommentText"/>
+      </w:pPr>
+      <w:r>
+        <w:rPr>
+          <w:rStyle w:val="CommentReference"/>
+        </w:rPr>
+        <w:annotationRef/>
+      </w:r>
+      <w:proofErr w:type="gramStart"/>
+      <w:r>
+        <w:t>not</w:t>
+      </w:r>
+      <w:proofErr w:type="gramEnd"/>
+      <w:r>
+        <w:t xml:space="preserve"> sure how to report, ask Emma</w:t>
       </w:r>
     </w:p>
   </w:comment>
@@ -883,6 +1170,9 @@
 <w15:commentsEx xmlns:wpc="http://schemas.microsoft.com/office/word/2010/wordprocessingCanvas" xmlns:mc="http://schemas.openxmlformats.org/markup-compatibility/2006" xmlns:o="urn:schemas-microsoft-com:office:office" xmlns:r="http://schemas.openxmlformats.org/officeDocument/2006/relationships" xmlns:m="http://schemas.openxmlformats.org/officeDocument/2006/math" xmlns:v="urn:schemas-microsoft-com:vml" xmlns:wp14="http://schemas.microsoft.com/office/word/2010/wordprocessingDrawing" xmlns:wp="http://schemas.openxmlformats.org/drawingml/2006/wordprocessingDrawing" xmlns:w10="urn:schemas-microsoft-com:office:word" xmlns:w="http://schemas.openxmlformats.org/wordprocessingml/2006/main" xmlns:w14="http://schemas.microsoft.com/office/word/2010/wordml" xmlns:w15="http://schemas.microsoft.com/office/word/2012/wordml" xmlns:wpg="http://schemas.microsoft.com/office/word/2010/wordprocessingGroup" xmlns:wpi="http://schemas.microsoft.com/office/word/2010/wordprocessingInk" xmlns:wne="http://schemas.microsoft.com/office/word/2006/wordml" xmlns:wps="http://schemas.microsoft.com/office/word/2010/wordprocessingShape" mc:Ignorable="w14 w15 wp14">
   <w15:commentEx w15:paraId="70F49329" w15:done="0"/>
   <w15:commentEx w15:paraId="54932BC0" w15:done="0"/>
+  <w15:commentEx w15:paraId="28A2C6D1" w15:done="0"/>
+  <w15:commentEx w15:paraId="56ACB14D" w15:done="0"/>
+  <w15:commentEx w15:paraId="2106F041" w15:done="0"/>
 </w15:commentsEx>
 </file>
 
@@ -1928,7 +2218,7 @@
 </file>
 
 <file path=customXml/itemProps1.xml><?xml version="1.0" encoding="utf-8"?>
-<ds:datastoreItem xmlns:ds="http://schemas.openxmlformats.org/officeDocument/2006/customXml" ds:itemID="{C30E82C8-815C-4E6C-BA1B-4308F8A93E21}">
+<ds:datastoreItem xmlns:ds="http://schemas.openxmlformats.org/officeDocument/2006/customXml" ds:itemID="{3FAA1992-DD89-4E58-8D3B-37A8171F8155}">
   <ds:schemaRefs>
     <ds:schemaRef ds:uri="http://schemas.openxmlformats.org/officeDocument/2006/bibliography"/>
   </ds:schemaRefs>

</xml_diff>

<commit_message>
added figs for decra proposal and euc ms
</commit_message>
<xml_diff>
--- a/docs/manuscripts/euc manuscript/eucLeaf_results3.docx
+++ b/docs/manuscripts/euc manuscript/eucLeaf_results3.docx
@@ -143,15 +143,7 @@
         <w:t>(</w:t>
       </w:r>
       <w:r>
-        <w:t xml:space="preserve">Fig. </w:t>
-      </w:r>
-      <w:proofErr w:type="spellStart"/>
-      <w:r>
-        <w:t>Xa</w:t>
-      </w:r>
-      <w:proofErr w:type="spellEnd"/>
-      <w:r>
-        <w:t xml:space="preserve">, </w:t>
+        <w:t xml:space="preserve">Fig. Xa, </w:t>
       </w:r>
       <w:r>
         <w:t>R</w:t>
@@ -187,16 +179,7 @@
         <w:t xml:space="preserve"> - approximately 1% protein per % gap fraction</w:t>
       </w:r>
       <w:r>
-        <w:t xml:space="preserve">. Photosystem protein abundance similarly tracked mean annual radiation (again scaled by leaf age) (Fig. </w:t>
-      </w:r>
-      <w:proofErr w:type="spellStart"/>
-      <w:r>
-        <w:t>Xb</w:t>
-      </w:r>
-      <w:proofErr w:type="spellEnd"/>
-      <w:proofErr w:type="gramStart"/>
-      <w:r>
-        <w:t>,  R</w:t>
+        <w:t>. Photosystem protein abundance similarly tracked mean annual radiation (again scaled by leaf age) (Fig. Xb,  R</w:t>
       </w:r>
       <w:r>
         <w:rPr>
@@ -204,7 +187,6 @@
         </w:rPr>
         <w:t>2</w:t>
       </w:r>
-      <w:proofErr w:type="gramEnd"/>
       <w:r>
         <w:t xml:space="preserve"> = 0.27, p = 0.001), declining by 42 % over </w:t>
       </w:r>
@@ -233,17 +215,7 @@
         <w:t>-1</w:t>
       </w:r>
       <w:r>
-        <w:t xml:space="preserve">. Photosystem abundance also increased with mean annual precipitation (Fig. </w:t>
-      </w:r>
-      <w:proofErr w:type="spellStart"/>
-      <w:proofErr w:type="gramStart"/>
-      <w:r>
-        <w:t>Xc</w:t>
-      </w:r>
-      <w:proofErr w:type="spellEnd"/>
-      <w:proofErr w:type="gramEnd"/>
-      <w:r>
-        <w:t xml:space="preserve">, </w:t>
+        <w:t xml:space="preserve">. Photosystem abundance also increased with mean annual precipitation (Fig. Xc, </w:t>
       </w:r>
       <w:r>
         <w:t>R</w:t>
@@ -299,16 +271,11 @@
         <w:t xml:space="preserve"> relationship between Calvin cycle enzyme abundance and mean annual radiation </w:t>
       </w:r>
       <w:r>
-        <w:t xml:space="preserve">(Fig. </w:t>
-      </w:r>
-      <w:proofErr w:type="spellStart"/>
-      <w:r>
-        <w:t>X</w:t>
+        <w:t>(Fig. X</w:t>
       </w:r>
       <w:r>
         <w:t>f</w:t>
       </w:r>
-      <w:proofErr w:type="spellEnd"/>
       <w:r>
         <w:t>, R</w:t>
       </w:r>
@@ -355,28 +322,12 @@
         <w:t xml:space="preserve">. Canopy gap fraction did not predict </w:t>
       </w:r>
       <w:r>
-        <w:t xml:space="preserve">Calvin cycle enzyme abundance, however (Fig. </w:t>
-      </w:r>
-      <w:proofErr w:type="spellStart"/>
-      <w:r>
-        <w:t>Xe</w:t>
-      </w:r>
-      <w:proofErr w:type="spellEnd"/>
-      <w:r>
-        <w:t xml:space="preserve">). </w:t>
-      </w:r>
-    </w:p>
-    <w:p>
-      <w:r>
-        <w:t xml:space="preserve">Calvin cycle enzyme abundance was not significantly associated with mean annual rainfall, but was inversely related to rainfall during the driest month (Fig. </w:t>
-      </w:r>
-      <w:proofErr w:type="spellStart"/>
-      <w:r>
-        <w:t>Xg</w:t>
-      </w:r>
-      <w:proofErr w:type="spellEnd"/>
-      <w:r>
-        <w:t xml:space="preserve">, </w:t>
+        <w:t xml:space="preserve">Calvin cycle enzyme abundance, however (Fig. Xe). </w:t>
+      </w:r>
+    </w:p>
+    <w:p>
+      <w:r>
+        <w:t xml:space="preserve">Calvin cycle enzyme abundance was not significantly associated with mean annual rainfall, but was inversely related to rainfall during the driest month (Fig. Xg, </w:t>
       </w:r>
       <w:r>
         <w:t>R</w:t>
@@ -437,15 +388,7 @@
         <w:t>i</w:t>
       </w:r>
       <w:r>
-        <w:t xml:space="preserve">) drawdown when </w:t>
-      </w:r>
-      <w:proofErr w:type="spellStart"/>
-      <w:r>
-        <w:t>stomates</w:t>
-      </w:r>
-      <w:proofErr w:type="spellEnd"/>
-      <w:r>
-        <w:t xml:space="preserve"> are closed. </w:t>
+        <w:t xml:space="preserve">) drawdown when stomates are closed. </w:t>
       </w:r>
       <w:commentRangeEnd w:id="1"/>
       <w:r>
@@ -472,13 +415,8 @@
         <w:t>hotosystem</w:t>
       </w:r>
       <w:r>
-        <w:t xml:space="preserve"> (Fig. </w:t>
-      </w:r>
-      <w:proofErr w:type="spellStart"/>
-      <w:r>
-        <w:t>Xy</w:t>
-      </w:r>
-      <w:proofErr w:type="spellEnd"/>
+        <w:t xml:space="preserve"> (Fig. Xy</w:t>
+      </w:r>
       <w:r>
         <w:t>)</w:t>
       </w:r>
@@ -498,18 +436,10 @@
         <w:t>abundance</w:t>
       </w:r>
       <w:r>
-        <w:t xml:space="preserve">s (Fig. </w:t>
-      </w:r>
-      <w:proofErr w:type="spellStart"/>
-      <w:r>
-        <w:t>X</w:t>
-      </w:r>
-      <w:r>
-        <w:t>z</w:t>
-      </w:r>
-      <w:proofErr w:type="spellEnd"/>
-      <w:r>
-        <w:t>)</w:t>
+        <w:t>s (Fig. X</w:t>
+      </w:r>
+      <w:r>
+        <w:t>z)</w:t>
       </w:r>
       <w:r>
         <w:t xml:space="preserve"> both</w:t>
@@ -573,33 +503,20 @@
         <w:t xml:space="preserve"> the total amount </w:t>
       </w:r>
       <w:r>
-        <w:t xml:space="preserve">of leaf protein (Pearson’s r = 0.98, Fig. </w:t>
-      </w:r>
-      <w:proofErr w:type="spellStart"/>
-      <w:r>
-        <w:t>Za</w:t>
-      </w:r>
-      <w:proofErr w:type="spellEnd"/>
+        <w:t xml:space="preserve">of leaf protein (Pearson’s r = 0.98, Fig. Za </w:t>
+      </w:r>
+      <w:r>
+        <w:t>supp info</w:t>
+      </w:r>
+      <w:r>
+        <w:t>), suggesting that Eucalypts tend to invest in carbon assimilation machinery to the maximum extent they are able.</w:t>
+      </w:r>
+      <w:r>
+        <w:t xml:space="preserve"> Absolute abundance of</w:t>
+      </w:r>
       <w:r>
         <w:t xml:space="preserve"> </w:t>
       </w:r>
-      <w:proofErr w:type="spellStart"/>
-      <w:r>
-        <w:t>supp</w:t>
-      </w:r>
-      <w:proofErr w:type="spellEnd"/>
-      <w:r>
-        <w:t xml:space="preserve"> info</w:t>
-      </w:r>
-      <w:r>
-        <w:t>), suggesting that Eucalypts tend to invest in carbon assimilation machinery to the maximum extent they are able.</w:t>
-      </w:r>
-      <w:r>
-        <w:t xml:space="preserve"> Absolute abundance of</w:t>
-      </w:r>
-      <w:r>
-        <w:t xml:space="preserve"> </w:t>
-      </w:r>
       <w:r>
         <w:t>p</w:t>
       </w:r>
@@ -616,23 +533,7 @@
         <w:t xml:space="preserve"> amount</w:t>
       </w:r>
       <w:r>
-        <w:t xml:space="preserve">, but with more room for variation (Pearson’s r = 0.82, Fig </w:t>
-      </w:r>
-      <w:proofErr w:type="spellStart"/>
-      <w:r>
-        <w:t>Zb</w:t>
-      </w:r>
-      <w:proofErr w:type="spellEnd"/>
-      <w:r>
-        <w:t xml:space="preserve"> </w:t>
-      </w:r>
-      <w:proofErr w:type="spellStart"/>
-      <w:r>
-        <w:t>supp</w:t>
-      </w:r>
-      <w:proofErr w:type="spellEnd"/>
-      <w:r>
-        <w:t xml:space="preserve"> info).</w:t>
+        <w:t>, but with more room for variation (Pearson’s r = 0.82, Fig Zb supp info).</w:t>
       </w:r>
     </w:p>
     <w:p>
@@ -714,7 +615,12 @@
         </w:tabs>
       </w:pPr>
       <w:r>
-        <w:t>We tested two competing hypotheses concerning the effect of leaf age on abundance of photosynthetic proteins. In the first, we predicted that the abundance of light harvesting proteins would increase with leaf age to counter the effect of shading associated with canopy development. The second hypothesis was that proportional abundance of photosynthetic proteins should decline with age, as nitrogen is progressively allocated to recalcitrant structural and defensive proteins over the lifespan of the leaf.</w:t>
+        <w:t xml:space="preserve">We tested </w:t>
+      </w:r>
+      <w:bookmarkStart w:id="3" w:name="_GoBack"/>
+      <w:bookmarkEnd w:id="3"/>
+      <w:r>
+        <w:t>competing hypotheses concerning the effect of leaf age on abundance of photosynthetic proteins. In the first, we predicted that the abundance of light harvesting proteins would increase with leaf age to counter the effect of shading associated with canopy development. The second hypothesis was that proportional abundance of photosynthetic proteins should decline with age, as nitrogen is progressively allocated to recalcitrant structural and defensive proteins over the lifespan of the leaf.</w:t>
       </w:r>
     </w:p>
     <w:p>
@@ -732,16 +638,16 @@
       <w:r>
         <w:t xml:space="preserve"> than new leaves (17.</w:t>
       </w:r>
-      <w:commentRangeStart w:id="3"/>
+      <w:commentRangeStart w:id="4"/>
       <w:r>
         <w:t>1 %, p &gt; 0.001;</w:t>
       </w:r>
-      <w:commentRangeEnd w:id="3"/>
+      <w:commentRangeEnd w:id="4"/>
       <w:r>
         <w:rPr>
           <w:rStyle w:val="CommentReference"/>
         </w:rPr>
-        <w:commentReference w:id="3"/>
+        <w:commentReference w:id="4"/>
       </w:r>
       <w:r>
         <w:t xml:space="preserve"> and 24.9 %, p &gt; 0.001) but were not significantly different from each other (mean difference 6.7 %</w:t>
@@ -755,16 +661,16 @@
       <w:r>
         <w:t xml:space="preserve"> This trend remained significant in an </w:t>
       </w:r>
-      <w:commentRangeStart w:id="4"/>
+      <w:commentRangeStart w:id="5"/>
       <w:r>
         <w:t>ANCOVA model including canopy gap fraction as a covariate</w:t>
       </w:r>
-      <w:commentRangeEnd w:id="4"/>
+      <w:commentRangeEnd w:id="5"/>
       <w:r>
         <w:rPr>
           <w:rStyle w:val="CommentReference"/>
         </w:rPr>
-        <w:commentReference w:id="4"/>
+        <w:commentReference w:id="5"/>
       </w:r>
       <w:r>
         <w:t xml:space="preserve">. </w:t>
@@ -788,8 +694,6 @@
           <w:tab w:val="center" w:pos="4513"/>
         </w:tabs>
       </w:pPr>
-      <w:bookmarkStart w:id="5" w:name="_GoBack"/>
-      <w:bookmarkEnd w:id="5"/>
     </w:p>
     <w:p>
       <w:pPr>
@@ -854,15 +758,7 @@
         <w:t>even</w:t>
       </w:r>
       <w:r>
-        <w:t xml:space="preserve"> when </w:t>
-      </w:r>
-      <w:proofErr w:type="spellStart"/>
-      <w:r>
-        <w:t>leafrad_mean</w:t>
-      </w:r>
-      <w:proofErr w:type="spellEnd"/>
-      <w:r>
-        <w:t xml:space="preserve"> is taken into account</w:t>
+        <w:t xml:space="preserve"> when leafrad_mean is taken into account</w:t>
       </w:r>
     </w:p>
     <w:p>
@@ -980,35 +876,7 @@
         <w:rPr>
           <w:sz w:val="20"/>
         </w:rPr>
-        <w:t xml:space="preserve">But see </w:t>
-      </w:r>
-      <w:proofErr w:type="spellStart"/>
-      <w:r>
-        <w:rPr>
-          <w:sz w:val="20"/>
-        </w:rPr>
-        <w:t>Hikosaka</w:t>
-      </w:r>
-      <w:proofErr w:type="spellEnd"/>
-      <w:r>
-        <w:rPr>
-          <w:sz w:val="20"/>
-        </w:rPr>
-        <w:t xml:space="preserve"> &amp; </w:t>
-      </w:r>
-      <w:proofErr w:type="spellStart"/>
-      <w:r>
-        <w:rPr>
-          <w:sz w:val="20"/>
-        </w:rPr>
-        <w:t>Shigeno</w:t>
-      </w:r>
-      <w:proofErr w:type="spellEnd"/>
-      <w:r>
-        <w:rPr>
-          <w:sz w:val="20"/>
-        </w:rPr>
-        <w:t xml:space="preserve"> 2009 “nitrogen allocation to cell walls does not explain the variation in PNUE”</w:t>
+        <w:t>But see Hikosaka &amp; Shigeno 2009 “nitrogen allocation to cell walls does not explain the variation in PNUE”</w:t>
       </w:r>
     </w:p>
     <w:p>
@@ -1059,11 +927,9 @@
         </w:rPr>
         <w:annotationRef/>
       </w:r>
-      <w:proofErr w:type="gramStart"/>
       <w:r>
         <w:t>terminology</w:t>
       </w:r>
-      <w:proofErr w:type="gramEnd"/>
     </w:p>
   </w:comment>
   <w:comment w:id="1" w:author="Faculty of Science" w:date="2017-02-22T15:02:00Z" w:initials="FoS">
@@ -1077,21 +943,8 @@
         </w:rPr>
         <w:annotationRef/>
       </w:r>
-      <w:proofErr w:type="gramStart"/>
-      <w:r>
-        <w:t>but</w:t>
-      </w:r>
-      <w:proofErr w:type="gramEnd"/>
-      <w:r>
-        <w:t xml:space="preserve"> wide error around means – this relationship doesn’t hold in </w:t>
-      </w:r>
-      <w:proofErr w:type="spellStart"/>
-      <w:r>
-        <w:t>unaggregated</w:t>
-      </w:r>
-      <w:proofErr w:type="spellEnd"/>
-      <w:r>
-        <w:t xml:space="preserve"> data</w:t>
+      <w:r>
+        <w:t>but wide error around means – this relationship doesn’t hold in unaggregated data</w:t>
       </w:r>
     </w:p>
   </w:comment>
@@ -1107,19 +960,11 @@
         <w:annotationRef/>
       </w:r>
       <w:r>
-        <w:t xml:space="preserve">These results are on </w:t>
-      </w:r>
-      <w:proofErr w:type="spellStart"/>
-      <w:r>
-        <w:t>unaggregated</w:t>
-      </w:r>
-      <w:proofErr w:type="spellEnd"/>
-      <w:r>
-        <w:t xml:space="preserve"> data</w:t>
+        <w:t>These results are on unaggregated data</w:t>
       </w:r>
     </w:p>
   </w:comment>
-  <w:comment w:id="3" w:author="Faculty of Science" w:date="2017-02-22T17:48:00Z" w:initials="FoS">
+  <w:comment w:id="4" w:author="Faculty of Science" w:date="2017-02-22T17:48:00Z" w:initials="FoS">
     <w:p>
       <w:pPr>
         <w:pStyle w:val="CommentText"/>
@@ -1130,19 +975,12 @@
         </w:rPr>
         <w:annotationRef/>
       </w:r>
-      <w:proofErr w:type="spellStart"/>
-      <w:proofErr w:type="gramStart"/>
-      <w:r>
-        <w:t>df’s</w:t>
-      </w:r>
-      <w:proofErr w:type="spellEnd"/>
-      <w:proofErr w:type="gramEnd"/>
-      <w:r>
-        <w:t>?</w:t>
+      <w:r>
+        <w:t>df’s?</w:t>
       </w:r>
     </w:p>
   </w:comment>
-  <w:comment w:id="4" w:author="Faculty of Science" w:date="2017-02-22T17:50:00Z" w:initials="FoS">
+  <w:comment w:id="5" w:author="Faculty of Science" w:date="2017-02-22T17:50:00Z" w:initials="FoS">
     <w:p>
       <w:pPr>
         <w:pStyle w:val="CommentText"/>
@@ -1153,13 +991,8 @@
         </w:rPr>
         <w:annotationRef/>
       </w:r>
-      <w:proofErr w:type="gramStart"/>
-      <w:r>
-        <w:t>not</w:t>
-      </w:r>
-      <w:proofErr w:type="gramEnd"/>
-      <w:r>
-        <w:t xml:space="preserve"> sure how to report, ask Emma</w:t>
+      <w:r>
+        <w:t>not sure how to report, ask Emma</w:t>
       </w:r>
     </w:p>
   </w:comment>
@@ -2218,7 +2051,7 @@
 </file>
 
 <file path=customXml/itemProps1.xml><?xml version="1.0" encoding="utf-8"?>
-<ds:datastoreItem xmlns:ds="http://schemas.openxmlformats.org/officeDocument/2006/customXml" ds:itemID="{3FAA1992-DD89-4E58-8D3B-37A8171F8155}">
+<ds:datastoreItem xmlns:ds="http://schemas.openxmlformats.org/officeDocument/2006/customXml" ds:itemID="{53256603-70F1-4636-B889-C728FF58E477}">
   <ds:schemaRefs>
     <ds:schemaRef ds:uri="http://schemas.openxmlformats.org/officeDocument/2006/bibliography"/>
   </ds:schemaRefs>

</xml_diff>

<commit_message>
first draft of results
</commit_message>
<xml_diff>
--- a/docs/manuscripts/euc manuscript/eucLeaf_results3.docx
+++ b/docs/manuscripts/euc manuscript/eucLeaf_results3.docx
@@ -16,72 +16,898 @@
       </w:r>
     </w:p>
     <w:p>
-      <w:pPr>
-        <w:rPr>
-          <w:b/>
-        </w:rPr>
-      </w:pPr>
+      <w:commentRangeStart w:id="0"/>
+      <w:r>
+        <w:rPr>
+          <w:i/>
+        </w:rPr>
+        <w:t>Summary statistics and fractions of variation across scales of measurement</w:t>
+      </w:r>
+      <w:commentRangeEnd w:id="0"/>
+      <w:r>
+        <w:rPr>
+          <w:rStyle w:val="CommentReference"/>
+        </w:rPr>
+        <w:commentReference w:id="0"/>
+      </w:r>
     </w:p>
     <w:p>
       <w:r>
-        <w:t>Summary</w:t>
+        <w:t>Our data capture a wide range of variation in protein abundance (Table 1). Variance was consistently greater between species (for a given site) than within species (Table 2). Within-site fractions of variation comprised by leaf age and biological replicate number were roughly similar within protein categories.</w:t>
       </w:r>
     </w:p>
     <w:p>
-      <w:r>
-        <w:t>How much protein was there, of each time, what were the variances?</w:t>
+      <w:pPr>
+        <w:pStyle w:val="Caption"/>
+        <w:keepNext/>
+      </w:pPr>
+      <w:r>
+        <w:t xml:space="preserve">Table </w:t>
+      </w:r>
+      <w:r>
+        <w:fldChar w:fldCharType="begin"/>
+      </w:r>
+      <w:r>
+        <w:instrText xml:space="preserve"> SEQ Table \* ARABIC </w:instrText>
+      </w:r>
+      <w:r>
+        <w:fldChar w:fldCharType="separate"/>
+      </w:r>
+      <w:r>
+        <w:rPr>
+          <w:noProof/>
+        </w:rPr>
+        <w:t>1</w:t>
+      </w:r>
+      <w:r>
+        <w:fldChar w:fldCharType="end"/>
+      </w:r>
+      <w:r>
+        <w:t>. Mean protein abundances and standard deviations (SD).</w:t>
+      </w:r>
+    </w:p>
+    <w:tbl>
+      <w:tblPr>
+        <w:tblStyle w:val="TableGrid"/>
+        <w:tblW w:w="0" w:type="auto"/>
+        <w:tblLook w:val="04A0" w:firstRow="1" w:lastRow="0" w:firstColumn="1" w:lastColumn="0" w:noHBand="0" w:noVBand="1"/>
+      </w:tblPr>
+      <w:tblGrid>
+        <w:gridCol w:w="2757"/>
+        <w:gridCol w:w="1701"/>
+        <w:gridCol w:w="1701"/>
+      </w:tblGrid>
+      <w:tr>
+        <w:trPr>
+          <w:trHeight w:val="315"/>
+        </w:trPr>
+        <w:tc>
+          <w:tcPr>
+            <w:tcW w:w="2757" w:type="dxa"/>
+            <w:noWrap/>
+            <w:hideMark/>
+          </w:tcPr>
+          <w:p/>
+        </w:tc>
+        <w:tc>
+          <w:tcPr>
+            <w:tcW w:w="1701" w:type="dxa"/>
+            <w:hideMark/>
+          </w:tcPr>
+          <w:p>
+            <w:pPr>
+              <w:rPr>
+                <w:b/>
+                <w:bCs/>
+              </w:rPr>
+            </w:pPr>
+            <w:r>
+              <w:rPr>
+                <w:b/>
+                <w:bCs/>
+              </w:rPr>
+              <w:t>Mean</w:t>
+            </w:r>
+            <w:r>
+              <w:rPr>
+                <w:b/>
+                <w:bCs/>
+              </w:rPr>
+              <w:t xml:space="preserve"> protein abundance (SD) (mg / m</w:t>
+            </w:r>
+            <w:r>
+              <w:rPr>
+                <w:b/>
+                <w:bCs/>
+                <w:vertAlign w:val="superscript"/>
+              </w:rPr>
+              <w:t>2</w:t>
+            </w:r>
+            <w:r>
+              <w:rPr>
+                <w:b/>
+                <w:bCs/>
+              </w:rPr>
+              <w:t>)</w:t>
+            </w:r>
+          </w:p>
+        </w:tc>
+        <w:tc>
+          <w:tcPr>
+            <w:tcW w:w="1701" w:type="dxa"/>
+          </w:tcPr>
+          <w:p>
+            <w:pPr>
+              <w:rPr>
+                <w:b/>
+                <w:bCs/>
+              </w:rPr>
+            </w:pPr>
+            <w:r>
+              <w:rPr>
+                <w:b/>
+                <w:bCs/>
+              </w:rPr>
+              <w:t>Mean protein fraction (SD)</w:t>
+            </w:r>
+          </w:p>
+        </w:tc>
+      </w:tr>
+      <w:tr>
+        <w:trPr>
+          <w:trHeight w:val="315"/>
+        </w:trPr>
+        <w:tc>
+          <w:tcPr>
+            <w:tcW w:w="2757" w:type="dxa"/>
+            <w:noWrap/>
+            <w:hideMark/>
+          </w:tcPr>
+          <w:p>
+            <w:r>
+              <w:t>t</w:t>
+            </w:r>
+            <w:r>
+              <w:t xml:space="preserve">otal </w:t>
+            </w:r>
+            <w:r>
+              <w:t>protein</w:t>
+            </w:r>
+          </w:p>
+        </w:tc>
+        <w:tc>
+          <w:tcPr>
+            <w:tcW w:w="1701" w:type="dxa"/>
+            <w:noWrap/>
+            <w:hideMark/>
+          </w:tcPr>
+          <w:p>
+            <w:r>
+              <w:t>28651</w:t>
+            </w:r>
+            <w:r>
+              <w:t xml:space="preserve"> (10678)</w:t>
+            </w:r>
+          </w:p>
+        </w:tc>
+        <w:tc>
+          <w:tcPr>
+            <w:tcW w:w="1701" w:type="dxa"/>
+          </w:tcPr>
+          <w:p>
+            <w:r>
+              <w:t>1 (0.37)</w:t>
+            </w:r>
+          </w:p>
+        </w:tc>
+      </w:tr>
+      <w:tr>
+        <w:trPr>
+          <w:trHeight w:val="315"/>
+        </w:trPr>
+        <w:tc>
+          <w:tcPr>
+            <w:tcW w:w="2757" w:type="dxa"/>
+            <w:noWrap/>
+            <w:hideMark/>
+          </w:tcPr>
+          <w:p>
+            <w:r>
+              <w:t>p</w:t>
+            </w:r>
+            <w:r>
+              <w:t>hotosystems</w:t>
+            </w:r>
+          </w:p>
+        </w:tc>
+        <w:tc>
+          <w:tcPr>
+            <w:tcW w:w="1701" w:type="dxa"/>
+            <w:noWrap/>
+            <w:hideMark/>
+          </w:tcPr>
+          <w:p>
+            <w:r>
+              <w:t>4579</w:t>
+            </w:r>
+            <w:r>
+              <w:t xml:space="preserve"> (1863)</w:t>
+            </w:r>
+          </w:p>
+        </w:tc>
+        <w:tc>
+          <w:tcPr>
+            <w:tcW w:w="1701" w:type="dxa"/>
+          </w:tcPr>
+          <w:p>
+            <w:r>
+              <w:t>0.16 (0.07)</w:t>
+            </w:r>
+          </w:p>
+        </w:tc>
+      </w:tr>
+      <w:tr>
+        <w:trPr>
+          <w:trHeight w:val="315"/>
+        </w:trPr>
+        <w:tc>
+          <w:tcPr>
+            <w:tcW w:w="2757" w:type="dxa"/>
+            <w:noWrap/>
+            <w:hideMark/>
+          </w:tcPr>
+          <w:p>
+            <w:r>
+              <w:t xml:space="preserve">Calvin </w:t>
+            </w:r>
+            <w:r>
+              <w:t>cycle</w:t>
+            </w:r>
+          </w:p>
+        </w:tc>
+        <w:tc>
+          <w:tcPr>
+            <w:tcW w:w="1701" w:type="dxa"/>
+            <w:noWrap/>
+            <w:hideMark/>
+          </w:tcPr>
+          <w:p>
+            <w:r>
+              <w:t>9847</w:t>
+            </w:r>
+            <w:r>
+              <w:t xml:space="preserve"> (4358)</w:t>
+            </w:r>
+          </w:p>
+        </w:tc>
+        <w:tc>
+          <w:tcPr>
+            <w:tcW w:w="1701" w:type="dxa"/>
+          </w:tcPr>
+          <w:p>
+            <w:r>
+              <w:t>0.34 (0.15)</w:t>
+            </w:r>
+          </w:p>
+        </w:tc>
+      </w:tr>
+      <w:tr>
+        <w:trPr>
+          <w:trHeight w:val="315"/>
+        </w:trPr>
+        <w:tc>
+          <w:tcPr>
+            <w:tcW w:w="2757" w:type="dxa"/>
+            <w:noWrap/>
+          </w:tcPr>
+          <w:p>
+            <w:r>
+              <w:t>a</w:t>
+            </w:r>
+            <w:r>
+              <w:t>ll photosynthesis</w:t>
+            </w:r>
+            <w:r>
+              <w:t xml:space="preserve"> proteins</w:t>
+            </w:r>
+          </w:p>
+        </w:tc>
+        <w:tc>
+          <w:tcPr>
+            <w:tcW w:w="1701" w:type="dxa"/>
+            <w:noWrap/>
+          </w:tcPr>
+          <w:p>
+            <w:r>
+              <w:t>17348 (7013)</w:t>
+            </w:r>
+          </w:p>
+        </w:tc>
+        <w:tc>
+          <w:tcPr>
+            <w:tcW w:w="1701" w:type="dxa"/>
+          </w:tcPr>
+          <w:p>
+            <w:r>
+              <w:t>0.61 (0.24)</w:t>
+            </w:r>
+          </w:p>
+        </w:tc>
+      </w:tr>
+    </w:tbl>
+    <w:commentRangeStart w:id="1"/>
+    <w:p>
+      <w:r>
+        <w:fldChar w:fldCharType="begin"/>
+      </w:r>
+      <w:r>
+        <w:instrText xml:space="preserve"> LINK Excel.SheetBinaryMacroEnabled.12 "C:\\Users\\James\\Desktop\\stuff\\PEPMOB\\D14\\docs\\manuscripts\\euc manuscript\\fractions of variation - CVs.csv" "fractions of variation - CVs!R10C1:R15C4" \a \f 5 \h  \* MERGEFORMAT </w:instrText>
+      </w:r>
+      <w:r>
+        <w:fldChar w:fldCharType="separate"/>
       </w:r>
     </w:p>
     <w:p>
-      <w:r>
-        <w:t>Total protein trends</w:t>
+      <w:pPr>
+        <w:pStyle w:val="Caption"/>
+        <w:keepNext/>
+      </w:pPr>
+      <w:proofErr w:type="gramStart"/>
+      <w:r>
+        <w:t xml:space="preserve">Table </w:t>
+      </w:r>
+      <w:proofErr w:type="gramEnd"/>
+      <w:r>
+        <w:fldChar w:fldCharType="begin"/>
+      </w:r>
+      <w:r>
+        <w:instrText xml:space="preserve"> SEQ Table \* ARABIC </w:instrText>
+      </w:r>
+      <w:r>
+        <w:fldChar w:fldCharType="separate"/>
+      </w:r>
+      <w:r>
+        <w:rPr>
+          <w:noProof/>
+        </w:rPr>
+        <w:t>2</w:t>
+      </w:r>
+      <w:r>
+        <w:fldChar w:fldCharType="end"/>
+      </w:r>
+      <w:r>
+        <w:t xml:space="preserve">. Variance (coefficient of variation) </w:t>
+      </w:r>
+      <w:r>
+        <w:t>in protein abundances</w:t>
+      </w:r>
+      <w:r>
+        <w:t xml:space="preserve"> </w:t>
+      </w:r>
+      <w:r>
+        <w:t>at</w:t>
+      </w:r>
+      <w:r>
+        <w:t xml:space="preserve"> different </w:t>
+      </w:r>
+      <w:r>
+        <w:t>levels of aggregation</w:t>
+      </w:r>
+      <w:r>
+        <w:t xml:space="preserve">. </w:t>
+      </w:r>
+    </w:p>
+    <w:tbl>
+      <w:tblPr>
+        <w:tblStyle w:val="TableGrid"/>
+        <w:tblW w:w="7508" w:type="dxa"/>
+        <w:tblLook w:val="04A0" w:firstRow="1" w:lastRow="0" w:firstColumn="1" w:lastColumn="0" w:noHBand="0" w:noVBand="1"/>
+      </w:tblPr>
+      <w:tblGrid>
+        <w:gridCol w:w="2972"/>
+        <w:gridCol w:w="1559"/>
+        <w:gridCol w:w="1701"/>
+        <w:gridCol w:w="1276"/>
+      </w:tblGrid>
+      <w:tr>
+        <w:trPr>
+          <w:trHeight w:val="300"/>
+        </w:trPr>
+        <w:tc>
+          <w:tcPr>
+            <w:tcW w:w="2972" w:type="dxa"/>
+            <w:noWrap/>
+            <w:hideMark/>
+          </w:tcPr>
+          <w:p>
+            <w:pPr>
+              <w:rPr>
+                <w:i/>
+              </w:rPr>
+            </w:pPr>
+            <w:r>
+              <w:rPr>
+                <w:i/>
+              </w:rPr>
+              <w:t>L</w:t>
+            </w:r>
+            <w:r>
+              <w:rPr>
+                <w:i/>
+              </w:rPr>
+              <w:t>evel of aggregation</w:t>
+            </w:r>
+          </w:p>
+        </w:tc>
+        <w:tc>
+          <w:tcPr>
+            <w:tcW w:w="1559" w:type="dxa"/>
+            <w:noWrap/>
+            <w:hideMark/>
+          </w:tcPr>
+          <w:p>
+            <w:pPr>
+              <w:rPr>
+                <w:i/>
+              </w:rPr>
+            </w:pPr>
+            <w:r>
+              <w:rPr>
+                <w:i/>
+              </w:rPr>
+              <w:t>T</w:t>
+            </w:r>
+            <w:r>
+              <w:rPr>
+                <w:i/>
+              </w:rPr>
+              <w:t>otal protein</w:t>
+            </w:r>
+          </w:p>
+        </w:tc>
+        <w:tc>
+          <w:tcPr>
+            <w:tcW w:w="1701" w:type="dxa"/>
+            <w:noWrap/>
+            <w:hideMark/>
+          </w:tcPr>
+          <w:p>
+            <w:pPr>
+              <w:rPr>
+                <w:i/>
+              </w:rPr>
+            </w:pPr>
+            <w:r>
+              <w:rPr>
+                <w:i/>
+              </w:rPr>
+              <w:t>P</w:t>
+            </w:r>
+            <w:r>
+              <w:rPr>
+                <w:i/>
+              </w:rPr>
+              <w:t xml:space="preserve">hotosystems </w:t>
+            </w:r>
+          </w:p>
+        </w:tc>
+        <w:tc>
+          <w:tcPr>
+            <w:tcW w:w="1276" w:type="dxa"/>
+            <w:noWrap/>
+            <w:hideMark/>
+          </w:tcPr>
+          <w:p>
+            <w:pPr>
+              <w:rPr>
+                <w:i/>
+              </w:rPr>
+            </w:pPr>
+            <w:r>
+              <w:rPr>
+                <w:i/>
+              </w:rPr>
+              <w:t xml:space="preserve">Calvin </w:t>
+            </w:r>
+            <w:r>
+              <w:rPr>
+                <w:i/>
+              </w:rPr>
+              <w:t>c</w:t>
+            </w:r>
+            <w:r>
+              <w:rPr>
+                <w:i/>
+              </w:rPr>
+              <w:t xml:space="preserve">ycle </w:t>
+            </w:r>
+          </w:p>
+        </w:tc>
+      </w:tr>
+      <w:tr>
+        <w:trPr>
+          <w:trHeight w:val="300"/>
+        </w:trPr>
+        <w:tc>
+          <w:tcPr>
+            <w:tcW w:w="2972" w:type="dxa"/>
+            <w:noWrap/>
+            <w:hideMark/>
+          </w:tcPr>
+          <w:p>
+            <w:r>
+              <w:t>A</w:t>
+            </w:r>
+            <w:r>
+              <w:t>ll data</w:t>
+            </w:r>
+          </w:p>
+        </w:tc>
+        <w:tc>
+          <w:tcPr>
+            <w:tcW w:w="1559" w:type="dxa"/>
+            <w:noWrap/>
+            <w:hideMark/>
+          </w:tcPr>
+          <w:p>
+            <w:r>
+              <w:t>0.37</w:t>
+            </w:r>
+          </w:p>
+        </w:tc>
+        <w:tc>
+          <w:tcPr>
+            <w:tcW w:w="1701" w:type="dxa"/>
+            <w:noWrap/>
+            <w:hideMark/>
+          </w:tcPr>
+          <w:p>
+            <w:r>
+              <w:t>0.4</w:t>
+            </w:r>
+            <w:r>
+              <w:t>1</w:t>
+            </w:r>
+          </w:p>
+        </w:tc>
+        <w:tc>
+          <w:tcPr>
+            <w:tcW w:w="1276" w:type="dxa"/>
+            <w:noWrap/>
+            <w:hideMark/>
+          </w:tcPr>
+          <w:p>
+            <w:r>
+              <w:t>0.44</w:t>
+            </w:r>
+          </w:p>
+        </w:tc>
+      </w:tr>
+      <w:tr>
+        <w:trPr>
+          <w:trHeight w:val="300"/>
+        </w:trPr>
+        <w:tc>
+          <w:tcPr>
+            <w:tcW w:w="2972" w:type="dxa"/>
+            <w:noWrap/>
+            <w:hideMark/>
+          </w:tcPr>
+          <w:p>
+            <w:r>
+              <w:t>B</w:t>
+            </w:r>
+            <w:r>
+              <w:t>etween species</w:t>
+            </w:r>
+            <w:r>
+              <w:t>*</w:t>
+            </w:r>
+            <w:r>
+              <w:t>site</w:t>
+            </w:r>
+          </w:p>
+        </w:tc>
+        <w:tc>
+          <w:tcPr>
+            <w:tcW w:w="1559" w:type="dxa"/>
+            <w:noWrap/>
+            <w:hideMark/>
+          </w:tcPr>
+          <w:p>
+            <w:r>
+              <w:t>0.4</w:t>
+            </w:r>
+            <w:r>
+              <w:t>3</w:t>
+            </w:r>
+          </w:p>
+        </w:tc>
+        <w:tc>
+          <w:tcPr>
+            <w:tcW w:w="1701" w:type="dxa"/>
+            <w:noWrap/>
+            <w:hideMark/>
+          </w:tcPr>
+          <w:p>
+            <w:r>
+              <w:t>0.36</w:t>
+            </w:r>
+          </w:p>
+        </w:tc>
+        <w:tc>
+          <w:tcPr>
+            <w:tcW w:w="1276" w:type="dxa"/>
+            <w:noWrap/>
+            <w:hideMark/>
+          </w:tcPr>
+          <w:p>
+            <w:r>
+              <w:t>0.43</w:t>
+            </w:r>
+          </w:p>
+        </w:tc>
+      </w:tr>
+      <w:tr>
+        <w:trPr>
+          <w:trHeight w:val="300"/>
+        </w:trPr>
+        <w:tc>
+          <w:tcPr>
+            <w:tcW w:w="2972" w:type="dxa"/>
+            <w:noWrap/>
+            <w:hideMark/>
+          </w:tcPr>
+          <w:p>
+            <w:r>
+              <w:t>W</w:t>
+            </w:r>
+            <w:r>
+              <w:t xml:space="preserve">ithin </w:t>
+            </w:r>
+            <w:r>
+              <w:t>species*</w:t>
+            </w:r>
+            <w:r>
+              <w:t>site</w:t>
+            </w:r>
+            <w:r>
+              <w:t xml:space="preserve"> (mean error bar size)</w:t>
+            </w:r>
+          </w:p>
+        </w:tc>
+        <w:tc>
+          <w:tcPr>
+            <w:tcW w:w="1559" w:type="dxa"/>
+            <w:noWrap/>
+            <w:hideMark/>
+          </w:tcPr>
+          <w:p>
+            <w:r>
+              <w:t>0.27</w:t>
+            </w:r>
+          </w:p>
+        </w:tc>
+        <w:tc>
+          <w:tcPr>
+            <w:tcW w:w="1701" w:type="dxa"/>
+            <w:noWrap/>
+            <w:hideMark/>
+          </w:tcPr>
+          <w:p>
+            <w:r>
+              <w:t>0.28</w:t>
+            </w:r>
+          </w:p>
+        </w:tc>
+        <w:tc>
+          <w:tcPr>
+            <w:tcW w:w="1276" w:type="dxa"/>
+            <w:noWrap/>
+            <w:hideMark/>
+          </w:tcPr>
+          <w:p>
+            <w:r>
+              <w:t>0.3</w:t>
+            </w:r>
+            <w:r>
+              <w:t>6</w:t>
+            </w:r>
+          </w:p>
+        </w:tc>
+      </w:tr>
+      <w:tr>
+        <w:trPr>
+          <w:trHeight w:val="300"/>
+        </w:trPr>
+        <w:tc>
+          <w:tcPr>
+            <w:tcW w:w="2972" w:type="dxa"/>
+            <w:noWrap/>
+            <w:hideMark/>
+          </w:tcPr>
+          <w:p>
+            <w:r>
+              <w:t>L</w:t>
+            </w:r>
+            <w:r>
+              <w:t>eaf age</w:t>
+            </w:r>
+          </w:p>
+        </w:tc>
+        <w:tc>
+          <w:tcPr>
+            <w:tcW w:w="1559" w:type="dxa"/>
+            <w:noWrap/>
+            <w:hideMark/>
+          </w:tcPr>
+          <w:p>
+            <w:r>
+              <w:t>0.1</w:t>
+            </w:r>
+            <w:r>
+              <w:t>7</w:t>
+            </w:r>
+          </w:p>
+        </w:tc>
+        <w:tc>
+          <w:tcPr>
+            <w:tcW w:w="1701" w:type="dxa"/>
+            <w:noWrap/>
+            <w:hideMark/>
+          </w:tcPr>
+          <w:p>
+            <w:r>
+              <w:t>0.1</w:t>
+            </w:r>
+            <w:r>
+              <w:t>8</w:t>
+            </w:r>
+          </w:p>
+        </w:tc>
+        <w:tc>
+          <w:tcPr>
+            <w:tcW w:w="1276" w:type="dxa"/>
+            <w:noWrap/>
+            <w:hideMark/>
+          </w:tcPr>
+          <w:p>
+            <w:r>
+              <w:t>0.21</w:t>
+            </w:r>
+          </w:p>
+        </w:tc>
+      </w:tr>
+      <w:tr>
+        <w:trPr>
+          <w:trHeight w:val="300"/>
+        </w:trPr>
+        <w:tc>
+          <w:tcPr>
+            <w:tcW w:w="2972" w:type="dxa"/>
+            <w:noWrap/>
+            <w:hideMark/>
+          </w:tcPr>
+          <w:p>
+            <w:r>
+              <w:t>B</w:t>
+            </w:r>
+            <w:r>
+              <w:t xml:space="preserve">iological </w:t>
+            </w:r>
+            <w:r>
+              <w:t>rep</w:t>
+            </w:r>
+            <w:r>
+              <w:t>licate</w:t>
+            </w:r>
+            <w:r>
+              <w:t xml:space="preserve"> (intraspecific)</w:t>
+            </w:r>
+          </w:p>
+        </w:tc>
+        <w:tc>
+          <w:tcPr>
+            <w:tcW w:w="1559" w:type="dxa"/>
+            <w:noWrap/>
+            <w:hideMark/>
+          </w:tcPr>
+          <w:p>
+            <w:r>
+              <w:t>0.1</w:t>
+            </w:r>
+            <w:r>
+              <w:t>7</w:t>
+            </w:r>
+          </w:p>
+        </w:tc>
+        <w:tc>
+          <w:tcPr>
+            <w:tcW w:w="1701" w:type="dxa"/>
+            <w:noWrap/>
+            <w:hideMark/>
+          </w:tcPr>
+          <w:p>
+            <w:r>
+              <w:t>0.17</w:t>
+            </w:r>
+          </w:p>
+        </w:tc>
+        <w:tc>
+          <w:tcPr>
+            <w:tcW w:w="1276" w:type="dxa"/>
+            <w:noWrap/>
+            <w:hideMark/>
+          </w:tcPr>
+          <w:p>
+            <w:r>
+              <w:t>0.21</w:t>
+            </w:r>
+          </w:p>
+        </w:tc>
+      </w:tr>
+    </w:tbl>
+    <w:p>
+      <w:r>
+        <w:fldChar w:fldCharType="end"/>
+      </w:r>
+      <w:commentRangeEnd w:id="1"/>
+      <w:r>
+        <w:rPr>
+          <w:rStyle w:val="CommentReference"/>
+        </w:rPr>
+        <w:commentReference w:id="1"/>
       </w:r>
     </w:p>
     <w:p>
-      <w:pPr>
+      <w:r>
         <w:rPr>
           <w:i/>
         </w:rPr>
-      </w:pPr>
+        <w:t xml:space="preserve">How do abundances </w:t>
+      </w:r>
+      <w:commentRangeStart w:id="2"/>
+      <w:r>
+        <w:rPr>
+          <w:i/>
+        </w:rPr>
+        <w:t xml:space="preserve">of photosynthetic light </w:t>
+      </w:r>
+      <w:r>
+        <w:rPr>
+          <w:i/>
+        </w:rPr>
+        <w:t>harvesting</w:t>
+      </w:r>
+      <w:r>
+        <w:rPr>
+          <w:i/>
+        </w:rPr>
+        <w:t xml:space="preserve"> and carbon assimilation </w:t>
+      </w:r>
+      <w:commentRangeEnd w:id="2"/>
+      <w:r>
+        <w:rPr>
+          <w:rStyle w:val="CommentReference"/>
+        </w:rPr>
+        <w:commentReference w:id="2"/>
+      </w:r>
+      <w:r>
+        <w:rPr>
+          <w:i/>
+        </w:rPr>
+        <w:t>proteins vary across environmental gradients?</w:t>
+      </w:r>
     </w:p>
     <w:p>
       <w:r>
-        <w:rPr>
-          <w:i/>
-        </w:rPr>
-        <w:t xml:space="preserve">How do abundances </w:t>
-      </w:r>
-      <w:commentRangeStart w:id="0"/>
-      <w:r>
-        <w:rPr>
-          <w:i/>
-        </w:rPr>
-        <w:t xml:space="preserve">of photosynthetic light </w:t>
-      </w:r>
-      <w:r>
-        <w:rPr>
-          <w:i/>
-        </w:rPr>
-        <w:t>harvesting</w:t>
-      </w:r>
-      <w:r>
-        <w:rPr>
-          <w:i/>
-        </w:rPr>
-        <w:t xml:space="preserve"> and carbon assimilation </w:t>
-      </w:r>
-      <w:commentRangeEnd w:id="0"/>
-      <w:r>
-        <w:rPr>
-          <w:rStyle w:val="CommentReference"/>
-        </w:rPr>
-        <w:commentReference w:id="0"/>
-      </w:r>
-      <w:r>
-        <w:rPr>
-          <w:i/>
-        </w:rPr>
-        <w:t>proteins vary across environmental gradients?</w:t>
+        <w:t>In these environmental gradient models, we used aggregated data. E</w:t>
+      </w:r>
+      <w:r>
+        <w:t>ach species * site combination is represented by a total of 9 samples, across three leaf ages and three individuals.</w:t>
+      </w:r>
+      <w:r>
+        <w:t xml:space="preserve"> </w:t>
       </w:r>
     </w:p>
     <w:p>
@@ -95,58 +921,102 @@
         <w:t xml:space="preserve"> hypothesis</w:t>
       </w:r>
       <w:r>
+        <w:t xml:space="preserve"> that</w:t>
+      </w:r>
+      <w:r>
+        <w:t xml:space="preserve"> the abundance of</w:t>
+      </w:r>
+      <w:r>
         <w:t xml:space="preserve"> </w:t>
       </w:r>
       <w:r>
-        <w:t>that</w:t>
-      </w:r>
-      <w:r>
-        <w:t xml:space="preserve"> the abundance of</w:t>
+        <w:t xml:space="preserve">light </w:t>
+      </w:r>
+      <w:r>
+        <w:t>harvesting</w:t>
+      </w:r>
+      <w:r>
+        <w:t xml:space="preserve"> proteins would be highest in light-limited environments</w:t>
+      </w:r>
+      <w:r>
+        <w:t>.</w:t>
       </w:r>
       <w:r>
         <w:t xml:space="preserve"> </w:t>
       </w:r>
       <w:r>
-        <w:t xml:space="preserve">light </w:t>
-      </w:r>
-      <w:r>
-        <w:t>harvesting</w:t>
-      </w:r>
-      <w:r>
-        <w:t xml:space="preserve"> proteins would be highest in light-limited environments</w:t>
-      </w:r>
-      <w:r>
-        <w:t>.</w:t>
+        <w:t>P</w:t>
+      </w:r>
+      <w:r>
+        <w:t xml:space="preserve">hotosystem protein abundance was best predicted by canopy </w:t>
+      </w:r>
+      <w:r>
+        <w:t>openness</w:t>
       </w:r>
       <w:r>
         <w:t xml:space="preserve"> </w:t>
       </w:r>
       <w:r>
-        <w:t>P</w:t>
-      </w:r>
-      <w:r>
-        <w:t xml:space="preserve">hotosystem protein abundance was best predicted by canopy </w:t>
-      </w:r>
-      <w:r>
-        <w:t>openness</w:t>
+        <w:t xml:space="preserve">(scaled by leaf age to account for self-shading) </w:t>
+      </w:r>
+      <w:r>
+        <w:t>(</w:t>
+      </w:r>
+      <w:r>
+        <w:t xml:space="preserve">Fig. </w:t>
+      </w:r>
+      <w:proofErr w:type="spellStart"/>
+      <w:r>
+        <w:t>Xa</w:t>
+      </w:r>
+      <w:proofErr w:type="spellEnd"/>
+      <w:r>
+        <w:t xml:space="preserve">, </w:t>
+      </w:r>
+      <w:r>
+        <w:t>R</w:t>
+      </w:r>
+      <w:r>
+        <w:rPr>
+          <w:vertAlign w:val="superscript"/>
+        </w:rPr>
+        <w:t>2</w:t>
+      </w:r>
+      <w:r>
+        <w:t xml:space="preserve"> = 0.38, p &lt; 0.001), with a modelled reduction of 54</w:t>
       </w:r>
       <w:r>
         <w:t xml:space="preserve"> </w:t>
       </w:r>
       <w:r>
-        <w:t>(scaled by leaf age to account for self-shading)</w:t>
-      </w:r>
-      <w:r>
-        <w:t xml:space="preserve"> </w:t>
-      </w:r>
-      <w:r>
-        <w:t>(</w:t>
-      </w:r>
-      <w:r>
-        <w:t xml:space="preserve">Fig. Xa, </w:t>
-      </w:r>
-      <w:r>
-        <w:t>R</w:t>
+        <w:t xml:space="preserve">% </w:t>
+      </w:r>
+      <w:r>
+        <w:t>as the canopy opened</w:t>
+      </w:r>
+      <w:r>
+        <w:t xml:space="preserve"> (38 – 90 </w:t>
+      </w:r>
+      <w:r>
+        <w:t xml:space="preserve">% </w:t>
+      </w:r>
+      <w:r>
+        <w:t>canopy gap fraction)</w:t>
+      </w:r>
+      <w:r>
+        <w:t xml:space="preserve"> - approximately 1% protein per % gap fraction</w:t>
+      </w:r>
+      <w:r>
+        <w:t xml:space="preserve">. Photosystem protein abundance similarly tracked mean annual radiation (again scaled by leaf age) (Fig. </w:t>
+      </w:r>
+      <w:proofErr w:type="spellStart"/>
+      <w:r>
+        <w:t>Xb</w:t>
+      </w:r>
+      <w:proofErr w:type="spellEnd"/>
+      <w:proofErr w:type="gramStart"/>
+      <w:r>
+        <w:t>,  R</w:t>
       </w:r>
       <w:r>
         <w:rPr>
@@ -154,95 +1024,55 @@
         </w:rPr>
         <w:t>2</w:t>
       </w:r>
-      <w:r>
-        <w:t xml:space="preserve"> = 0.38, p &lt; 0.001), with a modelled reduction of 54</w:t>
-      </w:r>
-      <w:r>
-        <w:t xml:space="preserve"> </w:t>
-      </w:r>
-      <w:r>
-        <w:t xml:space="preserve">% </w:t>
-      </w:r>
-      <w:r>
-        <w:t>as the canopy opened</w:t>
-      </w:r>
-      <w:r>
-        <w:t xml:space="preserve"> (38 – 90 </w:t>
-      </w:r>
-      <w:r>
-        <w:t xml:space="preserve">% </w:t>
-      </w:r>
-      <w:r>
-        <w:t>canopy gap fraction)</w:t>
-      </w:r>
-      <w:r>
-        <w:t xml:space="preserve"> - approximately 1% protein per % gap fraction</w:t>
-      </w:r>
-      <w:r>
-        <w:t>. Photosystem protein abundance similarly tracked mean annual radiation (again scaled by leaf age) (Fig. Xb,  R</w:t>
+      <w:proofErr w:type="gramEnd"/>
+      <w:r>
+        <w:t xml:space="preserve"> = 0.27, p = 0.001), declining by 42 % over </w:t>
+      </w:r>
+      <w:r>
+        <w:t>the observed</w:t>
+      </w:r>
+      <w:r>
+        <w:t xml:space="preserve"> range of 6.7 – 20.1 </w:t>
+      </w:r>
+      <w:r>
+        <w:t>MJ m</w:t>
       </w:r>
       <w:r>
         <w:rPr>
           <w:vertAlign w:val="superscript"/>
         </w:rPr>
+        <w:t>-2</w:t>
+      </w:r>
+      <w:r>
+        <w:t xml:space="preserve"> yr</w:t>
+      </w:r>
+      <w:r>
+        <w:rPr>
+          <w:vertAlign w:val="superscript"/>
+        </w:rPr>
+        <w:t>-1</w:t>
+      </w:r>
+      <w:r>
+        <w:t xml:space="preserve">. Photosystem abundance also increased with mean annual precipitation (Fig. </w:t>
+      </w:r>
+      <w:proofErr w:type="spellStart"/>
+      <w:proofErr w:type="gramStart"/>
+      <w:r>
+        <w:t>Xc</w:t>
+      </w:r>
+      <w:proofErr w:type="spellEnd"/>
+      <w:proofErr w:type="gramEnd"/>
+      <w:r>
+        <w:t>, R</w:t>
+      </w:r>
+      <w:r>
+        <w:rPr>
+          <w:vertAlign w:val="superscript"/>
+        </w:rPr>
         <w:t>2</w:t>
       </w:r>
       <w:r>
-        <w:t xml:space="preserve"> = 0.27, p = 0.001), declining by 42 % over </w:t>
-      </w:r>
-      <w:r>
-        <w:t>the observed</w:t>
-      </w:r>
-      <w:r>
-        <w:t xml:space="preserve"> range of 6.7 – 20.1 </w:t>
-      </w:r>
-      <w:r>
-        <w:t>MJ m</w:t>
-      </w:r>
-      <w:r>
-        <w:rPr>
-          <w:vertAlign w:val="superscript"/>
-        </w:rPr>
-        <w:t>-2</w:t>
-      </w:r>
-      <w:r>
-        <w:t xml:space="preserve"> yr</w:t>
-      </w:r>
-      <w:r>
-        <w:rPr>
-          <w:vertAlign w:val="superscript"/>
-        </w:rPr>
-        <w:t>-1</w:t>
-      </w:r>
-      <w:r>
-        <w:t xml:space="preserve">. Photosystem abundance also increased with mean annual precipitation (Fig. Xc, </w:t>
-      </w:r>
-      <w:r>
-        <w:t>R</w:t>
-      </w:r>
-      <w:r>
-        <w:rPr>
-          <w:vertAlign w:val="superscript"/>
-        </w:rPr>
-        <w:t>2</w:t>
-      </w:r>
-      <w:r>
-        <w:t xml:space="preserve"> = 0.</w:t>
-      </w:r>
-      <w:r>
-        <w:t>2</w:t>
-      </w:r>
-      <w:r>
-        <w:t>8, p &lt; 0.001),</w:t>
-      </w:r>
-      <w:r>
-        <w:t xml:space="preserve"> which while correlated with canopy openness (Pearson’s r = 0.54) and radiation (</w:t>
-      </w:r>
-      <w:r>
-        <w:t>Pearson’s r = 0.5</w:t>
-      </w:r>
-      <w:r>
-        <w:t xml:space="preserve">6), represents a synoptic environmental gradient of general interest. </w:t>
+        <w:t xml:space="preserve"> = 0.28, p &lt; 0.001), which while correlated with canopy openness (Pearson’s r = 0.54) and radiation (Pearson’s r = 0.56), represents a synoptic environmental gradient of general interest. </w:t>
       </w:r>
     </w:p>
     <w:p>
@@ -253,29 +1083,29 @@
         <w:t>carbon assimilation proteins</w:t>
       </w:r>
       <w:r>
-        <w:t xml:space="preserve"> </w:t>
-      </w:r>
-      <w:r>
-        <w:t>would</w:t>
-      </w:r>
-      <w:r>
-        <w:t xml:space="preserve"> be more abundant in high light conditions, as they determine the rate of light-saturated photosynthesis</w:t>
-      </w:r>
-      <w:r>
-        <w:t>. This hypothesis was somewhat supported by a weak</w:t>
+        <w:t xml:space="preserve"> would be more abundant in high light conditions, as they determine the rate of light-saturated photosynthesis. This hypothesis was somewhat supported by a weak</w:t>
       </w:r>
       <w:r>
         <w:t>, shallow</w:t>
       </w:r>
       <w:r>
-        <w:t xml:space="preserve"> relationship between Calvin cycle enzyme abundance and mean annual radiation </w:t>
-      </w:r>
-      <w:r>
-        <w:t>(Fig. X</w:t>
+        <w:t xml:space="preserve"> relationship between Calvin cycle enzyme abundance and </w:t>
+      </w:r>
+      <w:r>
+        <w:lastRenderedPageBreak/>
+        <w:t xml:space="preserve">mean annual radiation </w:t>
+      </w:r>
+      <w:r>
+        <w:t xml:space="preserve">(Fig. </w:t>
+      </w:r>
+      <w:proofErr w:type="spellStart"/>
+      <w:r>
+        <w:t>X</w:t>
       </w:r>
       <w:r>
         <w:t>f</w:t>
       </w:r>
+      <w:proofErr w:type="spellEnd"/>
       <w:r>
         <w:t>, R</w:t>
       </w:r>
@@ -286,22 +1116,13 @@
         <w:t>2</w:t>
       </w:r>
       <w:r>
-        <w:t xml:space="preserve"> = 0.</w:t>
-      </w:r>
-      <w:r>
-        <w:t>1</w:t>
+        <w:t xml:space="preserve"> = 0.1</w:t>
       </w:r>
       <w:r>
         <w:t>5</w:t>
       </w:r>
       <w:r>
-        <w:t xml:space="preserve">, p </w:t>
-      </w:r>
-      <w:r>
-        <w:t>=</w:t>
-      </w:r>
-      <w:r>
-        <w:t xml:space="preserve"> 0.0</w:t>
+        <w:t>, p = 0.0</w:t>
       </w:r>
       <w:r>
         <w:t>20</w:t>
@@ -316,21 +1137,31 @@
         <w:t>%</w:t>
       </w:r>
       <w:r>
-        <w:t>)</w:t>
-      </w:r>
-      <w:r>
-        <w:t xml:space="preserve">. Canopy gap fraction did not predict </w:t>
-      </w:r>
-      <w:r>
-        <w:t xml:space="preserve">Calvin cycle enzyme abundance, however (Fig. Xe). </w:t>
+        <w:t xml:space="preserve">). Canopy gap fraction did not predict </w:t>
+      </w:r>
+      <w:r>
+        <w:t xml:space="preserve">Calvin cycle enzyme abundance, however (Fig. </w:t>
+      </w:r>
+      <w:proofErr w:type="spellStart"/>
+      <w:r>
+        <w:t>Xe</w:t>
+      </w:r>
+      <w:proofErr w:type="spellEnd"/>
+      <w:r>
+        <w:t xml:space="preserve">). </w:t>
       </w:r>
     </w:p>
     <w:p>
       <w:r>
-        <w:t xml:space="preserve">Calvin cycle enzyme abundance was not significantly associated with mean annual rainfall, but was inversely related to rainfall during the driest month (Fig. Xg, </w:t>
-      </w:r>
-      <w:r>
-        <w:t>R</w:t>
+        <w:t xml:space="preserve">Calvin cycle enzyme abundance was not significantly associated with mean annual rainfall, but was inversely related to rainfall during the driest month (Fig. </w:t>
+      </w:r>
+      <w:proofErr w:type="spellStart"/>
+      <w:r>
+        <w:t>Xg</w:t>
+      </w:r>
+      <w:proofErr w:type="spellEnd"/>
+      <w:r>
+        <w:t>, R</w:t>
       </w:r>
       <w:r>
         <w:rPr>
@@ -339,26 +1170,16 @@
         <w:t>2</w:t>
       </w:r>
       <w:r>
-        <w:t xml:space="preserve"> = </w:t>
-      </w:r>
-      <w:r>
-        <w:t>0.17,</w:t>
-      </w:r>
-      <w:r>
-        <w:t xml:space="preserve"> p =</w:t>
-      </w:r>
-      <w:r>
-        <w:t xml:space="preserve"> 0.013</w:t>
-      </w:r>
-      <w:r>
-        <w:t>)</w:t>
+        <w:t xml:space="preserve"> = 0.17, p = 0.013)</w:t>
       </w:r>
       <w:r>
         <w:t xml:space="preserve">, with a modelled </w:t>
       </w:r>
+      <w:proofErr w:type="gramStart"/>
       <w:r>
         <w:t>decrease</w:t>
       </w:r>
+      <w:proofErr w:type="gramEnd"/>
       <w:r>
         <w:t xml:space="preserve"> of </w:t>
       </w:r>
@@ -366,11 +1187,7 @@
         <w:t>11 % across a range of 0.7 to 90.8 mm of rainfall</w:t>
       </w:r>
       <w:r>
-        <w:t xml:space="preserve">. </w:t>
-      </w:r>
-      <w:commentRangeStart w:id="1"/>
-      <w:r>
-        <w:t>This relationship supports our prediction that Calvin cycle proteins will be most abundant at low rainfall sites, so as to effect greater internal [CO</w:t>
+        <w:t>. This relationship supports our prediction that Calvin cycle proteins will be most abundant at low rainfall sites, so as to effect greater internal [CO</w:t>
       </w:r>
       <w:r>
         <w:rPr>
@@ -388,14 +1205,18 @@
         <w:t>i</w:t>
       </w:r>
       <w:r>
-        <w:t xml:space="preserve">) drawdown when stomates are closed. </w:t>
-      </w:r>
-      <w:commentRangeEnd w:id="1"/>
-      <w:r>
-        <w:rPr>
-          <w:rStyle w:val="CommentReference"/>
-        </w:rPr>
-        <w:commentReference w:id="1"/>
+        <w:t xml:space="preserve">) drawdown when </w:t>
+      </w:r>
+      <w:proofErr w:type="spellStart"/>
+      <w:r>
+        <w:t>stomates</w:t>
+      </w:r>
+      <w:proofErr w:type="spellEnd"/>
+      <w:r>
+        <w:t xml:space="preserve"> are closed. </w:t>
+      </w:r>
+      <w:r>
+        <w:t xml:space="preserve">This result should be interpreted with caution, however, in light of the wide error distribution around mean values of Calvin cycle protein abundance (see Table 2). </w:t>
       </w:r>
     </w:p>
     <w:p>
@@ -415,8 +1236,13 @@
         <w:t>hotosystem</w:t>
       </w:r>
       <w:r>
-        <w:t xml:space="preserve"> (Fig. Xy</w:t>
-      </w:r>
+        <w:t xml:space="preserve"> (Fig. </w:t>
+      </w:r>
+      <w:proofErr w:type="spellStart"/>
+      <w:r>
+        <w:t>Xy</w:t>
+      </w:r>
+      <w:proofErr w:type="spellEnd"/>
       <w:r>
         <w:t>)</w:t>
       </w:r>
@@ -436,13 +1262,15 @@
         <w:t>abundance</w:t>
       </w:r>
       <w:r>
-        <w:t>s (Fig. X</w:t>
-      </w:r>
-      <w:r>
-        <w:t>z)</w:t>
-      </w:r>
-      <w:r>
-        <w:t xml:space="preserve"> both</w:t>
+        <w:t xml:space="preserve">s (Fig. </w:t>
+      </w:r>
+      <w:proofErr w:type="spellStart"/>
+      <w:r>
+        <w:t>Xz</w:t>
+      </w:r>
+      <w:proofErr w:type="spellEnd"/>
+      <w:r>
+        <w:t>) both</w:t>
       </w:r>
       <w:r>
         <w:t xml:space="preserve"> declined with temperature, but </w:t>
@@ -454,13 +1282,29 @@
         <w:t xml:space="preserve"> </w:t>
       </w:r>
       <w:r>
-        <w:t>in</w:t>
-      </w:r>
-      <w:r>
-        <w:t xml:space="preserve"> multiple regression model</w:t>
-      </w:r>
-      <w:r>
-        <w:t xml:space="preserve">s which account for declining total protein as temperatures increase. </w:t>
+        <w:t>in multiple regression models which account for declining total protein as temperatures increase</w:t>
+      </w:r>
+      <w:r>
+        <w:t xml:space="preserve"> (Fig </w:t>
+      </w:r>
+      <w:proofErr w:type="spellStart"/>
+      <w:r>
+        <w:t>Wa</w:t>
+      </w:r>
+      <w:proofErr w:type="spellEnd"/>
+      <w:r>
+        <w:t xml:space="preserve">, </w:t>
+      </w:r>
+      <w:proofErr w:type="spellStart"/>
+      <w:r>
+        <w:t>supp</w:t>
+      </w:r>
+      <w:proofErr w:type="spellEnd"/>
+      <w:r>
+        <w:t xml:space="preserve"> info)</w:t>
+      </w:r>
+      <w:r>
+        <w:t xml:space="preserve">. </w:t>
       </w:r>
     </w:p>
     <w:p>
@@ -470,13 +1314,7 @@
         </w:tabs>
       </w:pPr>
       <w:r>
-        <w:t>C</w:t>
-      </w:r>
-      <w:r>
-        <w:t>ompared with photosystem proteins</w:t>
-      </w:r>
-      <w:r>
-        <w:t xml:space="preserve">, Calvin cycle enzyme abundance was only weakly influenced by environmental conditions, in terms of both total variance explained and the magnitude of the effect. It is noteworthy </w:t>
+        <w:t xml:space="preserve">Compared with photosystem proteins, Calvin cycle enzyme abundance was only weakly influenced by environmental conditions, in terms of both total variance explained and the magnitude of the effect. It is noteworthy </w:t>
       </w:r>
       <w:r>
         <w:t xml:space="preserve">that </w:t>
@@ -503,10 +1341,23 @@
         <w:t xml:space="preserve"> the total amount </w:t>
       </w:r>
       <w:r>
-        <w:t xml:space="preserve">of leaf protein (Pearson’s r = 0.98, Fig. Za </w:t>
-      </w:r>
-      <w:r>
-        <w:t>supp info</w:t>
+        <w:t xml:space="preserve">of leaf protein (Pearson’s r = 0.98, Fig. </w:t>
+      </w:r>
+      <w:proofErr w:type="spellStart"/>
+      <w:r>
+        <w:t>Za</w:t>
+      </w:r>
+      <w:proofErr w:type="spellEnd"/>
+      <w:r>
+        <w:t xml:space="preserve"> </w:t>
+      </w:r>
+      <w:proofErr w:type="spellStart"/>
+      <w:r>
+        <w:t>supp</w:t>
+      </w:r>
+      <w:proofErr w:type="spellEnd"/>
+      <w:r>
+        <w:t xml:space="preserve"> info</w:t>
       </w:r>
       <w:r>
         <w:t>), suggesting that Eucalypts tend to invest in carbon assimilation machinery to the maximum extent they are able.</w:t>
@@ -533,17 +1384,171 @@
         <w:t xml:space="preserve"> amount</w:t>
       </w:r>
       <w:r>
-        <w:t>, but with more room for variation (Pearson’s r = 0.82, Fig Zb supp info).</w:t>
+        <w:t xml:space="preserve">, but with more room for variation (Pearson’s r = 0.82, Fig </w:t>
+      </w:r>
+      <w:proofErr w:type="spellStart"/>
+      <w:r>
+        <w:t>Zb</w:t>
+      </w:r>
+      <w:proofErr w:type="spellEnd"/>
+      <w:r>
+        <w:t xml:space="preserve"> </w:t>
+      </w:r>
+      <w:proofErr w:type="spellStart"/>
+      <w:r>
+        <w:t>supp</w:t>
+      </w:r>
+      <w:proofErr w:type="spellEnd"/>
+      <w:r>
+        <w:t xml:space="preserve"> info).</w:t>
       </w:r>
     </w:p>
     <w:p>
       <w:pPr>
+        <w:keepNext/>
         <w:tabs>
           <w:tab w:val="center" w:pos="4513"/>
         </w:tabs>
       </w:pPr>
       <w:r>
-        <w:t xml:space="preserve"> </w:t>
+        <w:rPr>
+          <w:noProof/>
+          <w:sz w:val="16"/>
+          <w:szCs w:val="16"/>
+          <w:lang w:eastAsia="en-AU"/>
+        </w:rPr>
+        <w:lastRenderedPageBreak/>
+        <w:drawing>
+          <wp:inline distT="0" distB="0" distL="0" distR="0" wp14:anchorId="7EA83AB5" wp14:editId="5AEC10EF">
+            <wp:extent cx="5731510" cy="7898130"/>
+            <wp:effectExtent l="0" t="0" r="2540" b="7620"/>
+            <wp:docPr id="4" name="Picture 4"/>
+            <wp:cNvGraphicFramePr>
+              <a:graphicFrameLocks xmlns:a="http://schemas.openxmlformats.org/drawingml/2006/main" noChangeAspect="1"/>
+            </wp:cNvGraphicFramePr>
+            <a:graphic xmlns:a="http://schemas.openxmlformats.org/drawingml/2006/main">
+              <a:graphicData uri="http://schemas.openxmlformats.org/drawingml/2006/picture">
+                <pic:pic xmlns:pic="http://schemas.openxmlformats.org/drawingml/2006/picture">
+                  <pic:nvPicPr>
+                    <pic:cNvPr id="4" name="fig1.png"/>
+                    <pic:cNvPicPr/>
+                  </pic:nvPicPr>
+                  <pic:blipFill>
+                    <a:blip r:embed="rId8" cstate="print">
+                      <a:extLst>
+                        <a:ext uri="{28A0092B-C50C-407E-A947-70E740481C1C}">
+                          <a14:useLocalDpi xmlns:a14="http://schemas.microsoft.com/office/drawing/2010/main" val="0"/>
+                        </a:ext>
+                      </a:extLst>
+                    </a:blip>
+                    <a:stretch>
+                      <a:fillRect/>
+                    </a:stretch>
+                  </pic:blipFill>
+                  <pic:spPr>
+                    <a:xfrm>
+                      <a:off x="0" y="0"/>
+                      <a:ext cx="5731510" cy="7898130"/>
+                    </a:xfrm>
+                    <a:prstGeom prst="rect">
+                      <a:avLst/>
+                    </a:prstGeom>
+                  </pic:spPr>
+                </pic:pic>
+              </a:graphicData>
+            </a:graphic>
+          </wp:inline>
+        </w:drawing>
+      </w:r>
+      <w:r>
+        <w:rPr>
+          <w:rStyle w:val="CommentReference"/>
+        </w:rPr>
+        <w:commentReference w:id="3"/>
+      </w:r>
+    </w:p>
+    <w:p>
+      <w:pPr>
+        <w:pStyle w:val="Caption"/>
+      </w:pPr>
+      <w:r>
+        <w:t xml:space="preserve">Figure </w:t>
+      </w:r>
+      <w:r>
+        <w:fldChar w:fldCharType="begin"/>
+      </w:r>
+      <w:r>
+        <w:instrText xml:space="preserve"> SEQ Figure \* ARABIC </w:instrText>
+      </w:r>
+      <w:r>
+        <w:fldChar w:fldCharType="separate"/>
+      </w:r>
+      <w:r>
+        <w:rPr>
+          <w:noProof/>
+        </w:rPr>
+        <w:t>1</w:t>
+      </w:r>
+      <w:r>
+        <w:fldChar w:fldCharType="end"/>
+      </w:r>
+      <w:r>
+        <w:t xml:space="preserve">. Relationships between environmental variables and proportional abundances of photosystem proteins (a-d) and Calvin cycle proteins (e-h). Each point represents the aggregate mean associated with </w:t>
+      </w:r>
+      <w:r>
+        <w:t>each species*site combination</w:t>
+      </w:r>
+      <w:r>
+        <w:t xml:space="preserve"> (</w:t>
+      </w:r>
+      <w:commentRangeStart w:id="4"/>
+      <w:r>
+        <w:t xml:space="preserve">several </w:t>
+      </w:r>
+      <w:commentRangeEnd w:id="4"/>
+      <w:r>
+        <w:rPr>
+          <w:rStyle w:val="CommentReference"/>
+          <w:i w:val="0"/>
+          <w:iCs w:val="0"/>
+          <w:color w:val="auto"/>
+        </w:rPr>
+        <w:commentReference w:id="4"/>
+      </w:r>
+      <w:r>
+        <w:t xml:space="preserve">species were present at multiple sites and are represented more than once). </w:t>
+      </w:r>
+      <w:r>
+        <w:t>Vertical error bars represent the standard error of the mean across 9 samples</w:t>
+      </w:r>
+      <w:r>
+        <w:t xml:space="preserve"> (3 leaf ages across 3 individuals per species)</w:t>
+      </w:r>
+      <w:r>
+        <w:t>. Horizontal error bars (1a</w:t>
+      </w:r>
+      <w:proofErr w:type="gramStart"/>
+      <w:r>
+        <w:t>,b,e,f</w:t>
+      </w:r>
+      <w:proofErr w:type="gramEnd"/>
+      <w:r>
+        <w:t xml:space="preserve">) show the SE of the predictor value for the species*site point.  </w:t>
+      </w:r>
+      <w:r>
+        <w:t xml:space="preserve"> Blue lines show the fitted linear model.</w:t>
+      </w:r>
+      <w:r>
+        <w:t xml:space="preserve"> The axis of 1c is log</w:t>
+      </w:r>
+      <w:r>
+        <w:rPr>
+          <w:vertAlign w:val="subscript"/>
+        </w:rPr>
+        <w:t>10</w:t>
+      </w:r>
+      <w:r>
+        <w:t xml:space="preserve"> scaled.</w:t>
       </w:r>
     </w:p>
     <w:p>
@@ -552,12 +1557,14 @@
           <w:tab w:val="center" w:pos="4513"/>
         </w:tabs>
       </w:pPr>
-      <w:commentRangeStart w:id="2"/>
+      <w:r>
+        <w:lastRenderedPageBreak/>
+        <w:t xml:space="preserve"> </w:t>
+      </w:r>
       <w:r>
         <w:rPr>
           <w:i/>
         </w:rPr>
-        <w:lastRenderedPageBreak/>
         <w:t>How d</w:t>
       </w:r>
       <w:r>
@@ -577,13 +1584,6 @@
           <w:i/>
         </w:rPr>
         <w:t>?</w:t>
-      </w:r>
-      <w:commentRangeEnd w:id="2"/>
-      <w:r>
-        <w:rPr>
-          <w:rStyle w:val="CommentReference"/>
-        </w:rPr>
-        <w:commentReference w:id="2"/>
       </w:r>
     </w:p>
     <w:p>
@@ -593,19 +1593,27 @@
         </w:tabs>
       </w:pPr>
       <w:r>
-        <w:t>Total protein differed significantly across leaf age classes: there was no significant difference between new and middle aged leaves (mean difference 3.6 %</w:t>
-      </w:r>
-      <w:r>
-        <w:t>, p = 0.75</w:t>
-      </w:r>
-      <w:r>
-        <w:t>), but old leaves contained considerably less protein on average than middle aged leaves (16.2 %, p =</w:t>
-      </w:r>
-      <w:r>
-        <w:t xml:space="preserve"> 0.00</w:t>
-      </w:r>
-      <w:r>
-        <w:t xml:space="preserve">2) and new leaves (13 %, p = 0.023). </w:t>
+        <w:t xml:space="preserve">To assess how protein abundances change with leaf age, we </w:t>
+      </w:r>
+      <w:r>
+        <w:t>fit</w:t>
+      </w:r>
+      <w:r>
+        <w:t>ted</w:t>
+      </w:r>
+      <w:r>
+        <w:t xml:space="preserve"> models to</w:t>
+      </w:r>
+      <w:r>
+        <w:t xml:space="preserve"> </w:t>
+      </w:r>
+      <w:proofErr w:type="spellStart"/>
+      <w:r>
+        <w:t>unaggregated</w:t>
+      </w:r>
+      <w:proofErr w:type="spellEnd"/>
+      <w:r>
+        <w:t xml:space="preserve"> data. </w:t>
       </w:r>
     </w:p>
     <w:p>
@@ -615,12 +1623,33 @@
         </w:tabs>
       </w:pPr>
       <w:r>
-        <w:t xml:space="preserve">We tested </w:t>
-      </w:r>
-      <w:bookmarkStart w:id="3" w:name="_GoBack"/>
-      <w:bookmarkEnd w:id="3"/>
-      <w:r>
-        <w:t>competing hypotheses concerning the effect of leaf age on abundance of photosynthetic proteins. In the first, we predicted that the abundance of light harvesting proteins would increase with leaf age to counter the effect of shading associated with canopy development. The second hypothesis was that proportional abundance of photosynthetic proteins should decline with age, as nitrogen is progressively allocated to recalcitrant structural and defensive proteins over the lifespan of the leaf.</w:t>
+        <w:t>Total protein differed significantly across leaf age classes</w:t>
+      </w:r>
+      <w:r>
+        <w:t xml:space="preserve"> (Fig. </w:t>
+      </w:r>
+      <w:proofErr w:type="spellStart"/>
+      <w:r>
+        <w:t>Xa</w:t>
+      </w:r>
+      <w:proofErr w:type="spellEnd"/>
+      <w:r>
+        <w:t>)</w:t>
+      </w:r>
+      <w:r>
+        <w:t>: there was no significant difference between new and middle aged leaves (mean difference 3.6 %</w:t>
+      </w:r>
+      <w:r>
+        <w:t>, p = 0.75</w:t>
+      </w:r>
+      <w:r>
+        <w:t>), but old leaves contained considerably less protein on average than middle aged leaves (16.2 %, p =</w:t>
+      </w:r>
+      <w:r>
+        <w:t xml:space="preserve"> 0.00</w:t>
+      </w:r>
+      <w:r>
+        <w:t xml:space="preserve">2) and new leaves (13 %, p = 0.023). </w:t>
       </w:r>
     </w:p>
     <w:p>
@@ -630,62 +1659,13 @@
         </w:tabs>
       </w:pPr>
       <w:r>
-        <w:t>Light harvesting proteins were found to increase in abundance as leaves aged: middle and old age leaves contained significantly more protein</w:t>
-      </w:r>
-      <w:r>
-        <w:t xml:space="preserve"> on average</w:t>
-      </w:r>
-      <w:r>
-        <w:t xml:space="preserve"> than new leaves (17.</w:t>
-      </w:r>
-      <w:commentRangeStart w:id="4"/>
-      <w:r>
-        <w:t>1 %, p &gt; 0.001;</w:t>
-      </w:r>
-      <w:commentRangeEnd w:id="4"/>
-      <w:r>
-        <w:rPr>
-          <w:rStyle w:val="CommentReference"/>
-        </w:rPr>
-        <w:commentReference w:id="4"/>
-      </w:r>
-      <w:r>
-        <w:t xml:space="preserve"> and 24.9 %, p &gt; 0.001) but were not significantly different from each other (mean difference 6.7 %</w:t>
-      </w:r>
-      <w:r>
-        <w:t>, p = 0.11</w:t>
-      </w:r>
-      <w:r>
-        <w:t>).</w:t>
-      </w:r>
-      <w:r>
-        <w:t xml:space="preserve"> This trend remained significant in an </w:t>
-      </w:r>
-      <w:commentRangeStart w:id="5"/>
-      <w:r>
-        <w:t>ANCOVA model including canopy gap fraction as a covariate</w:t>
-      </w:r>
-      <w:commentRangeEnd w:id="5"/>
-      <w:r>
-        <w:rPr>
-          <w:rStyle w:val="CommentReference"/>
-        </w:rPr>
-        <w:commentReference w:id="5"/>
-      </w:r>
-      <w:r>
-        <w:t xml:space="preserve">. </w:t>
-      </w:r>
-      <w:r>
-        <w:t xml:space="preserve">Variance partitioning identified most variation explained in this model by leaf age as shared with gap fraction </w:t>
-      </w:r>
-      <w:r>
-        <w:t>(0.09)</w:t>
-      </w:r>
-      <w:r>
-        <w:t>. Leaf age made only a minor independent contribution to explained variance (0.03), while gap fraction explained a larger portion independently (0.19).</w:t>
-      </w:r>
-      <w:r>
-        <w:t xml:space="preserve"> Thus the change in light harvesting proteins can be mostly attributed to the effect of shading. </w:t>
+        <w:t xml:space="preserve">We tested competing hypotheses concerning the effect of leaf age on abundance of photosynthetic proteins. In the first, we predicted that the abundance of light harvesting proteins would increase with leaf age to counter the effect of shading associated with </w:t>
+      </w:r>
+      <w:r>
+        <w:t xml:space="preserve">shoot and overhead </w:t>
+      </w:r>
+      <w:r>
+        <w:t>canopy development. The second hypothesis was that proportional abundance of photosynthetic proteins should decline with age, as nitrogen is progressively allocated to recalcitrant structural and defensive proteins over the lifespan of the leaf.</w:t>
       </w:r>
     </w:p>
     <w:p>
@@ -694,44 +1674,351 @@
           <w:tab w:val="center" w:pos="4513"/>
         </w:tabs>
       </w:pPr>
+      <w:r>
+        <w:t>Light harvesting proteins increase</w:t>
+      </w:r>
+      <w:r>
+        <w:t>d</w:t>
+      </w:r>
+      <w:r>
+        <w:t xml:space="preserve"> in abundance as leaves aged</w:t>
+      </w:r>
+      <w:r>
+        <w:t xml:space="preserve"> (Fig. </w:t>
+      </w:r>
+      <w:proofErr w:type="spellStart"/>
+      <w:r>
+        <w:t>Xb</w:t>
+      </w:r>
+      <w:proofErr w:type="spellEnd"/>
+      <w:r>
+        <w:t>)</w:t>
+      </w:r>
+      <w:r>
+        <w:t>: middle and old age leaves contained significantly more protein</w:t>
+      </w:r>
+      <w:r>
+        <w:t xml:space="preserve"> on average</w:t>
+      </w:r>
+      <w:r>
+        <w:t xml:space="preserve"> than new leaves (17.</w:t>
+      </w:r>
+      <w:commentRangeStart w:id="5"/>
+      <w:r>
+        <w:t>1 %, p &gt; 0.001;</w:t>
+      </w:r>
+      <w:commentRangeEnd w:id="5"/>
+      <w:r>
+        <w:rPr>
+          <w:rStyle w:val="CommentReference"/>
+        </w:rPr>
+        <w:commentReference w:id="5"/>
+      </w:r>
+      <w:r>
+        <w:t xml:space="preserve"> and 24.9 %, p &gt; 0.001) but were not significantly different from each other (mean difference 6.7 %</w:t>
+      </w:r>
+      <w:r>
+        <w:t>, p = 0.11</w:t>
+      </w:r>
+      <w:r>
+        <w:t>).</w:t>
+      </w:r>
+      <w:r>
+        <w:t xml:space="preserve"> </w:t>
+      </w:r>
+      <w:r>
+        <w:t>Leaf age remained a</w:t>
+      </w:r>
+      <w:r>
+        <w:t xml:space="preserve"> significant</w:t>
+      </w:r>
+      <w:r>
+        <w:t xml:space="preserve"> predictor</w:t>
+      </w:r>
+      <w:r>
+        <w:t xml:space="preserve"> </w:t>
+      </w:r>
+      <w:r>
+        <w:t>when canopy gap fraction was added to the model as a</w:t>
+      </w:r>
+      <w:commentRangeStart w:id="6"/>
+      <w:r>
+        <w:t xml:space="preserve"> covariate</w:t>
+      </w:r>
+      <w:commentRangeEnd w:id="6"/>
+      <w:r>
+        <w:rPr>
+          <w:rStyle w:val="CommentReference"/>
+        </w:rPr>
+        <w:commentReference w:id="6"/>
+      </w:r>
+      <w:r>
+        <w:t xml:space="preserve"> to account for increased shading</w:t>
+      </w:r>
+      <w:r>
+        <w:t xml:space="preserve">. </w:t>
+      </w:r>
+      <w:r>
+        <w:t>Variance partitioning identified most variation explained in this model by leaf age as shared with gap fraction (0.09). Leaf age made only a minor independent contribution to explained variance (0.03), while gap fraction explained a larger portion independently (0.19).</w:t>
+      </w:r>
+      <w:r>
+        <w:t xml:space="preserve"> Thus the change in light harvesting proteins can be mostly attributed to the effect of shading. </w:t>
+      </w:r>
     </w:p>
     <w:p>
       <w:pPr>
-        <w:pStyle w:val="ListParagraph"/>
-        <w:numPr>
-          <w:ilvl w:val="0"/>
-          <w:numId w:val="1"/>
-        </w:numPr>
         <w:tabs>
           <w:tab w:val="center" w:pos="4513"/>
         </w:tabs>
       </w:pPr>
       <w:r>
-        <w:t>Total protein trends</w:t>
+        <w:t xml:space="preserve">Calvin cycle proteins were slightly more abundant </w:t>
+      </w:r>
+      <w:r>
+        <w:t>(</w:t>
+      </w:r>
+      <w:r>
+        <w:t xml:space="preserve">mean difference </w:t>
+      </w:r>
+      <w:r>
+        <w:t>2 %)</w:t>
+      </w:r>
+      <w:r>
+        <w:t xml:space="preserve"> in middle aged than old age leaves, although this difference was not significant (p = 0.58)</w:t>
+      </w:r>
+      <w:r>
+        <w:t xml:space="preserve"> (Fig. </w:t>
+      </w:r>
+      <w:proofErr w:type="spellStart"/>
+      <w:proofErr w:type="gramStart"/>
+      <w:r>
+        <w:t>Xc</w:t>
+      </w:r>
+      <w:proofErr w:type="spellEnd"/>
+      <w:proofErr w:type="gramEnd"/>
+      <w:r>
+        <w:t>)</w:t>
+      </w:r>
+      <w:r>
+        <w:t xml:space="preserve">. Old leaves contained significantly less Calvin cycle enzymes than middle leaves (mean difference 6.5 %, p = 0.003), and marginally less than new leaves (mean difference 4.7 %, p = 0.058). </w:t>
+      </w:r>
+      <w:r>
+        <w:t xml:space="preserve">Calvin cycle enzyme abundance showed strong variance within leaf age classes, however, and leaf age was unable to explain a </w:t>
+      </w:r>
+      <w:r>
+        <w:t xml:space="preserve">biologically meaningful </w:t>
+      </w:r>
+      <w:r>
+        <w:t>proportion</w:t>
+      </w:r>
+      <w:r>
+        <w:t xml:space="preserve"> of variance</w:t>
+      </w:r>
+      <w:r>
+        <w:t xml:space="preserve"> (R</w:t>
+      </w:r>
+      <w:r>
+        <w:rPr>
+          <w:vertAlign w:val="superscript"/>
+        </w:rPr>
+        <w:t>2</w:t>
+      </w:r>
+      <w:r>
+        <w:t xml:space="preserve"> = 0.036). As such, our data do not support hypothesis that photosynthetic proteins reduce in abundance as leaves age.</w:t>
       </w:r>
     </w:p>
     <w:p>
       <w:pPr>
-        <w:pStyle w:val="ListParagraph"/>
-        <w:numPr>
-          <w:ilvl w:val="0"/>
-          <w:numId w:val="1"/>
-        </w:numPr>
+        <w:keepNext/>
         <w:tabs>
           <w:tab w:val="center" w:pos="4513"/>
         </w:tabs>
       </w:pPr>
       <w:r>
-        <w:t>Photosystems</w:t>
+        <w:rPr>
+          <w:noProof/>
+        </w:rPr>
+        <w:lastRenderedPageBreak/>
+        <mc:AlternateContent>
+          <mc:Choice Requires="wps">
+            <w:drawing>
+              <wp:anchor distT="0" distB="0" distL="114300" distR="114300" simplePos="0" relativeHeight="251659264" behindDoc="0" locked="0" layoutInCell="1" allowOverlap="1" wp14:anchorId="67CD8E83" wp14:editId="1D6C7E5D">
+                <wp:simplePos x="0" y="0"/>
+                <wp:positionH relativeFrom="margin">
+                  <wp:align>left</wp:align>
+                </wp:positionH>
+                <wp:positionV relativeFrom="paragraph">
+                  <wp:posOffset>7656195</wp:posOffset>
+                </wp:positionV>
+                <wp:extent cx="6436995" cy="635"/>
+                <wp:effectExtent l="0" t="0" r="1905" b="0"/>
+                <wp:wrapTopAndBottom/>
+                <wp:docPr id="1" name="Text Box 1"/>
+                <wp:cNvGraphicFramePr/>
+                <a:graphic xmlns:a="http://schemas.openxmlformats.org/drawingml/2006/main">
+                  <a:graphicData uri="http://schemas.microsoft.com/office/word/2010/wordprocessingShape">
+                    <wps:wsp>
+                      <wps:cNvSpPr txBox="1"/>
+                      <wps:spPr>
+                        <a:xfrm>
+                          <a:off x="0" y="0"/>
+                          <a:ext cx="6436995" cy="635"/>
+                        </a:xfrm>
+                        <a:prstGeom prst="rect">
+                          <a:avLst/>
+                        </a:prstGeom>
+                        <a:solidFill>
+                          <a:prstClr val="white"/>
+                        </a:solidFill>
+                        <a:ln>
+                          <a:noFill/>
+                        </a:ln>
+                        <a:effectLst/>
+                      </wps:spPr>
+                      <wps:txbx>
+                        <w:txbxContent>
+                          <w:p>
+                            <w:pPr>
+                              <w:pStyle w:val="Caption"/>
+                              <w:rPr>
+                                <w:noProof/>
+                              </w:rPr>
+                            </w:pPr>
+                            <w:r>
+                              <w:t xml:space="preserve">Figure 2. Boxplots of a.) </w:t>
+                            </w:r>
+                            <w:proofErr w:type="gramStart"/>
+                            <w:r>
+                              <w:t>total</w:t>
+                            </w:r>
+                            <w:proofErr w:type="gramEnd"/>
+                            <w:r>
+                              <w:t xml:space="preserve"> protein abundance (measured as mass per area), b.) Photosystem protein proportional abundance, c.) Calvin cycle protein proportional abundance</w:t>
+                            </w:r>
+                            <w:r>
+                              <w:t>, across leaf age classes</w:t>
+                            </w:r>
+                            <w:r>
+                              <w:t>. Lower and upper hinges correspond to the first and third quartiles; whiskers extend from the hinges to the outermost value within 1.5 times the interquartile range. Points beyond whiskers are plotted here as outliers.</w:t>
+                            </w:r>
+                          </w:p>
+                        </w:txbxContent>
+                      </wps:txbx>
+                      <wps:bodyPr rot="0" spcFirstLastPara="0" vertOverflow="overflow" horzOverflow="overflow" vert="horz" wrap="square" lIns="0" tIns="0" rIns="0" bIns="0" numCol="1" spcCol="0" rtlCol="0" fromWordArt="0" anchor="t" anchorCtr="0" forceAA="0" compatLnSpc="1">
+                        <a:prstTxWarp prst="textNoShape">
+                          <a:avLst/>
+                        </a:prstTxWarp>
+                        <a:spAutoFit/>
+                      </wps:bodyPr>
+                    </wps:wsp>
+                  </a:graphicData>
+                </a:graphic>
+                <wp14:sizeRelH relativeFrom="margin">
+                  <wp14:pctWidth>0</wp14:pctWidth>
+                </wp14:sizeRelH>
+              </wp:anchor>
+            </w:drawing>
+          </mc:Choice>
+          <mc:Fallback>
+            <w:pict>
+              <v:shapetype w14:anchorId="67CD8E83" id="_x0000_t202" coordsize="21600,21600" o:spt="202" path="m,l,21600r21600,l21600,xe">
+                <v:stroke joinstyle="miter"/>
+                <v:path gradientshapeok="t" o:connecttype="rect"/>
+              </v:shapetype>
+              <v:shape id="Text Box 1" o:spid="_x0000_s1026" type="#_x0000_t202" style="position:absolute;margin-left:0;margin-top:602.85pt;width:506.85pt;height:.05pt;z-index:251659264;visibility:visible;mso-wrap-style:square;mso-width-percent:0;mso-wrap-distance-left:9pt;mso-wrap-distance-top:0;mso-wrap-distance-right:9pt;mso-wrap-distance-bottom:0;mso-position-horizontal:left;mso-position-horizontal-relative:margin;mso-position-vertical:absolute;mso-position-vertical-relative:text;mso-width-percent:0;mso-width-relative:margin;v-text-anchor:top" o:gfxdata="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" stroked="f">
+                <v:textbox style="mso-fit-shape-to-text:t" inset="0,0,0,0">
+                  <w:txbxContent>
+                    <w:p>
+                      <w:pPr>
+                        <w:pStyle w:val="Caption"/>
+                        <w:rPr>
+                          <w:noProof/>
+                        </w:rPr>
+                      </w:pPr>
+                      <w:r>
+                        <w:t xml:space="preserve">Figure 2. Boxplots of a.) </w:t>
+                      </w:r>
+                      <w:proofErr w:type="gramStart"/>
+                      <w:r>
+                        <w:t>total</w:t>
+                      </w:r>
+                      <w:proofErr w:type="gramEnd"/>
+                      <w:r>
+                        <w:t xml:space="preserve"> protein abundance (measured as mass per area), b.) Photosystem protein proportional abundance, c.) Calvin cycle protein proportional abundance</w:t>
+                      </w:r>
+                      <w:r>
+                        <w:t>, across leaf age classes</w:t>
+                      </w:r>
+                      <w:r>
+                        <w:t>. Lower and upper hinges correspond to the first and third quartiles; whiskers extend from the hinges to the outermost value within 1.5 times the interquartile range. Points beyond whiskers are plotted here as outliers.</w:t>
+                      </w:r>
+                    </w:p>
+                  </w:txbxContent>
+                </v:textbox>
+                <w10:wrap type="topAndBottom" anchorx="margin"/>
+              </v:shape>
+            </w:pict>
+          </mc:Fallback>
+        </mc:AlternateContent>
+      </w:r>
+      <w:r>
+        <w:rPr>
+          <w:noProof/>
+          <w:lang w:eastAsia="en-AU"/>
+        </w:rPr>
+        <w:drawing>
+          <wp:anchor distT="0" distB="0" distL="114300" distR="114300" simplePos="0" relativeHeight="251658240" behindDoc="0" locked="0" layoutInCell="1" allowOverlap="1" wp14:anchorId="6D476BAF" wp14:editId="16B15F49">
+            <wp:simplePos x="0" y="0"/>
+            <wp:positionH relativeFrom="column">
+              <wp:posOffset>0</wp:posOffset>
+            </wp:positionH>
+            <wp:positionV relativeFrom="paragraph">
+              <wp:posOffset>0</wp:posOffset>
+            </wp:positionV>
+            <wp:extent cx="3540420" cy="7656830"/>
+            <wp:effectExtent l="0" t="0" r="3175" b="1270"/>
+            <wp:wrapTopAndBottom/>
+            <wp:docPr id="8" name="Picture 8"/>
+            <wp:cNvGraphicFramePr>
+              <a:graphicFrameLocks xmlns:a="http://schemas.openxmlformats.org/drawingml/2006/main" noChangeAspect="1"/>
+            </wp:cNvGraphicFramePr>
+            <a:graphic xmlns:a="http://schemas.openxmlformats.org/drawingml/2006/main">
+              <a:graphicData uri="http://schemas.openxmlformats.org/drawingml/2006/picture">
+                <pic:pic xmlns:pic="http://schemas.openxmlformats.org/drawingml/2006/picture">
+                  <pic:nvPicPr>
+                    <pic:cNvPr id="8" name="fig2.png"/>
+                    <pic:cNvPicPr/>
+                  </pic:nvPicPr>
+                  <pic:blipFill>
+                    <a:blip r:embed="rId9" cstate="print">
+                      <a:extLst>
+                        <a:ext uri="{28A0092B-C50C-407E-A947-70E740481C1C}">
+                          <a14:useLocalDpi xmlns:a14="http://schemas.microsoft.com/office/drawing/2010/main" val="0"/>
+                        </a:ext>
+                      </a:extLst>
+                    </a:blip>
+                    <a:stretch>
+                      <a:fillRect/>
+                    </a:stretch>
+                  </pic:blipFill>
+                  <pic:spPr>
+                    <a:xfrm>
+                      <a:off x="0" y="0"/>
+                      <a:ext cx="3540420" cy="7656830"/>
+                    </a:xfrm>
+                    <a:prstGeom prst="rect">
+                      <a:avLst/>
+                    </a:prstGeom>
+                  </pic:spPr>
+                </pic:pic>
+              </a:graphicData>
+            </a:graphic>
+          </wp:anchor>
+        </w:drawing>
       </w:r>
     </w:p>
     <w:p>
       <w:pPr>
-        <w:pStyle w:val="ListParagraph"/>
-        <w:numPr>
-          <w:ilvl w:val="1"/>
-          <w:numId w:val="1"/>
-        </w:numPr>
         <w:tabs>
           <w:tab w:val="center" w:pos="4513"/>
         </w:tabs>
@@ -739,164 +2026,861 @@
     </w:p>
     <w:p>
       <w:pPr>
-        <w:pStyle w:val="ListParagraph"/>
-        <w:numPr>
-          <w:ilvl w:val="1"/>
-          <w:numId w:val="1"/>
-        </w:numPr>
-        <w:tabs>
-          <w:tab w:val="center" w:pos="4513"/>
-        </w:tabs>
-      </w:pPr>
-      <w:r>
-        <w:t>Yes</w:t>
-      </w:r>
-      <w:r>
-        <w:t xml:space="preserve">, </w:t>
-      </w:r>
-      <w:r>
-        <w:t>even</w:t>
-      </w:r>
-      <w:r>
-        <w:t xml:space="preserve"> when leafrad_mean is taken into account</w:t>
+        <w:rPr>
+          <w:b/>
+        </w:rPr>
+      </w:pPr>
+      <w:r>
+        <w:rPr>
+          <w:b/>
+        </w:rPr>
+        <w:lastRenderedPageBreak/>
+        <w:t>Supporting information</w:t>
       </w:r>
     </w:p>
     <w:p>
       <w:pPr>
-        <w:pStyle w:val="ListParagraph"/>
-        <w:numPr>
-          <w:ilvl w:val="0"/>
-          <w:numId w:val="1"/>
-        </w:numPr>
-        <w:tabs>
-          <w:tab w:val="center" w:pos="4513"/>
-        </w:tabs>
-      </w:pPr>
-      <w:r>
-        <w:t xml:space="preserve">Calvin cycle </w:t>
+        <w:rPr>
+          <w:i/>
+        </w:rPr>
+      </w:pPr>
+      <w:r>
+        <w:rPr>
+          <w:i/>
+        </w:rPr>
+        <w:t>Variation in total protein abundance across environmental gradients</w:t>
       </w:r>
     </w:p>
     <w:p>
       <w:pPr>
-        <w:rPr>
-          <w:sz w:val="20"/>
-        </w:rPr>
-      </w:pPr>
-      <w:r>
-        <w:rPr>
-          <w:sz w:val="20"/>
-        </w:rPr>
-        <w:t>Hypotheses:</w:t>
+        <w:keepNext/>
+      </w:pPr>
+      <w:commentRangeStart w:id="8"/>
+      <w:r>
+        <w:rPr>
+          <w:i/>
+          <w:noProof/>
+          <w:lang w:eastAsia="en-AU"/>
+        </w:rPr>
+        <w:drawing>
+          <wp:inline distT="0" distB="0" distL="0" distR="0" wp14:anchorId="1673ECC3" wp14:editId="422715B3">
+            <wp:extent cx="5731510" cy="4008120"/>
+            <wp:effectExtent l="0" t="0" r="2540" b="0"/>
+            <wp:docPr id="9" name="Picture 9"/>
+            <wp:cNvGraphicFramePr>
+              <a:graphicFrameLocks xmlns:a="http://schemas.openxmlformats.org/drawingml/2006/main" noChangeAspect="1"/>
+            </wp:cNvGraphicFramePr>
+            <a:graphic xmlns:a="http://schemas.openxmlformats.org/drawingml/2006/main">
+              <a:graphicData uri="http://schemas.openxmlformats.org/drawingml/2006/picture">
+                <pic:pic xmlns:pic="http://schemas.openxmlformats.org/drawingml/2006/picture">
+                  <pic:nvPicPr>
+                    <pic:cNvPr id="9" name="supp_totalprotein_env.png"/>
+                    <pic:cNvPicPr/>
+                  </pic:nvPicPr>
+                  <pic:blipFill>
+                    <a:blip r:embed="rId10" cstate="print">
+                      <a:extLst>
+                        <a:ext uri="{28A0092B-C50C-407E-A947-70E740481C1C}">
+                          <a14:useLocalDpi xmlns:a14="http://schemas.microsoft.com/office/drawing/2010/main" val="0"/>
+                        </a:ext>
+                      </a:extLst>
+                    </a:blip>
+                    <a:stretch>
+                      <a:fillRect/>
+                    </a:stretch>
+                  </pic:blipFill>
+                  <pic:spPr>
+                    <a:xfrm>
+                      <a:off x="0" y="0"/>
+                      <a:ext cx="5731510" cy="4008120"/>
+                    </a:xfrm>
+                    <a:prstGeom prst="rect">
+                      <a:avLst/>
+                    </a:prstGeom>
+                  </pic:spPr>
+                </pic:pic>
+              </a:graphicData>
+            </a:graphic>
+          </wp:inline>
+        </w:drawing>
+      </w:r>
+      <w:commentRangeEnd w:id="8"/>
+      <w:r>
+        <w:rPr>
+          <w:rStyle w:val="CommentReference"/>
+        </w:rPr>
+        <w:commentReference w:id="8"/>
       </w:r>
     </w:p>
     <w:p>
       <w:pPr>
-        <w:pStyle w:val="ListParagraph"/>
-        <w:numPr>
-          <w:ilvl w:val="0"/>
-          <w:numId w:val="2"/>
-        </w:numPr>
-        <w:rPr>
-          <w:sz w:val="20"/>
-        </w:rPr>
-      </w:pPr>
-      <w:r>
-        <w:rPr>
-          <w:sz w:val="20"/>
-        </w:rPr>
-        <w:t>Abundance of light harvesting proteins increases with age to counter reduced light interception</w:t>
+        <w:pStyle w:val="Caption"/>
+      </w:pPr>
+      <w:r>
+        <w:t xml:space="preserve">Figure 3. </w:t>
+      </w:r>
+      <w:r>
+        <w:t xml:space="preserve">Relationships between environmental variables and </w:t>
+      </w:r>
+      <w:r>
+        <w:t>total leaf protein abundance (measured on a mass per leaf area basis</w:t>
+      </w:r>
+      <w:r>
+        <w:t>). Each point represents the aggregate mean associated with each species*site combination (</w:t>
+      </w:r>
+      <w:commentRangeStart w:id="9"/>
+      <w:r>
+        <w:t xml:space="preserve">several </w:t>
+      </w:r>
+      <w:commentRangeEnd w:id="9"/>
+      <w:r>
+        <w:rPr>
+          <w:rStyle w:val="CommentReference"/>
+          <w:i w:val="0"/>
+          <w:iCs w:val="0"/>
+          <w:color w:val="auto"/>
+        </w:rPr>
+        <w:commentReference w:id="9"/>
+      </w:r>
+      <w:r>
+        <w:t>species were present at multiple sites and are represented more than once). Vertical error bars represent the standard error of the mean across 9 samples (3 leaf ages across 3 individuals per species). Horizontal error bars (</w:t>
+      </w:r>
+      <w:proofErr w:type="spellStart"/>
+      <w:r>
+        <w:t>Xa</w:t>
+      </w:r>
+      <w:proofErr w:type="gramStart"/>
+      <w:r>
+        <w:t>,b</w:t>
+      </w:r>
+      <w:proofErr w:type="spellEnd"/>
+      <w:proofErr w:type="gramEnd"/>
+      <w:r>
+        <w:t xml:space="preserve">) show the SE of the predictor value for the species*site point.   Blue lines show the fitted linear model. The axis of </w:t>
+      </w:r>
+      <w:proofErr w:type="spellStart"/>
+      <w:proofErr w:type="gramStart"/>
+      <w:r>
+        <w:t>X</w:t>
+      </w:r>
+      <w:r>
+        <w:t>c</w:t>
+      </w:r>
+      <w:proofErr w:type="spellEnd"/>
+      <w:proofErr w:type="gramEnd"/>
+      <w:r>
+        <w:t xml:space="preserve"> is log</w:t>
+      </w:r>
+      <w:r>
+        <w:rPr>
+          <w:vertAlign w:val="subscript"/>
+        </w:rPr>
+        <w:t>10</w:t>
+      </w:r>
+      <w:r>
+        <w:t xml:space="preserve"> scaled.</w:t>
       </w:r>
     </w:p>
     <w:p>
       <w:pPr>
-        <w:pStyle w:val="ListParagraph"/>
-        <w:numPr>
-          <w:ilvl w:val="1"/>
-          <w:numId w:val="2"/>
-        </w:numPr>
-        <w:rPr>
-          <w:sz w:val="20"/>
-        </w:rPr>
-      </w:pPr>
-      <w:r>
-        <w:rPr>
-          <w:sz w:val="20"/>
-        </w:rPr>
-        <w:t>Is there any effect of leaf age independent of increased shading? Can’t answer this directly but worth discussing</w:t>
-      </w:r>
+        <w:pStyle w:val="Caption"/>
+        <w:rPr>
+          <w:i w:val="0"/>
+        </w:rPr>
+      </w:pPr>
     </w:p>
     <w:p>
       <w:pPr>
-        <w:pStyle w:val="ListParagraph"/>
-        <w:numPr>
-          <w:ilvl w:val="0"/>
-          <w:numId w:val="2"/>
-        </w:numPr>
-        <w:rPr>
-          <w:sz w:val="20"/>
-        </w:rPr>
-      </w:pPr>
-      <w:r>
-        <w:rPr>
-          <w:sz w:val="20"/>
-        </w:rPr>
-        <w:t>Nitrogen is progressively allocated to recalcitrant structural and defensive protein throughout leaf lifespan, so older leaves contain proportionally less photosynthetic protein</w:t>
-      </w:r>
+        <w:rPr>
+          <w:i/>
+        </w:rPr>
+      </w:pPr>
     </w:p>
     <w:p>
       <w:pPr>
-        <w:pStyle w:val="ListParagraph"/>
-        <w:numPr>
-          <w:ilvl w:val="1"/>
-          <w:numId w:val="2"/>
-        </w:numPr>
-        <w:rPr>
-          <w:sz w:val="20"/>
-        </w:rPr>
-      </w:pPr>
-      <w:r>
-        <w:rPr>
-          <w:sz w:val="20"/>
-        </w:rPr>
-        <w:t xml:space="preserve">Re: Onoda et al. 2003 “Allocation of nitrogen to cell walls decreases photosynthetic nitrogen-use efficiency” </w:t>
+        <w:rPr>
+          <w:i/>
+        </w:rPr>
+      </w:pPr>
+      <w:r>
+        <w:rPr>
+          <w:i/>
+        </w:rPr>
+        <w:t>Correlations between environmental variables</w:t>
+      </w:r>
+      <w:r>
+        <w:rPr>
+          <w:i/>
+        </w:rPr>
+        <w:t xml:space="preserve"> </w:t>
       </w:r>
     </w:p>
-    <w:p>
-      <w:pPr>
-        <w:pStyle w:val="ListParagraph"/>
-        <w:numPr>
-          <w:ilvl w:val="1"/>
-          <w:numId w:val="2"/>
-        </w:numPr>
-        <w:rPr>
-          <w:sz w:val="20"/>
-        </w:rPr>
-      </w:pPr>
-      <w:r>
-        <w:rPr>
-          <w:sz w:val="20"/>
-        </w:rPr>
-        <w:t>But see Hikosaka &amp; Shigeno 2009 “nitrogen allocation to cell walls does not explain the variation in PNUE”</w:t>
-      </w:r>
-    </w:p>
-    <w:p>
-      <w:pPr>
-        <w:pStyle w:val="ListParagraph"/>
-        <w:numPr>
-          <w:ilvl w:val="1"/>
-          <w:numId w:val="2"/>
-        </w:numPr>
-        <w:rPr>
-          <w:sz w:val="20"/>
-        </w:rPr>
-      </w:pPr>
-      <w:r>
-        <w:rPr>
-          <w:sz w:val="20"/>
-        </w:rPr>
-        <w:t>Have not quantified structural / cell-wall associated proteins here</w:t>
-      </w:r>
-    </w:p>
+    <w:tbl>
+      <w:tblPr>
+        <w:tblStyle w:val="TableGrid"/>
+        <w:tblW w:w="0" w:type="auto"/>
+        <w:tblLook w:val="04A0" w:firstRow="1" w:lastRow="0" w:firstColumn="1" w:lastColumn="0" w:noHBand="0" w:noVBand="1"/>
+      </w:tblPr>
+      <w:tblGrid>
+        <w:gridCol w:w="1115"/>
+        <w:gridCol w:w="960"/>
+        <w:gridCol w:w="960"/>
+        <w:gridCol w:w="960"/>
+        <w:gridCol w:w="960"/>
+        <w:gridCol w:w="1115"/>
+      </w:tblGrid>
+      <w:tr>
+        <w:trPr>
+          <w:trHeight w:val="300"/>
+        </w:trPr>
+        <w:tc>
+          <w:tcPr>
+            <w:tcW w:w="960" w:type="dxa"/>
+            <w:noWrap/>
+            <w:hideMark/>
+          </w:tcPr>
+          <w:p>
+            <w:pPr>
+              <w:tabs>
+                <w:tab w:val="center" w:pos="4513"/>
+              </w:tabs>
+            </w:pPr>
+          </w:p>
+        </w:tc>
+        <w:tc>
+          <w:tcPr>
+            <w:tcW w:w="960" w:type="dxa"/>
+            <w:noWrap/>
+            <w:hideMark/>
+          </w:tcPr>
+          <w:p>
+            <w:pPr>
+              <w:tabs>
+                <w:tab w:val="center" w:pos="4513"/>
+              </w:tabs>
+            </w:pPr>
+            <w:proofErr w:type="spellStart"/>
+            <w:r>
+              <w:t>prec</w:t>
+            </w:r>
+            <w:proofErr w:type="spellEnd"/>
+          </w:p>
+        </w:tc>
+        <w:tc>
+          <w:tcPr>
+            <w:tcW w:w="960" w:type="dxa"/>
+            <w:noWrap/>
+            <w:hideMark/>
+          </w:tcPr>
+          <w:p>
+            <w:pPr>
+              <w:tabs>
+                <w:tab w:val="center" w:pos="4513"/>
+              </w:tabs>
+            </w:pPr>
+            <w:proofErr w:type="spellStart"/>
+            <w:r>
+              <w:t>pdmt</w:t>
+            </w:r>
+            <w:proofErr w:type="spellEnd"/>
+          </w:p>
+        </w:tc>
+        <w:tc>
+          <w:tcPr>
+            <w:tcW w:w="960" w:type="dxa"/>
+            <w:noWrap/>
+            <w:hideMark/>
+          </w:tcPr>
+          <w:p>
+            <w:pPr>
+              <w:tabs>
+                <w:tab w:val="center" w:pos="4513"/>
+              </w:tabs>
+            </w:pPr>
+            <w:proofErr w:type="spellStart"/>
+            <w:r>
+              <w:t>tavg</w:t>
+            </w:r>
+            <w:proofErr w:type="spellEnd"/>
+          </w:p>
+        </w:tc>
+        <w:tc>
+          <w:tcPr>
+            <w:tcW w:w="960" w:type="dxa"/>
+            <w:noWrap/>
+            <w:hideMark/>
+          </w:tcPr>
+          <w:p>
+            <w:pPr>
+              <w:tabs>
+                <w:tab w:val="center" w:pos="4513"/>
+              </w:tabs>
+            </w:pPr>
+            <w:r>
+              <w:t>gap</w:t>
+            </w:r>
+          </w:p>
+        </w:tc>
+        <w:tc>
+          <w:tcPr>
+            <w:tcW w:w="960" w:type="dxa"/>
+            <w:noWrap/>
+            <w:hideMark/>
+          </w:tcPr>
+          <w:p>
+            <w:pPr>
+              <w:tabs>
+                <w:tab w:val="center" w:pos="4513"/>
+              </w:tabs>
+            </w:pPr>
+            <w:r>
+              <w:t>irradiance</w:t>
+            </w:r>
+          </w:p>
+        </w:tc>
+      </w:tr>
+      <w:tr>
+        <w:trPr>
+          <w:trHeight w:val="300"/>
+        </w:trPr>
+        <w:tc>
+          <w:tcPr>
+            <w:tcW w:w="960" w:type="dxa"/>
+            <w:noWrap/>
+            <w:hideMark/>
+          </w:tcPr>
+          <w:p>
+            <w:pPr>
+              <w:tabs>
+                <w:tab w:val="center" w:pos="4513"/>
+              </w:tabs>
+            </w:pPr>
+            <w:proofErr w:type="spellStart"/>
+            <w:r>
+              <w:t>prec</w:t>
+            </w:r>
+            <w:proofErr w:type="spellEnd"/>
+          </w:p>
+        </w:tc>
+        <w:tc>
+          <w:tcPr>
+            <w:tcW w:w="960" w:type="dxa"/>
+            <w:noWrap/>
+            <w:hideMark/>
+          </w:tcPr>
+          <w:p>
+            <w:pPr>
+              <w:tabs>
+                <w:tab w:val="center" w:pos="4513"/>
+              </w:tabs>
+            </w:pPr>
+            <w:r>
+              <w:t>1</w:t>
+            </w:r>
+          </w:p>
+        </w:tc>
+        <w:tc>
+          <w:tcPr>
+            <w:tcW w:w="960" w:type="dxa"/>
+            <w:noWrap/>
+            <w:hideMark/>
+          </w:tcPr>
+          <w:p>
+            <w:pPr>
+              <w:tabs>
+                <w:tab w:val="center" w:pos="4513"/>
+              </w:tabs>
+            </w:pPr>
+            <w:r>
+              <w:t>0.63</w:t>
+            </w:r>
+          </w:p>
+        </w:tc>
+        <w:tc>
+          <w:tcPr>
+            <w:tcW w:w="960" w:type="dxa"/>
+            <w:noWrap/>
+            <w:hideMark/>
+          </w:tcPr>
+          <w:p>
+            <w:pPr>
+              <w:tabs>
+                <w:tab w:val="center" w:pos="4513"/>
+              </w:tabs>
+            </w:pPr>
+            <w:r>
+              <w:t>0.05</w:t>
+            </w:r>
+          </w:p>
+        </w:tc>
+        <w:tc>
+          <w:tcPr>
+            <w:tcW w:w="960" w:type="dxa"/>
+            <w:noWrap/>
+            <w:hideMark/>
+          </w:tcPr>
+          <w:p>
+            <w:pPr>
+              <w:tabs>
+                <w:tab w:val="center" w:pos="4513"/>
+              </w:tabs>
+            </w:pPr>
+            <w:r>
+              <w:t>-0.48</w:t>
+            </w:r>
+          </w:p>
+        </w:tc>
+        <w:tc>
+          <w:tcPr>
+            <w:tcW w:w="960" w:type="dxa"/>
+            <w:noWrap/>
+            <w:hideMark/>
+          </w:tcPr>
+          <w:p>
+            <w:pPr>
+              <w:tabs>
+                <w:tab w:val="center" w:pos="4513"/>
+              </w:tabs>
+            </w:pPr>
+            <w:r>
+              <w:t>-0.55</w:t>
+            </w:r>
+          </w:p>
+        </w:tc>
+      </w:tr>
+      <w:tr>
+        <w:trPr>
+          <w:trHeight w:val="300"/>
+        </w:trPr>
+        <w:tc>
+          <w:tcPr>
+            <w:tcW w:w="960" w:type="dxa"/>
+            <w:noWrap/>
+            <w:hideMark/>
+          </w:tcPr>
+          <w:p>
+            <w:pPr>
+              <w:tabs>
+                <w:tab w:val="center" w:pos="4513"/>
+              </w:tabs>
+            </w:pPr>
+            <w:proofErr w:type="spellStart"/>
+            <w:r>
+              <w:t>pdmt</w:t>
+            </w:r>
+            <w:proofErr w:type="spellEnd"/>
+          </w:p>
+        </w:tc>
+        <w:tc>
+          <w:tcPr>
+            <w:tcW w:w="960" w:type="dxa"/>
+            <w:noWrap/>
+            <w:hideMark/>
+          </w:tcPr>
+          <w:p>
+            <w:pPr>
+              <w:tabs>
+                <w:tab w:val="center" w:pos="4513"/>
+              </w:tabs>
+            </w:pPr>
+            <w:r>
+              <w:t>0.63</w:t>
+            </w:r>
+          </w:p>
+        </w:tc>
+        <w:tc>
+          <w:tcPr>
+            <w:tcW w:w="960" w:type="dxa"/>
+            <w:noWrap/>
+            <w:hideMark/>
+          </w:tcPr>
+          <w:p>
+            <w:pPr>
+              <w:tabs>
+                <w:tab w:val="center" w:pos="4513"/>
+              </w:tabs>
+            </w:pPr>
+            <w:r>
+              <w:t>1</w:t>
+            </w:r>
+          </w:p>
+        </w:tc>
+        <w:tc>
+          <w:tcPr>
+            <w:tcW w:w="960" w:type="dxa"/>
+            <w:noWrap/>
+            <w:hideMark/>
+          </w:tcPr>
+          <w:p>
+            <w:pPr>
+              <w:tabs>
+                <w:tab w:val="center" w:pos="4513"/>
+              </w:tabs>
+            </w:pPr>
+            <w:r>
+              <w:t>-0.64</w:t>
+            </w:r>
+          </w:p>
+        </w:tc>
+        <w:tc>
+          <w:tcPr>
+            <w:tcW w:w="960" w:type="dxa"/>
+            <w:noWrap/>
+            <w:hideMark/>
+          </w:tcPr>
+          <w:p>
+            <w:pPr>
+              <w:tabs>
+                <w:tab w:val="center" w:pos="4513"/>
+              </w:tabs>
+            </w:pPr>
+            <w:r>
+              <w:t>-0.36</w:t>
+            </w:r>
+          </w:p>
+        </w:tc>
+        <w:tc>
+          <w:tcPr>
+            <w:tcW w:w="960" w:type="dxa"/>
+            <w:noWrap/>
+            <w:hideMark/>
+          </w:tcPr>
+          <w:p>
+            <w:pPr>
+              <w:tabs>
+                <w:tab w:val="center" w:pos="4513"/>
+              </w:tabs>
+            </w:pPr>
+            <w:r>
+              <w:t>-0.70</w:t>
+            </w:r>
+          </w:p>
+        </w:tc>
+      </w:tr>
+      <w:tr>
+        <w:trPr>
+          <w:trHeight w:val="300"/>
+        </w:trPr>
+        <w:tc>
+          <w:tcPr>
+            <w:tcW w:w="960" w:type="dxa"/>
+            <w:noWrap/>
+            <w:hideMark/>
+          </w:tcPr>
+          <w:p>
+            <w:pPr>
+              <w:tabs>
+                <w:tab w:val="center" w:pos="4513"/>
+              </w:tabs>
+            </w:pPr>
+            <w:proofErr w:type="spellStart"/>
+            <w:r>
+              <w:t>tavg</w:t>
+            </w:r>
+            <w:proofErr w:type="spellEnd"/>
+          </w:p>
+        </w:tc>
+        <w:tc>
+          <w:tcPr>
+            <w:tcW w:w="960" w:type="dxa"/>
+            <w:noWrap/>
+            <w:hideMark/>
+          </w:tcPr>
+          <w:p>
+            <w:pPr>
+              <w:tabs>
+                <w:tab w:val="center" w:pos="4513"/>
+              </w:tabs>
+            </w:pPr>
+            <w:r>
+              <w:t>0.05</w:t>
+            </w:r>
+          </w:p>
+        </w:tc>
+        <w:tc>
+          <w:tcPr>
+            <w:tcW w:w="960" w:type="dxa"/>
+            <w:noWrap/>
+            <w:hideMark/>
+          </w:tcPr>
+          <w:p>
+            <w:pPr>
+              <w:tabs>
+                <w:tab w:val="center" w:pos="4513"/>
+              </w:tabs>
+            </w:pPr>
+            <w:r>
+              <w:t>-0.64</w:t>
+            </w:r>
+          </w:p>
+        </w:tc>
+        <w:tc>
+          <w:tcPr>
+            <w:tcW w:w="960" w:type="dxa"/>
+            <w:noWrap/>
+            <w:hideMark/>
+          </w:tcPr>
+          <w:p>
+            <w:pPr>
+              <w:tabs>
+                <w:tab w:val="center" w:pos="4513"/>
+              </w:tabs>
+            </w:pPr>
+            <w:r>
+              <w:t>1</w:t>
+            </w:r>
+          </w:p>
+        </w:tc>
+        <w:tc>
+          <w:tcPr>
+            <w:tcW w:w="960" w:type="dxa"/>
+            <w:noWrap/>
+            <w:hideMark/>
+          </w:tcPr>
+          <w:p>
+            <w:pPr>
+              <w:tabs>
+                <w:tab w:val="center" w:pos="4513"/>
+              </w:tabs>
+            </w:pPr>
+            <w:r>
+              <w:t>0.15</w:t>
+            </w:r>
+          </w:p>
+        </w:tc>
+        <w:tc>
+          <w:tcPr>
+            <w:tcW w:w="960" w:type="dxa"/>
+            <w:noWrap/>
+            <w:hideMark/>
+          </w:tcPr>
+          <w:p>
+            <w:pPr>
+              <w:tabs>
+                <w:tab w:val="center" w:pos="4513"/>
+              </w:tabs>
+            </w:pPr>
+            <w:r>
+              <w:t>0.56</w:t>
+            </w:r>
+          </w:p>
+        </w:tc>
+      </w:tr>
+      <w:tr>
+        <w:trPr>
+          <w:trHeight w:val="300"/>
+        </w:trPr>
+        <w:tc>
+          <w:tcPr>
+            <w:tcW w:w="960" w:type="dxa"/>
+            <w:noWrap/>
+            <w:hideMark/>
+          </w:tcPr>
+          <w:p>
+            <w:pPr>
+              <w:tabs>
+                <w:tab w:val="center" w:pos="4513"/>
+              </w:tabs>
+            </w:pPr>
+            <w:r>
+              <w:t>gap</w:t>
+            </w:r>
+          </w:p>
+        </w:tc>
+        <w:tc>
+          <w:tcPr>
+            <w:tcW w:w="960" w:type="dxa"/>
+            <w:noWrap/>
+            <w:hideMark/>
+          </w:tcPr>
+          <w:p>
+            <w:pPr>
+              <w:tabs>
+                <w:tab w:val="center" w:pos="4513"/>
+              </w:tabs>
+            </w:pPr>
+            <w:r>
+              <w:t>-0.48</w:t>
+            </w:r>
+          </w:p>
+        </w:tc>
+        <w:tc>
+          <w:tcPr>
+            <w:tcW w:w="960" w:type="dxa"/>
+            <w:noWrap/>
+            <w:hideMark/>
+          </w:tcPr>
+          <w:p>
+            <w:pPr>
+              <w:tabs>
+                <w:tab w:val="center" w:pos="4513"/>
+              </w:tabs>
+            </w:pPr>
+            <w:r>
+              <w:t>-0.36</w:t>
+            </w:r>
+          </w:p>
+        </w:tc>
+        <w:tc>
+          <w:tcPr>
+            <w:tcW w:w="960" w:type="dxa"/>
+            <w:noWrap/>
+            <w:hideMark/>
+          </w:tcPr>
+          <w:p>
+            <w:pPr>
+              <w:tabs>
+                <w:tab w:val="center" w:pos="4513"/>
+              </w:tabs>
+            </w:pPr>
+            <w:r>
+              <w:t>0.15</w:t>
+            </w:r>
+          </w:p>
+        </w:tc>
+        <w:tc>
+          <w:tcPr>
+            <w:tcW w:w="960" w:type="dxa"/>
+            <w:noWrap/>
+            <w:hideMark/>
+          </w:tcPr>
+          <w:p>
+            <w:pPr>
+              <w:tabs>
+                <w:tab w:val="center" w:pos="4513"/>
+              </w:tabs>
+            </w:pPr>
+            <w:r>
+              <w:t>1</w:t>
+            </w:r>
+          </w:p>
+        </w:tc>
+        <w:tc>
+          <w:tcPr>
+            <w:tcW w:w="960" w:type="dxa"/>
+            <w:noWrap/>
+            <w:hideMark/>
+          </w:tcPr>
+          <w:p>
+            <w:pPr>
+              <w:tabs>
+                <w:tab w:val="center" w:pos="4513"/>
+              </w:tabs>
+            </w:pPr>
+            <w:r>
+              <w:t>0.86</w:t>
+            </w:r>
+          </w:p>
+        </w:tc>
+      </w:tr>
+      <w:tr>
+        <w:trPr>
+          <w:trHeight w:val="300"/>
+        </w:trPr>
+        <w:tc>
+          <w:tcPr>
+            <w:tcW w:w="960" w:type="dxa"/>
+            <w:noWrap/>
+            <w:hideMark/>
+          </w:tcPr>
+          <w:p>
+            <w:pPr>
+              <w:tabs>
+                <w:tab w:val="center" w:pos="4513"/>
+              </w:tabs>
+            </w:pPr>
+            <w:r>
+              <w:t>irradiance</w:t>
+            </w:r>
+          </w:p>
+        </w:tc>
+        <w:tc>
+          <w:tcPr>
+            <w:tcW w:w="960" w:type="dxa"/>
+            <w:noWrap/>
+            <w:hideMark/>
+          </w:tcPr>
+          <w:p>
+            <w:pPr>
+              <w:tabs>
+                <w:tab w:val="center" w:pos="4513"/>
+              </w:tabs>
+            </w:pPr>
+            <w:r>
+              <w:t>-0.55</w:t>
+            </w:r>
+          </w:p>
+        </w:tc>
+        <w:tc>
+          <w:tcPr>
+            <w:tcW w:w="960" w:type="dxa"/>
+            <w:noWrap/>
+            <w:hideMark/>
+          </w:tcPr>
+          <w:p>
+            <w:pPr>
+              <w:tabs>
+                <w:tab w:val="center" w:pos="4513"/>
+              </w:tabs>
+            </w:pPr>
+            <w:r>
+              <w:t>-0.70</w:t>
+            </w:r>
+          </w:p>
+        </w:tc>
+        <w:tc>
+          <w:tcPr>
+            <w:tcW w:w="960" w:type="dxa"/>
+            <w:noWrap/>
+            <w:hideMark/>
+          </w:tcPr>
+          <w:p>
+            <w:pPr>
+              <w:tabs>
+                <w:tab w:val="center" w:pos="4513"/>
+              </w:tabs>
+            </w:pPr>
+            <w:r>
+              <w:t>0.56</w:t>
+            </w:r>
+          </w:p>
+        </w:tc>
+        <w:tc>
+          <w:tcPr>
+            <w:tcW w:w="960" w:type="dxa"/>
+            <w:noWrap/>
+            <w:hideMark/>
+          </w:tcPr>
+          <w:p>
+            <w:pPr>
+              <w:tabs>
+                <w:tab w:val="center" w:pos="4513"/>
+              </w:tabs>
+            </w:pPr>
+            <w:r>
+              <w:t>0.86</w:t>
+            </w:r>
+          </w:p>
+        </w:tc>
+        <w:tc>
+          <w:tcPr>
+            <w:tcW w:w="960" w:type="dxa"/>
+            <w:noWrap/>
+            <w:hideMark/>
+          </w:tcPr>
+          <w:p>
+            <w:pPr>
+              <w:tabs>
+                <w:tab w:val="center" w:pos="4513"/>
+              </w:tabs>
+            </w:pPr>
+            <w:r>
+              <w:t>1</w:t>
+            </w:r>
+          </w:p>
+        </w:tc>
+      </w:tr>
+    </w:tbl>
     <w:p>
       <w:pPr>
         <w:tabs>
@@ -916,7 +2900,7 @@
 
 <file path=word/comments.xml><?xml version="1.0" encoding="utf-8"?>
 <w:comments xmlns:wpc="http://schemas.microsoft.com/office/word/2010/wordprocessingCanvas" xmlns:mc="http://schemas.openxmlformats.org/markup-compatibility/2006" xmlns:o="urn:schemas-microsoft-com:office:office" xmlns:r="http://schemas.openxmlformats.org/officeDocument/2006/relationships" xmlns:m="http://schemas.openxmlformats.org/officeDocument/2006/math" xmlns:v="urn:schemas-microsoft-com:vml" xmlns:wp14="http://schemas.microsoft.com/office/word/2010/wordprocessingDrawing" xmlns:wp="http://schemas.openxmlformats.org/drawingml/2006/wordprocessingDrawing" xmlns:w10="urn:schemas-microsoft-com:office:word" xmlns:w="http://schemas.openxmlformats.org/wordprocessingml/2006/main" xmlns:w14="http://schemas.microsoft.com/office/word/2010/wordml" xmlns:w15="http://schemas.microsoft.com/office/word/2012/wordml" xmlns:wpg="http://schemas.microsoft.com/office/word/2010/wordprocessingGroup" xmlns:wpi="http://schemas.microsoft.com/office/word/2010/wordprocessingInk" xmlns:wne="http://schemas.microsoft.com/office/word/2006/wordml" xmlns:wps="http://schemas.microsoft.com/office/word/2010/wordprocessingShape" mc:Ignorable="w14 w15 wp14">
-  <w:comment w:id="0" w:author="Faculty of Science" w:date="2017-02-22T11:01:00Z" w:initials="FoS">
+  <w:comment w:id="0" w:author="Faculty of Science" w:date="2017-02-28T23:38:00Z" w:initials="FoS">
     <w:p>
       <w:pPr>
         <w:pStyle w:val="CommentText"/>
@@ -928,11 +2912,11 @@
         <w:annotationRef/>
       </w:r>
       <w:r>
-        <w:t>terminology</w:t>
+        <w:t>Where to put this? Here or at the bottom…</w:t>
       </w:r>
     </w:p>
   </w:comment>
-  <w:comment w:id="1" w:author="Faculty of Science" w:date="2017-02-22T15:02:00Z" w:initials="FoS">
+  <w:comment w:id="1" w:author="Faculty of Science" w:date="2017-02-28T23:42:00Z" w:initials="FoS">
     <w:p>
       <w:pPr>
         <w:pStyle w:val="CommentText"/>
@@ -944,11 +2928,11 @@
         <w:annotationRef/>
       </w:r>
       <w:r>
-        <w:t>but wide error around means – this relationship doesn’t hold in unaggregated data</w:t>
+        <w:t>Terminology needs work</w:t>
       </w:r>
     </w:p>
   </w:comment>
-  <w:comment w:id="2" w:author="Faculty of Science" w:date="2017-02-22T18:00:00Z" w:initials="FoS">
+  <w:comment w:id="2" w:author="Faculty of Science" w:date="2017-02-22T11:01:00Z" w:initials="FoS">
     <w:p>
       <w:pPr>
         <w:pStyle w:val="CommentText"/>
@@ -960,11 +2944,14 @@
         <w:annotationRef/>
       </w:r>
       <w:r>
-        <w:t>These results are on unaggregated data</w:t>
+        <w:t xml:space="preserve">Standardise </w:t>
+      </w:r>
+      <w:r>
+        <w:t>terminology</w:t>
       </w:r>
     </w:p>
   </w:comment>
-  <w:comment w:id="4" w:author="Faculty of Science" w:date="2017-02-22T17:48:00Z" w:initials="FoS">
+  <w:comment w:id="3" w:author="Faculty of Science" w:date="2017-02-28T20:54:00Z" w:initials="FoS">
     <w:p>
       <w:pPr>
         <w:pStyle w:val="CommentText"/>
@@ -975,12 +2962,38 @@
         </w:rPr>
         <w:annotationRef/>
       </w:r>
-      <w:r>
-        <w:t>df’s?</w:t>
+      <w:proofErr w:type="gramStart"/>
+      <w:r>
+        <w:t>irradiance</w:t>
+      </w:r>
+      <w:proofErr w:type="gramEnd"/>
+      <w:r>
+        <w:t xml:space="preserve"> units (</w:t>
+      </w:r>
+      <w:r>
+        <w:t>MJ m</w:t>
+      </w:r>
+      <w:r>
+        <w:rPr>
+          <w:vertAlign w:val="superscript"/>
+        </w:rPr>
+        <w:t>-2</w:t>
+      </w:r>
+      <w:r>
+        <w:t xml:space="preserve"> yr</w:t>
+      </w:r>
+      <w:r>
+        <w:rPr>
+          <w:vertAlign w:val="superscript"/>
+        </w:rPr>
+        <w:t>-1</w:t>
+      </w:r>
+      <w:r>
+        <w:t>)</w:t>
       </w:r>
     </w:p>
   </w:comment>
-  <w:comment w:id="5" w:author="Faculty of Science" w:date="2017-02-22T17:50:00Z" w:initials="FoS">
+  <w:comment w:id="4" w:author="Faculty of Science" w:date="2017-02-28T21:20:00Z" w:initials="FoS">
     <w:p>
       <w:pPr>
         <w:pStyle w:val="CommentText"/>
@@ -991,8 +3004,101 @@
         </w:rPr>
         <w:annotationRef/>
       </w:r>
-      <w:r>
-        <w:t>not sure how to report, ask Emma</w:t>
+      <w:proofErr w:type="gramStart"/>
+      <w:r>
+        <w:t>how</w:t>
+      </w:r>
+      <w:proofErr w:type="gramEnd"/>
+      <w:r>
+        <w:t xml:space="preserve"> many? (4?)</w:t>
+      </w:r>
+    </w:p>
+  </w:comment>
+  <w:comment w:id="5" w:author="Faculty of Science" w:date="2017-02-22T17:48:00Z" w:initials="FoS">
+    <w:p>
+      <w:pPr>
+        <w:pStyle w:val="CommentText"/>
+      </w:pPr>
+      <w:r>
+        <w:rPr>
+          <w:rStyle w:val="CommentReference"/>
+        </w:rPr>
+        <w:annotationRef/>
+      </w:r>
+      <w:proofErr w:type="spellStart"/>
+      <w:proofErr w:type="gramStart"/>
+      <w:r>
+        <w:t>df’s</w:t>
+      </w:r>
+      <w:proofErr w:type="spellEnd"/>
+      <w:proofErr w:type="gramEnd"/>
+      <w:r>
+        <w:t>?</w:t>
+      </w:r>
+    </w:p>
+  </w:comment>
+  <w:comment w:id="6" w:author="Faculty of Science" w:date="2017-02-22T17:50:00Z" w:initials="FoS">
+    <w:p>
+      <w:pPr>
+        <w:pStyle w:val="CommentText"/>
+      </w:pPr>
+      <w:r>
+        <w:rPr>
+          <w:rStyle w:val="CommentReference"/>
+        </w:rPr>
+        <w:annotationRef/>
+      </w:r>
+      <w:r>
+        <w:t xml:space="preserve">not sure how to </w:t>
+      </w:r>
+      <w:r>
+        <w:t>report</w:t>
+      </w:r>
+      <w:bookmarkStart w:id="7" w:name="_GoBack"/>
+      <w:bookmarkEnd w:id="7"/>
+    </w:p>
+  </w:comment>
+  <w:comment w:id="8" w:author="Faculty of Science" w:date="2017-02-28T23:36:00Z" w:initials="FoS">
+    <w:p>
+      <w:pPr>
+        <w:pStyle w:val="CommentText"/>
+      </w:pPr>
+      <w:r>
+        <w:rPr>
+          <w:rStyle w:val="CommentReference"/>
+        </w:rPr>
+        <w:annotationRef/>
+      </w:r>
+      <w:proofErr w:type="spellStart"/>
+      <w:proofErr w:type="gramStart"/>
+      <w:r>
+        <w:t>ylabs</w:t>
+      </w:r>
+      <w:proofErr w:type="spellEnd"/>
+      <w:proofErr w:type="gramEnd"/>
+      <w:r>
+        <w:t xml:space="preserve"> are wrong (mg/mm2, not proportional)</w:t>
+      </w:r>
+    </w:p>
+  </w:comment>
+  <w:comment w:id="9" w:author="Faculty of Science" w:date="2017-02-28T21:20:00Z" w:initials="FoS">
+    <w:p>
+      <w:pPr>
+        <w:pStyle w:val="CommentText"/>
+      </w:pPr>
+      <w:r>
+        <w:rPr>
+          <w:rStyle w:val="CommentReference"/>
+        </w:rPr>
+        <w:annotationRef/>
+      </w:r>
+      <w:proofErr w:type="gramStart"/>
+      <w:r>
+        <w:t>how</w:t>
+      </w:r>
+      <w:proofErr w:type="gramEnd"/>
+      <w:r>
+        <w:t xml:space="preserve"> many? (4?)</w:t>
       </w:r>
     </w:p>
   </w:comment>
@@ -1001,11 +3107,15 @@
 
 <file path=word/commentsExtended.xml><?xml version="1.0" encoding="utf-8"?>
 <w15:commentsEx xmlns:wpc="http://schemas.microsoft.com/office/word/2010/wordprocessingCanvas" xmlns:mc="http://schemas.openxmlformats.org/markup-compatibility/2006" xmlns:o="urn:schemas-microsoft-com:office:office" xmlns:r="http://schemas.openxmlformats.org/officeDocument/2006/relationships" xmlns:m="http://schemas.openxmlformats.org/officeDocument/2006/math" xmlns:v="urn:schemas-microsoft-com:vml" xmlns:wp14="http://schemas.microsoft.com/office/word/2010/wordprocessingDrawing" xmlns:wp="http://schemas.openxmlformats.org/drawingml/2006/wordprocessingDrawing" xmlns:w10="urn:schemas-microsoft-com:office:word" xmlns:w="http://schemas.openxmlformats.org/wordprocessingml/2006/main" xmlns:w14="http://schemas.microsoft.com/office/word/2010/wordml" xmlns:w15="http://schemas.microsoft.com/office/word/2012/wordml" xmlns:wpg="http://schemas.microsoft.com/office/word/2010/wordprocessingGroup" xmlns:wpi="http://schemas.microsoft.com/office/word/2010/wordprocessingInk" xmlns:wne="http://schemas.microsoft.com/office/word/2006/wordml" xmlns:wps="http://schemas.microsoft.com/office/word/2010/wordprocessingShape" mc:Ignorable="w14 w15 wp14">
+  <w15:commentEx w15:paraId="43F77552" w15:done="0"/>
+  <w15:commentEx w15:paraId="355C961D" w15:done="0"/>
   <w15:commentEx w15:paraId="70F49329" w15:done="0"/>
-  <w15:commentEx w15:paraId="54932BC0" w15:done="0"/>
-  <w15:commentEx w15:paraId="28A2C6D1" w15:done="0"/>
+  <w15:commentEx w15:paraId="64D90521" w15:done="0"/>
+  <w15:commentEx w15:paraId="0CD636D6" w15:done="0"/>
   <w15:commentEx w15:paraId="56ACB14D" w15:done="0"/>
   <w15:commentEx w15:paraId="2106F041" w15:done="0"/>
+  <w15:commentEx w15:paraId="6C4D19A0" w15:done="0"/>
+  <w15:commentEx w15:paraId="1EC34017" w15:done="0"/>
 </w15:commentsEx>
 </file>
 
@@ -1782,6 +3892,44 @@
       <w:contextualSpacing/>
     </w:pPr>
   </w:style>
+  <w:style w:type="table" w:styleId="TableGrid">
+    <w:name w:val="Table Grid"/>
+    <w:basedOn w:val="TableNormal"/>
+    <w:uiPriority w:val="39"/>
+    <w:rsid w:val="007B04C8"/>
+    <w:pPr>
+      <w:spacing w:after="0" w:line="240" w:lineRule="auto"/>
+    </w:pPr>
+    <w:tblPr>
+      <w:tblBorders>
+        <w:top w:val="single" w:sz="4" w:space="0" w:color="auto"/>
+        <w:left w:val="single" w:sz="4" w:space="0" w:color="auto"/>
+        <w:bottom w:val="single" w:sz="4" w:space="0" w:color="auto"/>
+        <w:right w:val="single" w:sz="4" w:space="0" w:color="auto"/>
+        <w:insideH w:val="single" w:sz="4" w:space="0" w:color="auto"/>
+        <w:insideV w:val="single" w:sz="4" w:space="0" w:color="auto"/>
+      </w:tblBorders>
+    </w:tblPr>
+  </w:style>
+  <w:style w:type="paragraph" w:styleId="Caption">
+    <w:name w:val="caption"/>
+    <w:basedOn w:val="Normal"/>
+    <w:next w:val="Normal"/>
+    <w:uiPriority w:val="35"/>
+    <w:unhideWhenUsed/>
+    <w:qFormat/>
+    <w:rsid w:val="007B04C8"/>
+    <w:pPr>
+      <w:spacing w:after="200" w:line="240" w:lineRule="auto"/>
+    </w:pPr>
+    <w:rPr>
+      <w:i/>
+      <w:iCs/>
+      <w:color w:val="44546A" w:themeColor="text2"/>
+      <w:sz w:val="18"/>
+      <w:szCs w:val="18"/>
+    </w:rPr>
+  </w:style>
 </w:styles>
 </file>
 
@@ -2051,7 +4199,7 @@
 </file>
 
 <file path=customXml/itemProps1.xml><?xml version="1.0" encoding="utf-8"?>
-<ds:datastoreItem xmlns:ds="http://schemas.openxmlformats.org/officeDocument/2006/customXml" ds:itemID="{53256603-70F1-4636-B889-C728FF58E477}">
+<ds:datastoreItem xmlns:ds="http://schemas.openxmlformats.org/officeDocument/2006/customXml" ds:itemID="{A606753F-49E9-4D35-9348-2C7275A736D6}">
   <ds:schemaRefs>
     <ds:schemaRef ds:uri="http://schemas.openxmlformats.org/officeDocument/2006/bibliography"/>
   </ds:schemaRefs>

</xml_diff>

<commit_message>
minor mods to results draft
</commit_message>
<xml_diff>
--- a/docs/manuscripts/euc manuscript/eucLeaf_results3.docx
+++ b/docs/manuscripts/euc manuscript/eucLeaf_results3.docx
@@ -352,11 +352,9 @@
         <w:pStyle w:val="Caption"/>
         <w:keepNext/>
       </w:pPr>
-      <w:proofErr w:type="gramStart"/>
       <w:r>
         <w:t xml:space="preserve">Table </w:t>
       </w:r>
-      <w:proofErr w:type="gramEnd"/>
       <w:r>
         <w:fldChar w:fldCharType="begin"/>
       </w:r>
@@ -963,15 +961,7 @@
         <w:t>(</w:t>
       </w:r>
       <w:r>
-        <w:t xml:space="preserve">Fig. </w:t>
-      </w:r>
-      <w:proofErr w:type="spellStart"/>
-      <w:r>
-        <w:t>Xa</w:t>
-      </w:r>
-      <w:proofErr w:type="spellEnd"/>
-      <w:r>
-        <w:t xml:space="preserve">, </w:t>
+        <w:t xml:space="preserve">Fig. Xa, </w:t>
       </w:r>
       <w:r>
         <w:t>R</w:t>
@@ -1007,16 +997,7 @@
         <w:t xml:space="preserve"> - approximately 1% protein per % gap fraction</w:t>
       </w:r>
       <w:r>
-        <w:t xml:space="preserve">. Photosystem protein abundance similarly tracked mean annual radiation (again scaled by leaf age) (Fig. </w:t>
-      </w:r>
-      <w:proofErr w:type="spellStart"/>
-      <w:r>
-        <w:t>Xb</w:t>
-      </w:r>
-      <w:proofErr w:type="spellEnd"/>
-      <w:proofErr w:type="gramStart"/>
-      <w:r>
-        <w:t>,  R</w:t>
+        <w:t>. Photosystem protein abundance similarly tracked mean annual radiation (again scaled by leaf age) (Fig. Xb,  R</w:t>
       </w:r>
       <w:r>
         <w:rPr>
@@ -1024,7 +1005,6 @@
         </w:rPr>
         <w:t>2</w:t>
       </w:r>
-      <w:proofErr w:type="gramEnd"/>
       <w:r>
         <w:t xml:space="preserve"> = 0.27, p = 0.001), declining by 42 % over </w:t>
       </w:r>
@@ -1053,17 +1033,7 @@
         <w:t>-1</w:t>
       </w:r>
       <w:r>
-        <w:t xml:space="preserve">. Photosystem abundance also increased with mean annual precipitation (Fig. </w:t>
-      </w:r>
-      <w:proofErr w:type="spellStart"/>
-      <w:proofErr w:type="gramStart"/>
-      <w:r>
-        <w:t>Xc</w:t>
-      </w:r>
-      <w:proofErr w:type="spellEnd"/>
-      <w:proofErr w:type="gramEnd"/>
-      <w:r>
-        <w:t>, R</w:t>
+        <w:t>. Photosystem abundance also increased with mean annual precipitation (Fig. Xc, R</w:t>
       </w:r>
       <w:r>
         <w:rPr>
@@ -1096,16 +1066,11 @@
         <w:t xml:space="preserve">mean annual radiation </w:t>
       </w:r>
       <w:r>
-        <w:t xml:space="preserve">(Fig. </w:t>
-      </w:r>
-      <w:proofErr w:type="spellStart"/>
-      <w:r>
-        <w:t>X</w:t>
+        <w:t>(Fig. X</w:t>
       </w:r>
       <w:r>
         <w:t>f</w:t>
       </w:r>
-      <w:proofErr w:type="spellEnd"/>
       <w:r>
         <w:t>, R</w:t>
       </w:r>
@@ -1140,28 +1105,12 @@
         <w:t xml:space="preserve">). Canopy gap fraction did not predict </w:t>
       </w:r>
       <w:r>
-        <w:t xml:space="preserve">Calvin cycle enzyme abundance, however (Fig. </w:t>
-      </w:r>
-      <w:proofErr w:type="spellStart"/>
-      <w:r>
-        <w:t>Xe</w:t>
-      </w:r>
-      <w:proofErr w:type="spellEnd"/>
-      <w:r>
-        <w:t xml:space="preserve">). </w:t>
-      </w:r>
-    </w:p>
-    <w:p>
-      <w:r>
-        <w:t xml:space="preserve">Calvin cycle enzyme abundance was not significantly associated with mean annual rainfall, but was inversely related to rainfall during the driest month (Fig. </w:t>
-      </w:r>
-      <w:proofErr w:type="spellStart"/>
-      <w:r>
-        <w:t>Xg</w:t>
-      </w:r>
-      <w:proofErr w:type="spellEnd"/>
-      <w:r>
-        <w:t>, R</w:t>
+        <w:t xml:space="preserve">Calvin cycle enzyme abundance, however (Fig. Xe). </w:t>
+      </w:r>
+    </w:p>
+    <w:p>
+      <w:r>
+        <w:t>Calvin cycle enzyme abundance was not significantly associated with mean annual rainfall, but was inversely related to rainfall during the driest month (Fig. Xg, R</w:t>
       </w:r>
       <w:r>
         <w:rPr>
@@ -1175,11 +1124,9 @@
       <w:r>
         <w:t xml:space="preserve">, with a modelled </w:t>
       </w:r>
-      <w:proofErr w:type="gramStart"/>
       <w:r>
         <w:t>decrease</w:t>
       </w:r>
-      <w:proofErr w:type="gramEnd"/>
       <w:r>
         <w:t xml:space="preserve"> of </w:t>
       </w:r>
@@ -1205,15 +1152,7 @@
         <w:t>i</w:t>
       </w:r>
       <w:r>
-        <w:t xml:space="preserve">) drawdown when </w:t>
-      </w:r>
-      <w:proofErr w:type="spellStart"/>
-      <w:r>
-        <w:t>stomates</w:t>
-      </w:r>
-      <w:proofErr w:type="spellEnd"/>
-      <w:r>
-        <w:t xml:space="preserve"> are closed. </w:t>
+        <w:t xml:space="preserve">) drawdown when stomates are closed. </w:t>
       </w:r>
       <w:r>
         <w:t xml:space="preserve">This result should be interpreted with caution, however, in light of the wide error distribution around mean values of Calvin cycle protein abundance (see Table 2). </w:t>
@@ -1236,15 +1175,7 @@
         <w:t>hotosystem</w:t>
       </w:r>
       <w:r>
-        <w:t xml:space="preserve"> (Fig. </w:t>
-      </w:r>
-      <w:proofErr w:type="spellStart"/>
-      <w:r>
-        <w:t>Xy</w:t>
-      </w:r>
-      <w:proofErr w:type="spellEnd"/>
-      <w:r>
-        <w:t>)</w:t>
+        <w:t xml:space="preserve"> (Fig. Xy)</w:t>
       </w:r>
       <w:r>
         <w:t xml:space="preserve"> </w:t>
@@ -1262,15 +1193,7 @@
         <w:t>abundance</w:t>
       </w:r>
       <w:r>
-        <w:t xml:space="preserve">s (Fig. </w:t>
-      </w:r>
-      <w:proofErr w:type="spellStart"/>
-      <w:r>
-        <w:t>Xz</w:t>
-      </w:r>
-      <w:proofErr w:type="spellEnd"/>
-      <w:r>
-        <w:t>) both</w:t>
+        <w:t>s (Fig. Xz) both</w:t>
       </w:r>
       <w:r>
         <w:t xml:space="preserve"> declined with temperature, but </w:t>
@@ -1285,23 +1208,7 @@
         <w:t>in multiple regression models which account for declining total protein as temperatures increase</w:t>
       </w:r>
       <w:r>
-        <w:t xml:space="preserve"> (Fig </w:t>
-      </w:r>
-      <w:proofErr w:type="spellStart"/>
-      <w:r>
-        <w:t>Wa</w:t>
-      </w:r>
-      <w:proofErr w:type="spellEnd"/>
-      <w:r>
-        <w:t xml:space="preserve">, </w:t>
-      </w:r>
-      <w:proofErr w:type="spellStart"/>
-      <w:r>
-        <w:t>supp</w:t>
-      </w:r>
-      <w:proofErr w:type="spellEnd"/>
-      <w:r>
-        <w:t xml:space="preserve"> info)</w:t>
+        <w:t xml:space="preserve"> (Fig Wa, supp info)</w:t>
       </w:r>
       <w:r>
         <w:t xml:space="preserve">. </w:t>
@@ -1341,33 +1248,26 @@
         <w:t xml:space="preserve"> the total amount </w:t>
       </w:r>
       <w:r>
-        <w:t xml:space="preserve">of leaf protein (Pearson’s r = 0.98, Fig. </w:t>
-      </w:r>
-      <w:proofErr w:type="spellStart"/>
-      <w:r>
-        <w:t>Za</w:t>
-      </w:r>
-      <w:proofErr w:type="spellEnd"/>
+        <w:t>of leaf protein (Pearson’s r = 0.9</w:t>
+      </w:r>
+      <w:r>
+        <w:t>5</w:t>
+      </w:r>
+      <w:r>
+        <w:t xml:space="preserve">, Fig. Za </w:t>
+      </w:r>
+      <w:r>
+        <w:t>supp info</w:t>
+      </w:r>
+      <w:r>
+        <w:t>), suggesting that Eucalypts tend to invest in carbon assimilation machinery to the maximum extent they are able.</w:t>
+      </w:r>
+      <w:r>
+        <w:t xml:space="preserve"> Absolute abundance of</w:t>
+      </w:r>
       <w:r>
         <w:t xml:space="preserve"> </w:t>
       </w:r>
-      <w:proofErr w:type="spellStart"/>
-      <w:r>
-        <w:t>supp</w:t>
-      </w:r>
-      <w:proofErr w:type="spellEnd"/>
-      <w:r>
-        <w:t xml:space="preserve"> info</w:t>
-      </w:r>
-      <w:r>
-        <w:t>), suggesting that Eucalypts tend to invest in carbon assimilation machinery to the maximum extent they are able.</w:t>
-      </w:r>
-      <w:r>
-        <w:t xml:space="preserve"> Absolute abundance of</w:t>
-      </w:r>
-      <w:r>
-        <w:t xml:space="preserve"> </w:t>
-      </w:r>
       <w:r>
         <w:t>p</w:t>
       </w:r>
@@ -1384,23 +1284,7 @@
         <w:t xml:space="preserve"> amount</w:t>
       </w:r>
       <w:r>
-        <w:t xml:space="preserve">, but with more room for variation (Pearson’s r = 0.82, Fig </w:t>
-      </w:r>
-      <w:proofErr w:type="spellStart"/>
-      <w:r>
-        <w:t>Zb</w:t>
-      </w:r>
-      <w:proofErr w:type="spellEnd"/>
-      <w:r>
-        <w:t xml:space="preserve"> </w:t>
-      </w:r>
-      <w:proofErr w:type="spellStart"/>
-      <w:r>
-        <w:t>supp</w:t>
-      </w:r>
-      <w:proofErr w:type="spellEnd"/>
-      <w:r>
-        <w:t xml:space="preserve"> info).</w:t>
+        <w:t>, but with more room for variation (Pearson’s r = 0.82, Fig Zb supp info).</w:t>
       </w:r>
     </w:p>
     <w:p>
@@ -1525,15 +1409,7 @@
         <w:t xml:space="preserve"> (3 leaf ages across 3 individuals per species)</w:t>
       </w:r>
       <w:r>
-        <w:t>. Horizontal error bars (1a</w:t>
-      </w:r>
-      <w:proofErr w:type="gramStart"/>
-      <w:r>
-        <w:t>,b,e,f</w:t>
-      </w:r>
-      <w:proofErr w:type="gramEnd"/>
-      <w:r>
-        <w:t xml:space="preserve">) show the SE of the predictor value for the species*site point.  </w:t>
+        <w:t xml:space="preserve">. Horizontal error bars (1a,b,e,f) show the SE of the predictor value for the species*site point.  </w:t>
       </w:r>
       <w:r>
         <w:t xml:space="preserve"> Blue lines show the fitted linear model.</w:t>
@@ -1607,11 +1483,9 @@
       <w:r>
         <w:t xml:space="preserve"> </w:t>
       </w:r>
-      <w:proofErr w:type="spellStart"/>
       <w:r>
         <w:t>unaggregated</w:t>
       </w:r>
-      <w:proofErr w:type="spellEnd"/>
       <w:r>
         <w:t xml:space="preserve"> data. </w:t>
       </w:r>
@@ -1626,15 +1500,7 @@
         <w:t>Total protein differed significantly across leaf age classes</w:t>
       </w:r>
       <w:r>
-        <w:t xml:space="preserve"> (Fig. </w:t>
-      </w:r>
-      <w:proofErr w:type="spellStart"/>
-      <w:r>
-        <w:t>Xa</w:t>
-      </w:r>
-      <w:proofErr w:type="spellEnd"/>
-      <w:r>
-        <w:t>)</w:t>
+        <w:t xml:space="preserve"> (Fig. Xa)</w:t>
       </w:r>
       <w:r>
         <w:t>: there was no significant difference between new and middle aged leaves (mean difference 3.6 %</w:t>
@@ -1684,15 +1550,7 @@
         <w:t xml:space="preserve"> in abundance as leaves aged</w:t>
       </w:r>
       <w:r>
-        <w:t xml:space="preserve"> (Fig. </w:t>
-      </w:r>
-      <w:proofErr w:type="spellStart"/>
-      <w:r>
-        <w:t>Xb</w:t>
-      </w:r>
-      <w:proofErr w:type="spellEnd"/>
-      <w:r>
-        <w:t>)</w:t>
+        <w:t xml:space="preserve"> (Fig. Xb)</w:t>
       </w:r>
       <w:r>
         <w:t>: middle and old age leaves contained significantly more protein</w:t>
@@ -1787,17 +1645,7 @@
         <w:t xml:space="preserve"> in middle aged than old age leaves, although this difference was not significant (p = 0.58)</w:t>
       </w:r>
       <w:r>
-        <w:t xml:space="preserve"> (Fig. </w:t>
-      </w:r>
-      <w:proofErr w:type="spellStart"/>
-      <w:proofErr w:type="gramStart"/>
-      <w:r>
-        <w:t>Xc</w:t>
-      </w:r>
-      <w:proofErr w:type="spellEnd"/>
-      <w:proofErr w:type="gramEnd"/>
-      <w:r>
-        <w:t>)</w:t>
+        <w:t xml:space="preserve"> (Fig. Xc)</w:t>
       </w:r>
       <w:r>
         <w:t xml:space="preserve">. Old leaves contained significantly less Calvin cycle enzymes than middle leaves (mean difference 6.5 %, p = 0.003), and marginally less than new leaves (mean difference 4.7 %, p = 0.058). </w:t>
@@ -1885,15 +1733,7 @@
                               </w:rPr>
                             </w:pPr>
                             <w:r>
-                              <w:t xml:space="preserve">Figure 2. Boxplots of a.) </w:t>
-                            </w:r>
-                            <w:proofErr w:type="gramStart"/>
-                            <w:r>
-                              <w:t>total</w:t>
-                            </w:r>
-                            <w:proofErr w:type="gramEnd"/>
-                            <w:r>
-                              <w:t xml:space="preserve"> protein abundance (measured as mass per area), b.) Photosystem protein proportional abundance, c.) Calvin cycle protein proportional abundance</w:t>
+                              <w:t>Figure 2. Boxplots of a.) total protein abundance (measured as mass per area), b.) Photosystem protein proportional abundance, c.) Calvin cycle protein proportional abundance</w:t>
                             </w:r>
                             <w:r>
                               <w:t>, across leaf age classes</w:t>
@@ -1936,15 +1776,7 @@
                         </w:rPr>
                       </w:pPr>
                       <w:r>
-                        <w:t xml:space="preserve">Figure 2. Boxplots of a.) </w:t>
-                      </w:r>
-                      <w:proofErr w:type="gramStart"/>
-                      <w:r>
-                        <w:t>total</w:t>
-                      </w:r>
-                      <w:proofErr w:type="gramEnd"/>
-                      <w:r>
-                        <w:t xml:space="preserve"> protein abundance (measured as mass per area), b.) Photosystem protein proportional abundance, c.) Calvin cycle protein proportional abundance</w:t>
+                        <w:t>Figure 2. Boxplots of a.) total protein abundance (measured as mass per area), b.) Photosystem protein proportional abundance, c.) Calvin cycle protein proportional abundance</w:t>
                       </w:r>
                       <w:r>
                         <w:t>, across leaf age classes</w:t>
@@ -2055,7 +1887,7 @@
       <w:pPr>
         <w:keepNext/>
       </w:pPr>
-      <w:commentRangeStart w:id="8"/>
+      <w:commentRangeStart w:id="7"/>
       <w:r>
         <w:rPr>
           <w:i/>
@@ -2104,35 +1936,35 @@
           </wp:inline>
         </w:drawing>
       </w:r>
+      <w:commentRangeEnd w:id="7"/>
+      <w:r>
+        <w:rPr>
+          <w:rStyle w:val="CommentReference"/>
+        </w:rPr>
+        <w:commentReference w:id="7"/>
+      </w:r>
+    </w:p>
+    <w:p>
+      <w:pPr>
+        <w:pStyle w:val="Caption"/>
+      </w:pPr>
+      <w:r>
+        <w:t xml:space="preserve">Figure 3. </w:t>
+      </w:r>
+      <w:r>
+        <w:t xml:space="preserve">Relationships between environmental variables and </w:t>
+      </w:r>
+      <w:r>
+        <w:t>total leaf protein abundance (measured on a mass per leaf area basis</w:t>
+      </w:r>
+      <w:r>
+        <w:t>). Each point represents the aggregate mean associated with each species*site combination (</w:t>
+      </w:r>
+      <w:commentRangeStart w:id="8"/>
+      <w:r>
+        <w:t xml:space="preserve">several </w:t>
+      </w:r>
       <w:commentRangeEnd w:id="8"/>
-      <w:r>
-        <w:rPr>
-          <w:rStyle w:val="CommentReference"/>
-        </w:rPr>
-        <w:commentReference w:id="8"/>
-      </w:r>
-    </w:p>
-    <w:p>
-      <w:pPr>
-        <w:pStyle w:val="Caption"/>
-      </w:pPr>
-      <w:r>
-        <w:t xml:space="preserve">Figure 3. </w:t>
-      </w:r>
-      <w:r>
-        <w:t xml:space="preserve">Relationships between environmental variables and </w:t>
-      </w:r>
-      <w:r>
-        <w:t>total leaf protein abundance (measured on a mass per leaf area basis</w:t>
-      </w:r>
-      <w:r>
-        <w:t>). Each point represents the aggregate mean associated with each species*site combination (</w:t>
-      </w:r>
-      <w:commentRangeStart w:id="9"/>
-      <w:r>
-        <w:t xml:space="preserve">several </w:t>
-      </w:r>
-      <w:commentRangeEnd w:id="9"/>
       <w:r>
         <w:rPr>
           <w:rStyle w:val="CommentReference"/>
@@ -2140,36 +1972,22 @@
           <w:iCs w:val="0"/>
           <w:color w:val="auto"/>
         </w:rPr>
-        <w:commentReference w:id="9"/>
+        <w:commentReference w:id="8"/>
       </w:r>
       <w:r>
         <w:t>species were present at multiple sites and are represented more than once). Vertical error bars represent the standard error of the mean across 9 samples (3 leaf ages across 3 individuals per species). Horizontal error bars (</w:t>
       </w:r>
-      <w:proofErr w:type="spellStart"/>
-      <w:r>
-        <w:t>Xa</w:t>
-      </w:r>
-      <w:proofErr w:type="gramStart"/>
-      <w:r>
-        <w:t>,b</w:t>
-      </w:r>
-      <w:proofErr w:type="spellEnd"/>
-      <w:proofErr w:type="gramEnd"/>
+      <w:r>
+        <w:t>Xa,b</w:t>
+      </w:r>
       <w:r>
         <w:t xml:space="preserve">) show the SE of the predictor value for the species*site point.   Blue lines show the fitted linear model. The axis of </w:t>
       </w:r>
-      <w:proofErr w:type="spellStart"/>
-      <w:proofErr w:type="gramStart"/>
       <w:r>
         <w:t>X</w:t>
       </w:r>
       <w:r>
-        <w:t>c</w:t>
-      </w:r>
-      <w:proofErr w:type="spellEnd"/>
-      <w:proofErr w:type="gramEnd"/>
-      <w:r>
-        <w:t xml:space="preserve"> is log</w:t>
+        <w:t>c is log</w:t>
       </w:r>
       <w:r>
         <w:rPr>
@@ -2180,21 +1998,6 @@
       <w:r>
         <w:t xml:space="preserve"> scaled.</w:t>
       </w:r>
-    </w:p>
-    <w:p>
-      <w:pPr>
-        <w:pStyle w:val="Caption"/>
-        <w:rPr>
-          <w:i w:val="0"/>
-        </w:rPr>
-      </w:pPr>
-    </w:p>
-    <w:p>
-      <w:pPr>
-        <w:rPr>
-          <w:i/>
-        </w:rPr>
-      </w:pPr>
     </w:p>
     <w:p>
       <w:pPr>
@@ -2259,11 +2062,9 @@
                 <w:tab w:val="center" w:pos="4513"/>
               </w:tabs>
             </w:pPr>
-            <w:proofErr w:type="spellStart"/>
             <w:r>
               <w:t>prec</w:t>
             </w:r>
-            <w:proofErr w:type="spellEnd"/>
           </w:p>
         </w:tc>
         <w:tc>
@@ -2278,11 +2079,9 @@
                 <w:tab w:val="center" w:pos="4513"/>
               </w:tabs>
             </w:pPr>
-            <w:proofErr w:type="spellStart"/>
             <w:r>
               <w:t>pdmt</w:t>
             </w:r>
-            <w:proofErr w:type="spellEnd"/>
           </w:p>
         </w:tc>
         <w:tc>
@@ -2297,11 +2096,9 @@
                 <w:tab w:val="center" w:pos="4513"/>
               </w:tabs>
             </w:pPr>
-            <w:proofErr w:type="spellStart"/>
             <w:r>
               <w:t>tavg</w:t>
             </w:r>
-            <w:proofErr w:type="spellEnd"/>
           </w:p>
         </w:tc>
         <w:tc>
@@ -2355,11 +2152,9 @@
                 <w:tab w:val="center" w:pos="4513"/>
               </w:tabs>
             </w:pPr>
-            <w:proofErr w:type="spellStart"/>
             <w:r>
               <w:t>prec</w:t>
             </w:r>
-            <w:proofErr w:type="spellEnd"/>
           </w:p>
         </w:tc>
         <w:tc>
@@ -2464,11 +2259,9 @@
                 <w:tab w:val="center" w:pos="4513"/>
               </w:tabs>
             </w:pPr>
-            <w:proofErr w:type="spellStart"/>
             <w:r>
               <w:t>pdmt</w:t>
             </w:r>
-            <w:proofErr w:type="spellEnd"/>
           </w:p>
         </w:tc>
         <w:tc>
@@ -2573,11 +2366,9 @@
                 <w:tab w:val="center" w:pos="4513"/>
               </w:tabs>
             </w:pPr>
-            <w:proofErr w:type="spellStart"/>
             <w:r>
               <w:t>tavg</w:t>
             </w:r>
-            <w:proofErr w:type="spellEnd"/>
           </w:p>
         </w:tc>
         <w:tc>
@@ -2886,6 +2677,256 @@
         <w:tabs>
           <w:tab w:val="center" w:pos="4513"/>
         </w:tabs>
+      </w:pPr>
+    </w:p>
+    <w:p>
+      <w:pPr>
+        <w:tabs>
+          <w:tab w:val="center" w:pos="4513"/>
+        </w:tabs>
+      </w:pPr>
+    </w:p>
+    <w:p>
+      <w:pPr>
+        <w:tabs>
+          <w:tab w:val="center" w:pos="4513"/>
+        </w:tabs>
+      </w:pPr>
+    </w:p>
+    <w:p>
+      <w:pPr>
+        <w:tabs>
+          <w:tab w:val="center" w:pos="4513"/>
+        </w:tabs>
+      </w:pPr>
+    </w:p>
+    <w:p>
+      <w:pPr>
+        <w:tabs>
+          <w:tab w:val="center" w:pos="4513"/>
+        </w:tabs>
+      </w:pPr>
+    </w:p>
+    <w:p>
+      <w:pPr>
+        <w:tabs>
+          <w:tab w:val="center" w:pos="4513"/>
+        </w:tabs>
+      </w:pPr>
+    </w:p>
+    <w:p>
+      <w:pPr>
+        <w:tabs>
+          <w:tab w:val="center" w:pos="4513"/>
+        </w:tabs>
+      </w:pPr>
+      <w:r>
+        <w:lastRenderedPageBreak/>
+        <w:t>Relationships between photosystem and Calvin cycle proteins and total protein abundance</w:t>
+      </w:r>
+    </w:p>
+    <w:p>
+      <w:pPr>
+        <w:tabs>
+          <w:tab w:val="center" w:pos="4513"/>
+        </w:tabs>
+      </w:pPr>
+      <w:r>
+        <w:rPr>
+          <w:noProof/>
+          <w:lang w:eastAsia="en-AU"/>
+        </w:rPr>
+        <w:drawing>
+          <wp:inline distT="0" distB="0" distL="0" distR="0" wp14:anchorId="31775E6F" wp14:editId="4B6EA89C">
+            <wp:extent cx="3542324" cy="2688336"/>
+            <wp:effectExtent l="0" t="0" r="1270" b="0"/>
+            <wp:docPr id="11" name="Picture 11"/>
+            <wp:cNvGraphicFramePr>
+              <a:graphicFrameLocks xmlns:a="http://schemas.openxmlformats.org/drawingml/2006/main" noChangeAspect="1"/>
+            </wp:cNvGraphicFramePr>
+            <a:graphic xmlns:a="http://schemas.openxmlformats.org/drawingml/2006/main">
+              <a:graphicData uri="http://schemas.openxmlformats.org/drawingml/2006/picture">
+                <pic:pic xmlns:pic="http://schemas.openxmlformats.org/drawingml/2006/picture">
+                  <pic:nvPicPr>
+                    <pic:cNvPr id="11" name="photosystems_vs_totalprotein.png"/>
+                    <pic:cNvPicPr/>
+                  </pic:nvPicPr>
+                  <pic:blipFill>
+                    <a:blip r:embed="rId11">
+                      <a:extLst>
+                        <a:ext uri="{28A0092B-C50C-407E-A947-70E740481C1C}">
+                          <a14:useLocalDpi xmlns:a14="http://schemas.microsoft.com/office/drawing/2010/main" val="0"/>
+                        </a:ext>
+                      </a:extLst>
+                    </a:blip>
+                    <a:stretch>
+                      <a:fillRect/>
+                    </a:stretch>
+                  </pic:blipFill>
+                  <pic:spPr>
+                    <a:xfrm>
+                      <a:off x="0" y="0"/>
+                      <a:ext cx="3545919" cy="2691064"/>
+                    </a:xfrm>
+                    <a:prstGeom prst="rect">
+                      <a:avLst/>
+                    </a:prstGeom>
+                  </pic:spPr>
+                </pic:pic>
+              </a:graphicData>
+            </a:graphic>
+          </wp:inline>
+        </w:drawing>
+      </w:r>
+    </w:p>
+    <w:p>
+      <w:pPr>
+        <w:keepNext/>
+        <w:tabs>
+          <w:tab w:val="center" w:pos="4513"/>
+        </w:tabs>
+      </w:pPr>
+      <w:r>
+        <w:rPr>
+          <w:noProof/>
+          <w:lang w:eastAsia="en-AU"/>
+        </w:rPr>
+        <w:drawing>
+          <wp:inline distT="0" distB="0" distL="0" distR="0" wp14:anchorId="6F130773" wp14:editId="4FF741EC">
+            <wp:extent cx="3518227" cy="2670048"/>
+            <wp:effectExtent l="0" t="0" r="6350" b="0"/>
+            <wp:docPr id="10" name="Picture 10"/>
+            <wp:cNvGraphicFramePr>
+              <a:graphicFrameLocks xmlns:a="http://schemas.openxmlformats.org/drawingml/2006/main" noChangeAspect="1"/>
+            </wp:cNvGraphicFramePr>
+            <a:graphic xmlns:a="http://schemas.openxmlformats.org/drawingml/2006/main">
+              <a:graphicData uri="http://schemas.openxmlformats.org/drawingml/2006/picture">
+                <pic:pic xmlns:pic="http://schemas.openxmlformats.org/drawingml/2006/picture">
+                  <pic:nvPicPr>
+                    <pic:cNvPr id="10" name="calvincycle_vs_totalprotein.png"/>
+                    <pic:cNvPicPr/>
+                  </pic:nvPicPr>
+                  <pic:blipFill>
+                    <a:blip r:embed="rId12">
+                      <a:extLst>
+                        <a:ext uri="{28A0092B-C50C-407E-A947-70E740481C1C}">
+                          <a14:useLocalDpi xmlns:a14="http://schemas.microsoft.com/office/drawing/2010/main" val="0"/>
+                        </a:ext>
+                      </a:extLst>
+                    </a:blip>
+                    <a:stretch>
+                      <a:fillRect/>
+                    </a:stretch>
+                  </pic:blipFill>
+                  <pic:spPr>
+                    <a:xfrm>
+                      <a:off x="0" y="0"/>
+                      <a:ext cx="3532658" cy="2681000"/>
+                    </a:xfrm>
+                    <a:prstGeom prst="rect">
+                      <a:avLst/>
+                    </a:prstGeom>
+                  </pic:spPr>
+                </pic:pic>
+              </a:graphicData>
+            </a:graphic>
+          </wp:inline>
+        </w:drawing>
+      </w:r>
+    </w:p>
+    <w:p>
+      <w:pPr>
+        <w:pStyle w:val="Caption"/>
+      </w:pPr>
+      <w:r>
+        <w:t>Figure 4.</w:t>
+      </w:r>
+      <w:r>
+        <w:rPr>
+          <w:i w:val="0"/>
+          <w:iCs w:val="0"/>
+          <w:color w:val="auto"/>
+          <w:sz w:val="22"/>
+          <w:szCs w:val="22"/>
+        </w:rPr>
+        <w:t xml:space="preserve"> </w:t>
+      </w:r>
+      <w:r>
+        <w:t>Relationships between total protein abundance and a.) photosystem (Pearson’s r = 0.95) and b.) Calvin cycle protein abundance (Pearson’s r = 0.82).</w:t>
+      </w:r>
+    </w:p>
+    <w:p>
+      <w:pPr>
+        <w:tabs>
+          <w:tab w:val="center" w:pos="4513"/>
+        </w:tabs>
+      </w:pPr>
+      <w:r>
+        <w:t xml:space="preserve">Figure </w:t>
+      </w:r>
+      <w:r>
+        <w:fldChar w:fldCharType="begin"/>
+      </w:r>
+      <w:r>
+        <w:instrText xml:space="preserve"> SEQ Figure \* ARABIC </w:instrText>
+      </w:r>
+      <w:r>
+        <w:fldChar w:fldCharType="separate"/>
+      </w:r>
+      <w:r>
+        <w:rPr>
+          <w:noProof/>
+        </w:rPr>
+        <w:t>3</w:t>
+      </w:r>
+      <w:r>
+        <w:fldChar w:fldCharType="end"/>
+      </w:r>
+      <w:r>
+        <w:t xml:space="preserve">. </w:t>
+      </w:r>
+      <w:r>
+        <w:t xml:space="preserve">Relationships between </w:t>
+      </w:r>
+      <w:r>
+        <w:t xml:space="preserve">total protein abundance and a.) </w:t>
+      </w:r>
+      <w:r>
+        <w:t xml:space="preserve">photosystem </w:t>
+      </w:r>
+      <w:r>
+        <w:t>(Pearson’s r = 0.</w:t>
+      </w:r>
+      <w:r>
+        <w:t>82</w:t>
+      </w:r>
+      <w:r>
+        <w:t xml:space="preserve">) </w:t>
+      </w:r>
+      <w:r>
+        <w:t xml:space="preserve">and </w:t>
+      </w:r>
+      <w:r>
+        <w:t xml:space="preserve">b.) </w:t>
+      </w:r>
+      <w:r>
+        <w:t>Calvin cycle protein abundance</w:t>
+      </w:r>
+      <w:r>
+        <w:t xml:space="preserve"> (Pearson’s r = 0.</w:t>
+      </w:r>
+      <w:r>
+        <w:t>95</w:t>
+      </w:r>
+      <w:bookmarkStart w:id="9" w:name="_GoBack"/>
+      <w:bookmarkEnd w:id="9"/>
+      <w:r>
+        <w:t xml:space="preserve">). </w:t>
+      </w:r>
+    </w:p>
+    <w:p>
+      <w:pPr>
+        <w:pStyle w:val="Caption"/>
       </w:pPr>
     </w:p>
     <w:sectPr>
@@ -2962,13 +3003,8 @@
         </w:rPr>
         <w:annotationRef/>
       </w:r>
-      <w:proofErr w:type="gramStart"/>
-      <w:r>
-        <w:t>irradiance</w:t>
-      </w:r>
-      <w:proofErr w:type="gramEnd"/>
-      <w:r>
-        <w:t xml:space="preserve"> units (</w:t>
+      <w:r>
+        <w:t>irradiance units (</w:t>
       </w:r>
       <w:r>
         <w:t>MJ m</w:t>
@@ -3004,13 +3040,8 @@
         </w:rPr>
         <w:annotationRef/>
       </w:r>
-      <w:proofErr w:type="gramStart"/>
-      <w:r>
-        <w:t>how</w:t>
-      </w:r>
-      <w:proofErr w:type="gramEnd"/>
-      <w:r>
-        <w:t xml:space="preserve"> many? (4?)</w:t>
+      <w:r>
+        <w:t>how many? (4?)</w:t>
       </w:r>
     </w:p>
   </w:comment>
@@ -3025,15 +3056,8 @@
         </w:rPr>
         <w:annotationRef/>
       </w:r>
-      <w:proofErr w:type="spellStart"/>
-      <w:proofErr w:type="gramStart"/>
-      <w:r>
-        <w:t>df’s</w:t>
-      </w:r>
-      <w:proofErr w:type="spellEnd"/>
-      <w:proofErr w:type="gramEnd"/>
-      <w:r>
-        <w:t>?</w:t>
+      <w:r>
+        <w:t>df’s?</w:t>
       </w:r>
     </w:p>
   </w:comment>
@@ -3049,16 +3073,11 @@
         <w:annotationRef/>
       </w:r>
       <w:r>
-        <w:t xml:space="preserve">not sure how to </w:t>
-      </w:r>
-      <w:r>
-        <w:t>report</w:t>
-      </w:r>
-      <w:bookmarkStart w:id="7" w:name="_GoBack"/>
-      <w:bookmarkEnd w:id="7"/>
+        <w:t>not sure how to report</w:t>
+      </w:r>
     </w:p>
   </w:comment>
-  <w:comment w:id="8" w:author="Faculty of Science" w:date="2017-02-28T23:36:00Z" w:initials="FoS">
+  <w:comment w:id="7" w:author="Faculty of Science" w:date="2017-02-28T23:36:00Z" w:initials="FoS">
     <w:p>
       <w:pPr>
         <w:pStyle w:val="CommentText"/>
@@ -3069,19 +3088,12 @@
         </w:rPr>
         <w:annotationRef/>
       </w:r>
-      <w:proofErr w:type="spellStart"/>
-      <w:proofErr w:type="gramStart"/>
-      <w:r>
-        <w:t>ylabs</w:t>
-      </w:r>
-      <w:proofErr w:type="spellEnd"/>
-      <w:proofErr w:type="gramEnd"/>
-      <w:r>
-        <w:t xml:space="preserve"> are wrong (mg/mm2, not proportional)</w:t>
+      <w:r>
+        <w:t>ylabs are wrong (mg/mm2, not proportional)</w:t>
       </w:r>
     </w:p>
   </w:comment>
-  <w:comment w:id="9" w:author="Faculty of Science" w:date="2017-02-28T21:20:00Z" w:initials="FoS">
+  <w:comment w:id="8" w:author="Faculty of Science" w:date="2017-02-28T21:20:00Z" w:initials="FoS">
     <w:p>
       <w:pPr>
         <w:pStyle w:val="CommentText"/>
@@ -3092,13 +3104,8 @@
         </w:rPr>
         <w:annotationRef/>
       </w:r>
-      <w:proofErr w:type="gramStart"/>
-      <w:r>
-        <w:t>how</w:t>
-      </w:r>
-      <w:proofErr w:type="gramEnd"/>
-      <w:r>
-        <w:t xml:space="preserve"> many? (4?)</w:t>
+      <w:r>
+        <w:t>how many? (4?)</w:t>
       </w:r>
     </w:p>
   </w:comment>
@@ -4199,7 +4206,7 @@
 </file>
 
 <file path=customXml/itemProps1.xml><?xml version="1.0" encoding="utf-8"?>
-<ds:datastoreItem xmlns:ds="http://schemas.openxmlformats.org/officeDocument/2006/customXml" ds:itemID="{A606753F-49E9-4D35-9348-2C7275A736D6}">
+<ds:datastoreItem xmlns:ds="http://schemas.openxmlformats.org/officeDocument/2006/customXml" ds:itemID="{52E8D1AC-72E2-4651-9B19-9CEF69D2FB6A}">
   <ds:schemaRefs>
     <ds:schemaRef ds:uri="http://schemas.openxmlformats.org/officeDocument/2006/bibliography"/>
   </ds:schemaRefs>

</xml_diff>

<commit_message>
added new recent month and year data, started working on cumsum plots
</commit_message>
<xml_diff>
--- a/docs/manuscripts/euc manuscript/eucLeaf_results3.docx
+++ b/docs/manuscripts/euc manuscript/eucLeaf_results3.docx
@@ -25,14 +25,147 @@
         <w:rPr>
           <w:i/>
         </w:rPr>
-        <w:t>Variation in total protein abundance across environmental gradients</w:t>
-      </w:r>
+        <w:t>Trends</w:t>
+      </w:r>
+      <w:r>
+        <w:rPr>
+          <w:i/>
+        </w:rPr>
+        <w:t xml:space="preserve"> in </w:t>
+      </w:r>
+      <w:r>
+        <w:rPr>
+          <w:i/>
+        </w:rPr>
+        <w:t>leaf</w:t>
+      </w:r>
+      <w:r>
+        <w:rPr>
+          <w:i/>
+        </w:rPr>
+        <w:t xml:space="preserve"> protein abundance</w:t>
+      </w:r>
+      <w:bookmarkStart w:id="0" w:name="_GoBack"/>
+      <w:bookmarkEnd w:id="0"/>
+    </w:p>
+    <w:p>
+      <w:pPr>
+        <w:rPr>
+          <w:i/>
+        </w:rPr>
+      </w:pPr>
+      <w:r>
+        <w:t>Protein abundance was strongly correlated with leaf nitrogen on a mass per area basis (Pearson’s r = 0.93), and somewhat correlated with leaf mass per area (LMA) (Pearson’s r = 0.56).</w:t>
+      </w:r>
+    </w:p>
+    <w:p>
+      <w:r>
+        <w:t>No trends in protein abundance were apparent</w:t>
+      </w:r>
+      <w:r>
+        <w:t xml:space="preserve"> across gradients of light availability (Fig. </w:t>
+      </w:r>
+      <w:proofErr w:type="spellStart"/>
+      <w:r>
+        <w:t>Xa</w:t>
+      </w:r>
+      <w:proofErr w:type="gramStart"/>
+      <w:r>
+        <w:t>,b</w:t>
+      </w:r>
+      <w:proofErr w:type="spellEnd"/>
+      <w:proofErr w:type="gramEnd"/>
+      <w:r>
+        <w:t xml:space="preserve">), but </w:t>
+      </w:r>
+      <w:r>
+        <w:t xml:space="preserve">leaf protein </w:t>
+      </w:r>
+      <w:r>
+        <w:t xml:space="preserve">declined </w:t>
+      </w:r>
+      <w:r>
+        <w:t>by 88</w:t>
+      </w:r>
+      <w:r>
+        <w:t xml:space="preserve"> % as mean precipitation in the wettest month of the year increased from 25 to 605 mm (Fig. </w:t>
+      </w:r>
+      <w:proofErr w:type="spellStart"/>
+      <w:r>
+        <w:t>Xc</w:t>
+      </w:r>
+      <w:proofErr w:type="spellEnd"/>
+      <w:r>
+        <w:t>, R2 = 0.38, p &gt; 0.001)</w:t>
+      </w:r>
+      <w:r>
+        <w:t>. A</w:t>
+      </w:r>
+      <w:r>
+        <w:t xml:space="preserve"> somewhat weaker relationship was found with mean annual precipitation (R2 = 0.15, p &gt; 0.001; not shown). Mean annual temperature </w:t>
+      </w:r>
+      <w:r>
+        <w:rPr>
+          <w:highlight w:val="yellow"/>
+        </w:rPr>
+        <w:t>exhibited</w:t>
+      </w:r>
+      <w:r>
+        <w:t xml:space="preserve"> a strong relationship with leaf protein content </w:t>
+      </w:r>
+      <w:r>
+        <w:t xml:space="preserve">(Fig. </w:t>
+      </w:r>
+      <w:proofErr w:type="spellStart"/>
+      <w:proofErr w:type="gramStart"/>
+      <w:r>
+        <w:t>Xd</w:t>
+      </w:r>
+      <w:proofErr w:type="spellEnd"/>
+      <w:proofErr w:type="gramEnd"/>
+      <w:r>
+        <w:t>, R</w:t>
+      </w:r>
+      <w:r>
+        <w:rPr>
+          <w:vertAlign w:val="superscript"/>
+        </w:rPr>
+        <w:t>2</w:t>
+      </w:r>
+      <w:r>
+        <w:t xml:space="preserve"> = 0.5, </w:t>
+      </w:r>
+      <w:r>
+        <w:t>p &gt; 0.001</w:t>
+      </w:r>
+      <w:r>
+        <w:t>)</w:t>
+      </w:r>
+      <w:r>
+        <w:t xml:space="preserve">, and </w:t>
+      </w:r>
+      <w:r>
+        <w:t xml:space="preserve">was </w:t>
+      </w:r>
+      <w:r>
+        <w:t xml:space="preserve">associated with a modelled reduction protein abundance of 85 % over the measured range of 5 – 27 </w:t>
+      </w:r>
+      <w:proofErr w:type="spellStart"/>
+      <w:r>
+        <w:rPr>
+          <w:vertAlign w:val="superscript"/>
+        </w:rPr>
+        <w:t>o</w:t>
+      </w:r>
+      <w:r>
+        <w:t>C.</w:t>
+      </w:r>
+      <w:proofErr w:type="spellEnd"/>
     </w:p>
     <w:p>
       <w:pPr>
         <w:keepNext/>
       </w:pPr>
-      <w:commentRangeStart w:id="0"/>
       <w:r>
         <w:rPr>
           <w:noProof/>
@@ -82,17 +215,10 @@
           </wp:inline>
         </w:drawing>
       </w:r>
-      <w:commentRangeEnd w:id="0"/>
       <w:r>
         <w:rPr>
           <w:rStyle w:val="CommentReference"/>
         </w:rPr>
-        <w:commentReference w:id="0"/>
-      </w:r>
-      <w:r>
-        <w:rPr>
-          <w:rStyle w:val="CommentReference"/>
-        </w:rPr>
         <w:commentReference w:id="1"/>
       </w:r>
     </w:p>
@@ -101,7 +227,10 @@
         <w:pStyle w:val="Caption"/>
       </w:pPr>
       <w:r>
-        <w:t>Figure 3. Relationships between environmental variables and total leaf protein abundance (measured on a mass per leaf area basis): a.) canopy openness (%), b.) mean annual irradiance (</w:t>
+        <w:t>Figure X</w:t>
+      </w:r>
+      <w:r>
+        <w:t>. Relationships between environmental variables and total leaf protein abundance (measured on a mass per leaf area basis): a.) canopy openness (%), b.) mean annual irradiance (</w:t>
       </w:r>
       <w:r>
         <w:t>MJ m</w:t>
@@ -122,8 +251,25 @@
         <w:t>-1</w:t>
       </w:r>
       <w:r>
-        <w:t>, corrected for progressive shading with leaf age), c.)  mean precipitation in the wettest month (mm), d.) mean annual temperature (</w:t>
-      </w:r>
+        <w:t xml:space="preserve">, corrected for progressive shading with leaf age), c.)  </w:t>
+      </w:r>
+      <w:proofErr w:type="gramStart"/>
+      <w:r>
+        <w:t>mean</w:t>
+      </w:r>
+      <w:proofErr w:type="gramEnd"/>
+      <w:r>
+        <w:t xml:space="preserve"> precipitation in the wettest month (mm), d.) </w:t>
+      </w:r>
+      <w:proofErr w:type="gramStart"/>
+      <w:r>
+        <w:t>mean</w:t>
+      </w:r>
+      <w:proofErr w:type="gramEnd"/>
+      <w:r>
+        <w:t xml:space="preserve"> annual temperature (</w:t>
+      </w:r>
+      <w:proofErr w:type="spellStart"/>
       <w:r>
         <w:rPr>
           <w:vertAlign w:val="superscript"/>
@@ -131,7 +277,11 @@
         <w:t>o</w:t>
       </w:r>
       <w:r>
-        <w:t>C). Each point represents the aggregate mean associated with each species*site combination (</w:t>
+        <w:t>C</w:t>
+      </w:r>
+      <w:proofErr w:type="spellEnd"/>
+      <w:r>
+        <w:t>). Each point represents the aggregate mean associated with each species*site combination (</w:t>
       </w:r>
       <w:commentRangeStart w:id="2"/>
       <w:r>
@@ -148,7 +298,30 @@
         <w:commentReference w:id="2"/>
       </w:r>
       <w:r>
-        <w:t>species were present at multiple sites and are represented more than once). Vertical error bars represent the standard error of the mean across 9 samples (3 leaf ages across 3 individuals per species). Horizontal error bars (Xa,b) show the SE of the predictor value for the species*site point.   Blue lines show the fitted linear model. The axis of Xc is log</w:t>
+        <w:t>species were present at multiple sites and are represented more than once). Vertical error bars represent the standard error of the mean across 9 samples (3 leaf ages across 3 individuals per species). Horizontal error bars (</w:t>
+      </w:r>
+      <w:proofErr w:type="spellStart"/>
+      <w:r>
+        <w:t>Xa</w:t>
+      </w:r>
+      <w:proofErr w:type="gramStart"/>
+      <w:r>
+        <w:t>,b</w:t>
+      </w:r>
+      <w:proofErr w:type="spellEnd"/>
+      <w:proofErr w:type="gramEnd"/>
+      <w:r>
+        <w:t xml:space="preserve">) show the SE of the predictor value for the species*site point.   Blue lines show the fitted linear model. The axis of </w:t>
+      </w:r>
+      <w:proofErr w:type="spellStart"/>
+      <w:proofErr w:type="gramStart"/>
+      <w:r>
+        <w:t>Xc</w:t>
+      </w:r>
+      <w:proofErr w:type="spellEnd"/>
+      <w:proofErr w:type="gramEnd"/>
+      <w:r>
+        <w:t xml:space="preserve"> is log</w:t>
       </w:r>
       <w:r>
         <w:rPr>
@@ -162,10 +335,36 @@
     </w:p>
     <w:p>
       <w:r>
+        <w:t>Variance partitioning showed that total protein abundance was not explained by temperature or precipitation independently of leaf nitrogen.</w:t>
+      </w:r>
+    </w:p>
+    <w:p>
+      <w:pPr>
         <w:rPr>
           <w:i/>
         </w:rPr>
-        <w:t xml:space="preserve">How do abundances </w:t>
+      </w:pPr>
+    </w:p>
+    <w:p>
+      <w:pPr>
+        <w:rPr>
+          <w:i/>
+        </w:rPr>
+      </w:pPr>
+    </w:p>
+    <w:p>
+      <w:r>
+        <w:rPr>
+          <w:i/>
+        </w:rPr>
+        <w:lastRenderedPageBreak/>
+        <w:t>Trends in abundance</w:t>
+      </w:r>
+      <w:r>
+        <w:rPr>
+          <w:i/>
+        </w:rPr>
+        <w:t xml:space="preserve"> </w:t>
       </w:r>
       <w:commentRangeStart w:id="3"/>
       <w:r>
@@ -197,12 +396,13 @@
         <w:rPr>
           <w:i/>
         </w:rPr>
-        <w:t>proteins vary across environmental gradients?</w:t>
-      </w:r>
-    </w:p>
-    <w:p>
-      <w:r>
-        <w:t xml:space="preserve">In these environmental gradient models, we used aggregated data. Each species * site combination is represented by a total of 9 samples, across three leaf ages and three individuals. </w:t>
+        <w:t xml:space="preserve">proteins </w:t>
+      </w:r>
+      <w:r>
+        <w:rPr>
+          <w:i/>
+        </w:rPr>
+        <w:t>across environmental gradients</w:t>
       </w:r>
     </w:p>
     <w:p>
@@ -258,7 +458,15 @@
         <w:t>(</w:t>
       </w:r>
       <w:r>
-        <w:t xml:space="preserve">Fig. Xa, </w:t>
+        <w:t xml:space="preserve">Fig. </w:t>
+      </w:r>
+      <w:proofErr w:type="spellStart"/>
+      <w:r>
+        <w:t>Xa</w:t>
+      </w:r>
+      <w:proofErr w:type="spellEnd"/>
+      <w:r>
+        <w:t xml:space="preserve">, </w:t>
       </w:r>
       <w:r>
         <w:t>R</w:t>
@@ -294,7 +502,16 @@
         <w:t xml:space="preserve"> - approximately 1% protein per % gap fraction</w:t>
       </w:r>
       <w:r>
-        <w:t>. Photosystem protein abundance similarly tracked mean annual radiation (again scaled by leaf age) (Fig. Xb,  R</w:t>
+        <w:t xml:space="preserve">. Photosystem protein abundance similarly tracked mean annual radiation (again scaled by leaf age) (Fig. </w:t>
+      </w:r>
+      <w:proofErr w:type="spellStart"/>
+      <w:r>
+        <w:t>Xb</w:t>
+      </w:r>
+      <w:proofErr w:type="spellEnd"/>
+      <w:proofErr w:type="gramStart"/>
+      <w:r>
+        <w:t>,  R</w:t>
       </w:r>
       <w:r>
         <w:rPr>
@@ -302,6 +519,7 @@
         </w:rPr>
         <w:t>2</w:t>
       </w:r>
+      <w:proofErr w:type="gramEnd"/>
       <w:r>
         <w:t xml:space="preserve"> = 0.27, p = 0.001), declining by 42 % over </w:t>
       </w:r>
@@ -330,7 +548,17 @@
         <w:t>-1</w:t>
       </w:r>
       <w:r>
-        <w:t>. Photosystem abundance also increased with mean annual precipitation (Fig. Xc, R</w:t>
+        <w:t xml:space="preserve">. Photosystem abundance also increased with mean annual precipitation (Fig. </w:t>
+      </w:r>
+      <w:proofErr w:type="spellStart"/>
+      <w:proofErr w:type="gramStart"/>
+      <w:r>
+        <w:t>Xc</w:t>
+      </w:r>
+      <w:proofErr w:type="spellEnd"/>
+      <w:proofErr w:type="gramEnd"/>
+      <w:r>
+        <w:t>, R</w:t>
       </w:r>
       <w:r>
         <w:rPr>
@@ -341,244 +569,18 @@
       <w:r>
         <w:t xml:space="preserve"> = 0.28, p &lt; 0.001), which while correlated with canopy openness (Pearson’s r = 0.54) and radiation (Pearson’s r = 0.56), represents a synoptic environmental gradient of general interest. </w:t>
       </w:r>
-    </w:p>
-    <w:p>
-      <w:r>
-        <w:lastRenderedPageBreak/>
-        <w:t xml:space="preserve">We also predicted that </w:t>
-      </w:r>
-      <w:r>
-        <w:t>carbon assimilation proteins</w:t>
-      </w:r>
-      <w:r>
-        <w:t xml:space="preserve"> would be more abundant in high light conditions, as they determine the rate of light-saturated photosynthesis. This hypothesis was somewhat supported by a weak</w:t>
-      </w:r>
-      <w:r>
-        <w:t>, shallow</w:t>
-      </w:r>
-      <w:r>
-        <w:t xml:space="preserve"> relationship between Calvin cycle enzyme abundance and mean annual radiation </w:t>
-      </w:r>
-      <w:r>
-        <w:t>(Fig. X</w:t>
-      </w:r>
-      <w:r>
-        <w:t>f</w:t>
-      </w:r>
-      <w:r>
-        <w:t>, R</w:t>
-      </w:r>
-      <w:r>
-        <w:rPr>
-          <w:vertAlign w:val="superscript"/>
-        </w:rPr>
-        <w:t>2</w:t>
-      </w:r>
-      <w:r>
-        <w:t xml:space="preserve"> = 0.1</w:t>
-      </w:r>
-      <w:r>
-        <w:t>5</w:t>
-      </w:r>
-      <w:r>
-        <w:t>, p = 0.0</w:t>
-      </w:r>
-      <w:r>
-        <w:t>20</w:t>
-      </w:r>
-      <w:r>
-        <w:t xml:space="preserve">, modelled increase of </w:t>
-      </w:r>
-      <w:r>
-        <w:t>8</w:t>
-      </w:r>
-      <w:r>
-        <w:t>%</w:t>
-      </w:r>
-      <w:r>
-        <w:t xml:space="preserve">). Canopy gap fraction did not predict </w:t>
-      </w:r>
-      <w:r>
-        <w:t xml:space="preserve">Calvin cycle enzyme abundance, however (Fig. Xe). </w:t>
-      </w:r>
-    </w:p>
-    <w:p>
-      <w:r>
-        <w:t>Calvin cycle enzyme abundance was not significantly associated with mean annual rainfall, but was inversely related to rainfall during the driest month (Fig. Xg, R</w:t>
-      </w:r>
-      <w:r>
-        <w:rPr>
-          <w:vertAlign w:val="superscript"/>
-        </w:rPr>
-        <w:t>2</w:t>
-      </w:r>
-      <w:r>
-        <w:t xml:space="preserve"> = 0.17, p = 0.013)</w:t>
-      </w:r>
-      <w:r>
-        <w:t xml:space="preserve">, with a modelled </w:t>
-      </w:r>
-      <w:r>
-        <w:t>decrease</w:t>
-      </w:r>
-      <w:r>
-        <w:t xml:space="preserve"> of </w:t>
-      </w:r>
-      <w:r>
-        <w:t>11 % across a range of 0.7 to 90.8 mm of rainfall</w:t>
-      </w:r>
-      <w:r>
-        <w:t>. This relationship supports our prediction that Calvin cycle proteins will be most abundant at low rainfall sites, so as to effect greater internal [CO</w:t>
-      </w:r>
-      <w:r>
-        <w:rPr>
-          <w:vertAlign w:val="subscript"/>
-        </w:rPr>
-        <w:t>2</w:t>
-      </w:r>
-      <w:r>
-        <w:t>] (C</w:t>
-      </w:r>
-      <w:r>
-        <w:rPr>
-          <w:vertAlign w:val="subscript"/>
-        </w:rPr>
-        <w:t>i</w:t>
-      </w:r>
-      <w:r>
-        <w:t xml:space="preserve">) drawdown when stomates are closed. </w:t>
-      </w:r>
-      <w:r>
-        <w:t xml:space="preserve">This result should be interpreted with caution, however, in light of the wide error distribution around mean values of Calvin cycle protein abundance (see Table 2). </w:t>
-      </w:r>
-    </w:p>
-    <w:p>
-      <w:r>
-        <w:t>To test hypotheses derived from the temperature-dependency of enzyme kinetics, we</w:t>
-      </w:r>
-      <w:r>
-        <w:t xml:space="preserve"> also</w:t>
-      </w:r>
-      <w:r>
-        <w:t xml:space="preserve"> looked at relationships between mean annual temperature and absolute protein amounts. </w:t>
-      </w:r>
-      <w:r>
-        <w:t>Absolute p</w:t>
-      </w:r>
-      <w:r>
-        <w:t>hotosystem</w:t>
-      </w:r>
-      <w:r>
-        <w:t xml:space="preserve"> (Fig. Xy)</w:t>
-      </w:r>
-      <w:r>
-        <w:t xml:space="preserve"> </w:t>
-      </w:r>
-      <w:r>
-        <w:t>and Calvin cycle</w:t>
-      </w:r>
-      <w:r>
-        <w:t xml:space="preserve"> </w:t>
-      </w:r>
-      <w:r>
-        <w:t xml:space="preserve">protein </w:t>
-      </w:r>
-      <w:r>
-        <w:t>abundance</w:t>
-      </w:r>
-      <w:r>
-        <w:t>s (Fig. Xz) both</w:t>
-      </w:r>
-      <w:r>
-        <w:t xml:space="preserve"> declined with temperature, but </w:t>
-      </w:r>
-      <w:r>
-        <w:t>no significant relationships with temperature were found</w:t>
-      </w:r>
-      <w:r>
-        <w:t xml:space="preserve"> </w:t>
-      </w:r>
-      <w:r>
-        <w:t>in multiple regression models which account for declining total protein as temperatures increase</w:t>
-      </w:r>
-      <w:r>
-        <w:t xml:space="preserve"> (Fig Wa, supp info)</w:t>
-      </w:r>
-      <w:r>
-        <w:t xml:space="preserve">. </w:t>
-      </w:r>
-    </w:p>
-    <w:p>
-      <w:pPr>
-        <w:tabs>
-          <w:tab w:val="center" w:pos="4513"/>
-        </w:tabs>
-      </w:pPr>
-      <w:r>
-        <w:t xml:space="preserve">Compared with photosystem proteins, Calvin cycle enzyme abundance was only weakly influenced by environmental conditions, in terms of both total variance explained and the magnitude of the effect. It is noteworthy </w:t>
-      </w:r>
-      <w:r>
-        <w:t xml:space="preserve">that </w:t>
-      </w:r>
-      <w:r>
-        <w:t xml:space="preserve">the </w:t>
-      </w:r>
-      <w:r>
-        <w:t>absolute</w:t>
-      </w:r>
-      <w:r>
-        <w:t xml:space="preserve"> abundance of Calvin cycle enzyme</w:t>
-      </w:r>
-      <w:r>
-        <w:t>s</w:t>
-      </w:r>
-      <w:r>
-        <w:t xml:space="preserve"> </w:t>
-      </w:r>
-      <w:r>
-        <w:t>is tightly bound by</w:t>
-      </w:r>
-      <w:r>
-        <w:t xml:space="preserve"> the total amount </w:t>
-      </w:r>
-      <w:r>
-        <w:t>of leaf protein (Pearson’s r = 0.9</w:t>
-      </w:r>
-      <w:r>
-        <w:t>5</w:t>
-      </w:r>
-      <w:r>
-        <w:t xml:space="preserve">, Fig. Za </w:t>
-      </w:r>
-      <w:r>
-        <w:t>supp info</w:t>
-      </w:r>
-      <w:r>
-        <w:t>), suggesting that Eucalypts tend to invest in carbon assimilation machinery to the maximum extent they are able.</w:t>
-      </w:r>
-      <w:r>
-        <w:t xml:space="preserve"> Absolute abundance of</w:t>
-      </w:r>
-      <w:r>
-        <w:t xml:space="preserve"> </w:t>
-      </w:r>
-      <w:r>
-        <w:t>p</w:t>
-      </w:r>
-      <w:r>
-        <w:t>hotosystem proteins also strongly track</w:t>
-      </w:r>
-      <w:r>
-        <w:t>s</w:t>
-      </w:r>
-      <w:r>
-        <w:t xml:space="preserve"> total protein</w:t>
-      </w:r>
-      <w:r>
-        <w:t xml:space="preserve"> amount</w:t>
-      </w:r>
-      <w:r>
-        <w:t>, but with more room for variation (Pearson’s r = 0.82, Fig Zb supp info).</w:t>
+      <w:r>
+        <w:t xml:space="preserve">No relationship between photosystem abundance and mean annual temperature was found (Fig. </w:t>
+      </w:r>
+      <w:proofErr w:type="spellStart"/>
+      <w:proofErr w:type="gramStart"/>
+      <w:r>
+        <w:t>Xd</w:t>
+      </w:r>
+      <w:proofErr w:type="spellEnd"/>
+      <w:proofErr w:type="gramEnd"/>
+      <w:r>
+        <w:t>).</w:t>
       </w:r>
     </w:p>
     <w:p>
@@ -595,12 +597,11 @@
           <w:szCs w:val="16"/>
           <w:lang w:eastAsia="en-AU"/>
         </w:rPr>
-        <w:lastRenderedPageBreak/>
         <w:drawing>
-          <wp:inline distT="0" distB="0" distL="0" distR="0" wp14:anchorId="7EA83AB5" wp14:editId="5AEC10EF">
-            <wp:extent cx="5731510" cy="7898130"/>
-            <wp:effectExtent l="0" t="0" r="2540" b="7620"/>
-            <wp:docPr id="4" name="Picture 4"/>
+          <wp:inline distT="0" distB="0" distL="0" distR="0" wp14:anchorId="35637942" wp14:editId="442FB836">
+            <wp:extent cx="5731510" cy="3933825"/>
+            <wp:effectExtent l="0" t="0" r="2540" b="9525"/>
+            <wp:docPr id="3" name="Picture 3"/>
             <wp:cNvGraphicFramePr>
               <a:graphicFrameLocks xmlns:a="http://schemas.openxmlformats.org/drawingml/2006/main" noChangeAspect="1"/>
             </wp:cNvGraphicFramePr>
@@ -608,7 +609,7 @@
               <a:graphicData uri="http://schemas.openxmlformats.org/drawingml/2006/picture">
                 <pic:pic xmlns:pic="http://schemas.openxmlformats.org/drawingml/2006/picture">
                   <pic:nvPicPr>
-                    <pic:cNvPr id="4" name="fig1.png"/>
+                    <pic:cNvPr id="3" name="fig1.png"/>
                     <pic:cNvPicPr/>
                   </pic:nvPicPr>
                   <pic:blipFill>
@@ -626,7 +627,7 @@
                   <pic:spPr>
                     <a:xfrm>
                       <a:off x="0" y="0"/>
-                      <a:ext cx="5731510" cy="7898130"/>
+                      <a:ext cx="5731510" cy="3933825"/>
                     </a:xfrm>
                     <a:prstGeom prst="rect">
                       <a:avLst/>
@@ -638,12 +639,6 @@
           </wp:inline>
         </w:drawing>
       </w:r>
-      <w:r>
-        <w:rPr>
-          <w:rStyle w:val="CommentReference"/>
-        </w:rPr>
-        <w:commentReference w:id="4"/>
-      </w:r>
     </w:p>
     <w:p>
       <w:pPr>
@@ -653,37 +648,67 @@
         <w:t xml:space="preserve">Figure </w:t>
       </w:r>
       <w:r>
-        <w:fldChar w:fldCharType="begin"/>
-      </w:r>
-      <w:r>
-        <w:instrText xml:space="preserve"> SEQ Figure \* ARABIC </w:instrText>
-      </w:r>
-      <w:r>
-        <w:fldChar w:fldCharType="separate"/>
-      </w:r>
-      <w:r>
-        <w:rPr>
-          <w:noProof/>
-        </w:rPr>
-        <w:t>1</w:t>
-      </w:r>
-      <w:r>
-        <w:fldChar w:fldCharType="end"/>
-      </w:r>
-      <w:r>
-        <w:t xml:space="preserve">. Relationships between environmental variables and proportional abundances of photosystem proteins (a-d) and Calvin cycle proteins (e-h). Each point represents the aggregate mean associated with </w:t>
-      </w:r>
-      <w:r>
-        <w:t>each species*site combination</w:t>
-      </w:r>
-      <w:r>
-        <w:t xml:space="preserve"> (</w:t>
-      </w:r>
-      <w:commentRangeStart w:id="5"/>
+        <w:t>X</w:t>
+      </w:r>
+      <w:r>
+        <w:t>. Relationships between proportional abundances of photosystem proteins and environmental variables: a.) canopy openness (%), b.) mean annual irradiance (MJ m</w:t>
+      </w:r>
+      <w:r>
+        <w:rPr>
+          <w:vertAlign w:val="superscript"/>
+        </w:rPr>
+        <w:t>-2</w:t>
+      </w:r>
+      <w:r>
+        <w:t xml:space="preserve"> yr</w:t>
+      </w:r>
+      <w:r>
+        <w:rPr>
+          <w:vertAlign w:val="superscript"/>
+        </w:rPr>
+        <w:t>-1</w:t>
+      </w:r>
+      <w:r>
+        <w:t>)</w:t>
+      </w:r>
+      <w:r>
+        <w:t xml:space="preserve">, c.) </w:t>
+      </w:r>
+      <w:proofErr w:type="gramStart"/>
+      <w:r>
+        <w:t>mean</w:t>
+      </w:r>
+      <w:proofErr w:type="gramEnd"/>
+      <w:r>
+        <w:t xml:space="preserve"> annual precipitation (mm), d.) </w:t>
+      </w:r>
+      <w:proofErr w:type="gramStart"/>
+      <w:r>
+        <w:t>mean</w:t>
+      </w:r>
+      <w:proofErr w:type="gramEnd"/>
+      <w:r>
+        <w:t xml:space="preserve"> annual temperature (</w:t>
+      </w:r>
+      <w:proofErr w:type="spellStart"/>
+      <w:r>
+        <w:rPr>
+          <w:vertAlign w:val="superscript"/>
+        </w:rPr>
+        <w:t>o</w:t>
+      </w:r>
+      <w:r>
+        <w:t>C</w:t>
+      </w:r>
+      <w:proofErr w:type="spellEnd"/>
+      <w:r>
+        <w:t>). Each point represents the aggregate mean associated with each species*site combination (</w:t>
+      </w:r>
+      <w:commentRangeStart w:id="4"/>
       <w:r>
         <w:t xml:space="preserve">several </w:t>
       </w:r>
-      <w:commentRangeEnd w:id="5"/>
+      <w:commentRangeEnd w:id="4"/>
       <w:r>
         <w:rPr>
           <w:rStyle w:val="CommentReference"/>
@@ -691,54 +716,255 @@
           <w:iCs w:val="0"/>
           <w:color w:val="auto"/>
         </w:rPr>
+        <w:commentReference w:id="4"/>
+      </w:r>
+      <w:r>
+        <w:t>species were present at multiple sites and are represented more than once). Vertical error bars represent the standard error of the mean across 9 samples (3 leaf ages across 3 individuals per species).</w:t>
+      </w:r>
+      <w:r>
+        <w:t xml:space="preserve"> Horizontal error bars (1a</w:t>
+      </w:r>
+      <w:proofErr w:type="gramStart"/>
+      <w:r>
+        <w:t>,b</w:t>
+      </w:r>
+      <w:proofErr w:type="gramEnd"/>
+      <w:r>
+        <w:t xml:space="preserve">) show the SE of the predictor value for </w:t>
+      </w:r>
+      <w:r>
+        <w:t xml:space="preserve">the species*site point. </w:t>
+      </w:r>
+      <w:r>
+        <w:t>Blue lines show the fitted linear model where p &lt; 0.05. The axis of 1c is log</w:t>
+      </w:r>
+      <w:r>
+        <w:rPr>
+          <w:vertAlign w:val="subscript"/>
+        </w:rPr>
+        <w:t>10</w:t>
+      </w:r>
+      <w:r>
+        <w:t xml:space="preserve"> scaled.</w:t>
+      </w:r>
+    </w:p>
+    <w:p>
+      <w:r>
+        <w:t xml:space="preserve">We also predicted that </w:t>
+      </w:r>
+      <w:r>
+        <w:t>carbon assimilation proteins</w:t>
+      </w:r>
+      <w:r>
+        <w:t xml:space="preserve"> would be more abundant in high light conditions, as they determine the rate of light-saturated photosynthesis. This hypothesis was somewhat supported by a weak</w:t>
+      </w:r>
+      <w:r>
+        <w:t>, shallow</w:t>
+      </w:r>
+      <w:r>
+        <w:t xml:space="preserve"> relationship between Calvin cycle enzyme abundance and mean annual radiation </w:t>
+      </w:r>
+      <w:r>
+        <w:t xml:space="preserve">(Fig. </w:t>
+      </w:r>
+      <w:proofErr w:type="spellStart"/>
+      <w:r>
+        <w:t>X</w:t>
+      </w:r>
+      <w:r>
+        <w:t>b</w:t>
+      </w:r>
+      <w:proofErr w:type="spellEnd"/>
+      <w:r>
+        <w:t>, R</w:t>
+      </w:r>
+      <w:r>
+        <w:rPr>
+          <w:vertAlign w:val="superscript"/>
+        </w:rPr>
+        <w:t>2</w:t>
+      </w:r>
+      <w:r>
+        <w:t xml:space="preserve"> = 0.1</w:t>
+      </w:r>
+      <w:r>
+        <w:t>5</w:t>
+      </w:r>
+      <w:r>
+        <w:t>, p = 0.0</w:t>
+      </w:r>
+      <w:r>
+        <w:t>20</w:t>
+      </w:r>
+      <w:r>
+        <w:t xml:space="preserve">, modelled increase of </w:t>
+      </w:r>
+      <w:r>
+        <w:t>8</w:t>
+      </w:r>
+      <w:r>
+        <w:t>%</w:t>
+      </w:r>
+      <w:r>
+        <w:t xml:space="preserve">). Canopy gap fraction did not predict </w:t>
+      </w:r>
+      <w:r>
+        <w:t xml:space="preserve">Calvin cycle enzyme abundance, however (Fig. </w:t>
+      </w:r>
+      <w:proofErr w:type="spellStart"/>
+      <w:r>
+        <w:t>X</w:t>
+      </w:r>
+      <w:r>
+        <w:t>a</w:t>
+      </w:r>
+      <w:proofErr w:type="spellEnd"/>
+      <w:r>
+        <w:t xml:space="preserve">). </w:t>
+      </w:r>
+    </w:p>
+    <w:p>
+      <w:r>
+        <w:lastRenderedPageBreak/>
+        <w:t xml:space="preserve">Calvin cycle enzyme abundance was not significantly associated with mean annual rainfall, but was inversely related to rainfall during the driest month (Fig. </w:t>
+      </w:r>
+      <w:proofErr w:type="spellStart"/>
+      <w:proofErr w:type="gramStart"/>
+      <w:r>
+        <w:t>X</w:t>
+      </w:r>
+      <w:r>
+        <w:t>c</w:t>
+      </w:r>
+      <w:proofErr w:type="spellEnd"/>
+      <w:proofErr w:type="gramEnd"/>
+      <w:r>
+        <w:t>, R</w:t>
+      </w:r>
+      <w:r>
+        <w:rPr>
+          <w:vertAlign w:val="superscript"/>
+        </w:rPr>
+        <w:t>2</w:t>
+      </w:r>
+      <w:r>
+        <w:t xml:space="preserve"> = 0.17, p = 0.013)</w:t>
+      </w:r>
+      <w:r>
+        <w:t xml:space="preserve">, with a modelled </w:t>
+      </w:r>
+      <w:r>
+        <w:t>decrease</w:t>
+      </w:r>
+      <w:r>
+        <w:t xml:space="preserve"> of </w:t>
+      </w:r>
+      <w:r>
+        <w:t>11 % across a range of 1</w:t>
+      </w:r>
+      <w:r>
+        <w:t xml:space="preserve"> to 9</w:t>
+      </w:r>
+      <w:r>
+        <w:t>1</w:t>
+      </w:r>
+      <w:r>
+        <w:t xml:space="preserve"> mm of rainfall</w:t>
+      </w:r>
+      <w:r>
+        <w:t xml:space="preserve">. </w:t>
+      </w:r>
+      <w:commentRangeStart w:id="5"/>
+      <w:r>
+        <w:t>This relationship supports our prediction that Calvin cycle proteins will be most abundant at low rainfall sites, so as to effect greater internal [CO</w:t>
+      </w:r>
+      <w:r>
+        <w:rPr>
+          <w:vertAlign w:val="subscript"/>
+        </w:rPr>
+        <w:t>2</w:t>
+      </w:r>
+      <w:r>
+        <w:t>] (C</w:t>
+      </w:r>
+      <w:r>
+        <w:rPr>
+          <w:vertAlign w:val="subscript"/>
+        </w:rPr>
+        <w:t>i</w:t>
+      </w:r>
+      <w:r>
+        <w:t xml:space="preserve">) drawdown when </w:t>
+      </w:r>
+      <w:proofErr w:type="spellStart"/>
+      <w:r>
+        <w:t>stomates</w:t>
+      </w:r>
+      <w:proofErr w:type="spellEnd"/>
+      <w:r>
+        <w:t xml:space="preserve"> are closed. </w:t>
+      </w:r>
+      <w:commentRangeEnd w:id="5"/>
+      <w:r>
+        <w:rPr>
+          <w:rStyle w:val="CommentReference"/>
+        </w:rPr>
         <w:commentReference w:id="5"/>
       </w:r>
       <w:r>
-        <w:t xml:space="preserve">species were present at multiple sites and are represented more than once). </w:t>
-      </w:r>
-      <w:r>
-        <w:t>Vertical error bars represent the standard error of the mean across 9 samples</w:t>
-      </w:r>
-      <w:r>
-        <w:t xml:space="preserve"> (3 leaf ages across 3 individuals per species)</w:t>
-      </w:r>
-      <w:r>
-        <w:t xml:space="preserve">. Horizontal error bars (1a,b,e,f) show the SE of the predictor value for the species*site point.  </w:t>
-      </w:r>
-      <w:r>
-        <w:t xml:space="preserve"> Blue lines show the fitted linear model.</w:t>
-      </w:r>
-      <w:r>
-        <w:t xml:space="preserve"> The axis of 1c is log</w:t>
-      </w:r>
-      <w:r>
-        <w:rPr>
-          <w:vertAlign w:val="subscript"/>
-        </w:rPr>
-        <w:t>10</w:t>
-      </w:r>
-      <w:r>
-        <w:t xml:space="preserve"> scaled.</w:t>
-      </w:r>
-    </w:p>
-    <w:p>
-      <w:pPr>
-        <w:tabs>
-          <w:tab w:val="center" w:pos="4513"/>
-        </w:tabs>
-      </w:pPr>
-      <w:commentRangeStart w:id="6"/>
+        <w:t>This result should be interpreted with caution, however, in light of the wide error distribution around mean values of Calvin cycle protein abundance (</w:t>
+      </w:r>
+      <w:r>
+        <w:rPr>
+          <w:highlight w:val="yellow"/>
+        </w:rPr>
+        <w:t xml:space="preserve">see </w:t>
+      </w:r>
+      <w:proofErr w:type="spellStart"/>
+      <w:r>
+        <w:rPr>
+          <w:highlight w:val="yellow"/>
+        </w:rPr>
+        <w:t>supp</w:t>
+      </w:r>
+      <w:proofErr w:type="spellEnd"/>
+      <w:r>
+        <w:rPr>
+          <w:highlight w:val="yellow"/>
+        </w:rPr>
+        <w:t xml:space="preserve"> info</w:t>
+      </w:r>
+      <w:r>
+        <w:t xml:space="preserve">). </w:t>
+      </w:r>
+      <w:r>
+        <w:t xml:space="preserve">No significant relationship was found between proportional abundance of Calvin cycle enzymes and mean annual temperature (Fig. </w:t>
+      </w:r>
+      <w:proofErr w:type="spellStart"/>
+      <w:proofErr w:type="gramStart"/>
+      <w:r>
+        <w:t>Xd</w:t>
+      </w:r>
+      <w:proofErr w:type="spellEnd"/>
+      <w:proofErr w:type="gramEnd"/>
+      <w:r>
+        <w:t>, p = 0.09).</w:t>
+      </w:r>
+    </w:p>
+    <w:p>
+      <w:pPr>
+        <w:keepNext/>
+      </w:pPr>
       <w:r>
         <w:rPr>
           <w:noProof/>
           <w:lang w:eastAsia="en-AU"/>
         </w:rPr>
-        <w:lastRenderedPageBreak/>
         <w:drawing>
-          <wp:inline distT="0" distB="0" distL="0" distR="0" wp14:anchorId="33FA4DC4" wp14:editId="146C5C6B">
-            <wp:extent cx="5731510" cy="4566920"/>
-            <wp:effectExtent l="0" t="0" r="2540" b="5080"/>
-            <wp:docPr id="18" name="Picture 18"/>
+          <wp:inline distT="0" distB="0" distL="0" distR="0" wp14:anchorId="1B3A82AB" wp14:editId="2EB38881">
+            <wp:extent cx="5731510" cy="4049395"/>
+            <wp:effectExtent l="0" t="0" r="2540" b="8255"/>
+            <wp:docPr id="4" name="Picture 4"/>
             <wp:cNvGraphicFramePr>
               <a:graphicFrameLocks xmlns:a="http://schemas.openxmlformats.org/drawingml/2006/main" noChangeAspect="1"/>
             </wp:cNvGraphicFramePr>
@@ -746,11 +972,11 @@
               <a:graphicData uri="http://schemas.openxmlformats.org/drawingml/2006/picture">
                 <pic:pic xmlns:pic="http://schemas.openxmlformats.org/drawingml/2006/picture">
                   <pic:nvPicPr>
-                    <pic:cNvPr id="18" name="calvinCyclePerLightRxns_vs_leafrad.png"/>
+                    <pic:cNvPr id="4" name="fig1a.png"/>
                     <pic:cNvPicPr/>
                   </pic:nvPicPr>
                   <pic:blipFill>
-                    <a:blip r:embed="rId10">
+                    <a:blip r:embed="rId10" cstate="print">
                       <a:extLst>
                         <a:ext uri="{28A0092B-C50C-407E-A947-70E740481C1C}">
                           <a14:useLocalDpi xmlns:a14="http://schemas.microsoft.com/office/drawing/2010/main" val="0"/>
@@ -764,7 +990,7 @@
                   <pic:spPr>
                     <a:xfrm>
                       <a:off x="0" y="0"/>
-                      <a:ext cx="5731510" cy="4566920"/>
+                      <a:ext cx="5731510" cy="4049395"/>
                     </a:xfrm>
                     <a:prstGeom prst="rect">
                       <a:avLst/>
@@ -776,12 +1002,205 @@
           </wp:inline>
         </w:drawing>
       </w:r>
+    </w:p>
+    <w:p>
+      <w:pPr>
+        <w:pStyle w:val="Caption"/>
+      </w:pPr>
+      <w:r>
+        <w:t xml:space="preserve">Figure </w:t>
+      </w:r>
+      <w:r>
+        <w:t>X</w:t>
+      </w:r>
+      <w:r>
+        <w:t>. Relationships between proportional abundances of Calvin cycle proteins and environmental variables: a.) canopy openness (%), b.) mean annual irradiance (MJ m</w:t>
+      </w:r>
+      <w:r>
+        <w:rPr>
+          <w:vertAlign w:val="superscript"/>
+        </w:rPr>
+        <w:t>-2</w:t>
+      </w:r>
+      <w:r>
+        <w:t xml:space="preserve"> yr</w:t>
+      </w:r>
+      <w:r>
+        <w:rPr>
+          <w:vertAlign w:val="superscript"/>
+        </w:rPr>
+        <w:t>-1</w:t>
+      </w:r>
+      <w:r>
+        <w:t>)</w:t>
+      </w:r>
+      <w:r>
+        <w:t xml:space="preserve">, c.) </w:t>
+      </w:r>
+      <w:proofErr w:type="gramStart"/>
+      <w:r>
+        <w:t>mean</w:t>
+      </w:r>
+      <w:proofErr w:type="gramEnd"/>
+      <w:r>
+        <w:t xml:space="preserve"> precipitation in the driest month of the year (mm), d.) </w:t>
+      </w:r>
+      <w:proofErr w:type="gramStart"/>
+      <w:r>
+        <w:t>mean</w:t>
+      </w:r>
+      <w:proofErr w:type="gramEnd"/>
+      <w:r>
+        <w:t xml:space="preserve"> annual temperature (</w:t>
+      </w:r>
+      <w:proofErr w:type="spellStart"/>
+      <w:r>
+        <w:rPr>
+          <w:vertAlign w:val="superscript"/>
+        </w:rPr>
+        <w:t>o</w:t>
+      </w:r>
+      <w:r>
+        <w:t>C</w:t>
+      </w:r>
+      <w:proofErr w:type="spellEnd"/>
+      <w:r>
+        <w:t>). Each point represents the aggregate mean associated with each species*site combination (</w:t>
+      </w:r>
+      <w:commentRangeStart w:id="6"/>
+      <w:r>
+        <w:t xml:space="preserve">several </w:t>
+      </w:r>
       <w:commentRangeEnd w:id="6"/>
       <w:r>
         <w:rPr>
           <w:rStyle w:val="CommentReference"/>
+          <w:i w:val="0"/>
+          <w:iCs w:val="0"/>
+          <w:color w:val="auto"/>
         </w:rPr>
         <w:commentReference w:id="6"/>
+      </w:r>
+      <w:r>
+        <w:t>species were present at multiple sites and are represented more than once). Vertical error bars represent the standard error of the mean across 9 samples (3 leaf ages across 3 individuals per species).</w:t>
+      </w:r>
+      <w:r>
+        <w:t xml:space="preserve"> Horizontal error bars (1a</w:t>
+      </w:r>
+      <w:proofErr w:type="gramStart"/>
+      <w:r>
+        <w:t>,b</w:t>
+      </w:r>
+      <w:proofErr w:type="gramEnd"/>
+      <w:r>
+        <w:t xml:space="preserve">) show the SE of the predictor value for </w:t>
+      </w:r>
+      <w:r>
+        <w:t xml:space="preserve">the species*site point. </w:t>
+      </w:r>
+      <w:r>
+        <w:t>Blue lines show the fitted linear model where p &lt; 0.05. The axis of 2c is log</w:t>
+      </w:r>
+      <w:r>
+        <w:rPr>
+          <w:vertAlign w:val="subscript"/>
+        </w:rPr>
+        <w:t>10</w:t>
+      </w:r>
+      <w:r>
+        <w:t xml:space="preserve"> scaled.</w:t>
+      </w:r>
+    </w:p>
+    <w:p>
+      <w:r>
+        <w:t>To test hypotheses derived from the temperature-dependency of enzyme kinetics, we</w:t>
+      </w:r>
+      <w:r>
+        <w:t xml:space="preserve"> also</w:t>
+      </w:r>
+      <w:r>
+        <w:t xml:space="preserve"> </w:t>
+      </w:r>
+      <w:r>
+        <w:t>tested</w:t>
+      </w:r>
+      <w:r>
+        <w:t xml:space="preserve"> relationships between mean annual temperature and absolute protein amounts. </w:t>
+      </w:r>
+      <w:r>
+        <w:t>Absolute p</w:t>
+      </w:r>
+      <w:r>
+        <w:t>hotosystem</w:t>
+      </w:r>
+      <w:r>
+        <w:t xml:space="preserve"> </w:t>
+      </w:r>
+      <w:r>
+        <w:t>and Calvin cycle</w:t>
+      </w:r>
+      <w:r>
+        <w:t xml:space="preserve"> </w:t>
+      </w:r>
+      <w:r>
+        <w:t xml:space="preserve">protein </w:t>
+      </w:r>
+      <w:r>
+        <w:t>abundance</w:t>
+      </w:r>
+      <w:r>
+        <w:t>s both</w:t>
+      </w:r>
+      <w:r>
+        <w:t xml:space="preserve"> declined with</w:t>
+      </w:r>
+      <w:r>
+        <w:t xml:space="preserve"> increasing</w:t>
+      </w:r>
+      <w:r>
+        <w:t xml:space="preserve"> temperature, but </w:t>
+      </w:r>
+      <w:r>
+        <w:t>no significant relationships with temperature were found</w:t>
+      </w:r>
+      <w:r>
+        <w:t xml:space="preserve"> </w:t>
+      </w:r>
+      <w:r>
+        <w:t>in multiple regression models which account</w:t>
+      </w:r>
+      <w:r>
+        <w:t>ed for</w:t>
+      </w:r>
+      <w:r>
+        <w:t xml:space="preserve"> </w:t>
+      </w:r>
+      <w:r>
+        <w:t>declin</w:t>
+      </w:r>
+      <w:r>
+        <w:t>ing</w:t>
+      </w:r>
+      <w:r>
+        <w:t xml:space="preserve"> </w:t>
+      </w:r>
+      <w:r>
+        <w:t>total protein</w:t>
+      </w:r>
+      <w:r>
+        <w:t xml:space="preserve"> abundance</w:t>
+      </w:r>
+      <w:r>
+        <w:t xml:space="preserve"> </w:t>
+      </w:r>
+      <w:r>
+        <w:t>with increasing</w:t>
+      </w:r>
+      <w:r>
+        <w:t xml:space="preserve"> temperatures</w:t>
+      </w:r>
+      <w:r>
+        <w:t xml:space="preserve">. </w:t>
       </w:r>
     </w:p>
     <w:p>
@@ -790,6 +1209,104 @@
           <w:tab w:val="center" w:pos="4513"/>
         </w:tabs>
       </w:pPr>
+      <w:r>
+        <w:t xml:space="preserve">Compared with photosystem proteins, Calvin cycle enzyme abundance was only weakly influenced by environmental conditions, in terms of both total variance explained and the magnitude of the effect. It is noteworthy </w:t>
+      </w:r>
+      <w:r>
+        <w:t xml:space="preserve">that </w:t>
+      </w:r>
+      <w:r>
+        <w:t xml:space="preserve">the </w:t>
+      </w:r>
+      <w:r>
+        <w:t>absolute</w:t>
+      </w:r>
+      <w:r>
+        <w:t xml:space="preserve"> abundance of Calvin cycle enzyme</w:t>
+      </w:r>
+      <w:r>
+        <w:t>s</w:t>
+      </w:r>
+      <w:r>
+        <w:t xml:space="preserve"> </w:t>
+      </w:r>
+      <w:r>
+        <w:t>is tightly bound by</w:t>
+      </w:r>
+      <w:r>
+        <w:t xml:space="preserve"> the total amount </w:t>
+      </w:r>
+      <w:r>
+        <w:t>of leaf protein (Pearson’s r = 0.9</w:t>
+      </w:r>
+      <w:r>
+        <w:t>5</w:t>
+      </w:r>
+      <w:r>
+        <w:t xml:space="preserve">, Fig. </w:t>
+      </w:r>
+      <w:proofErr w:type="spellStart"/>
+      <w:r>
+        <w:t>X</w:t>
+      </w:r>
+      <w:r>
+        <w:t>a</w:t>
+      </w:r>
+      <w:proofErr w:type="spellEnd"/>
+      <w:r>
+        <w:t>), suggesting that Eucalypts tend to invest in carbon assimilation machinery to the maximum extent they are able.</w:t>
+      </w:r>
+      <w:r>
+        <w:t xml:space="preserve"> Absolute abundance of</w:t>
+      </w:r>
+      <w:r>
+        <w:t xml:space="preserve"> </w:t>
+      </w:r>
+      <w:r>
+        <w:lastRenderedPageBreak/>
+        <w:t>p</w:t>
+      </w:r>
+      <w:r>
+        <w:t>hotosystem proteins also strongly track</w:t>
+      </w:r>
+      <w:r>
+        <w:t>s</w:t>
+      </w:r>
+      <w:r>
+        <w:t xml:space="preserve"> total protein</w:t>
+      </w:r>
+      <w:r>
+        <w:t xml:space="preserve"> amount</w:t>
+      </w:r>
+      <w:r>
+        <w:t>, but with more room for vari</w:t>
+      </w:r>
+      <w:r>
+        <w:t xml:space="preserve">ation (Pearson’s r = 0.82, Fig </w:t>
+      </w:r>
+      <w:proofErr w:type="spellStart"/>
+      <w:r>
+        <w:t>X</w:t>
+      </w:r>
+      <w:r>
+        <w:t>b</w:t>
+      </w:r>
+      <w:proofErr w:type="spellEnd"/>
+      <w:r>
+        <w:t>).</w:t>
+      </w:r>
+      <w:r>
+        <w:t xml:space="preserve"> </w:t>
+      </w:r>
+      <w:r>
+        <w:t>Thus the protein composition of chloroplasts appears to be most responsive to varying light environment, rather than factors which might influence Calvin cycle enzyme function</w:t>
+      </w:r>
+      <w:r>
+        <w:t xml:space="preserve"> such as ambient temperature or stomatal conductance</w:t>
+      </w:r>
+      <w:r>
+        <w:t>.</w:t>
+      </w:r>
     </w:p>
     <w:p>
       <w:pPr>
@@ -797,9 +1314,6 @@
           <w:tab w:val="center" w:pos="4513"/>
         </w:tabs>
       </w:pPr>
-      <w:r>
-        <w:t>Relationships between photosystem and Calvin cycle proteins and total protein abundance</w:t>
-      </w:r>
     </w:p>
     <w:p>
       <w:pPr>
@@ -807,17 +1321,25 @@
           <w:tab w:val="center" w:pos="4513"/>
         </w:tabs>
       </w:pPr>
-      <w:commentRangeStart w:id="8"/>
+    </w:p>
+    <w:p>
+      <w:pPr>
+        <w:tabs>
+          <w:tab w:val="center" w:pos="4513"/>
+        </w:tabs>
+      </w:pPr>
       <w:r>
         <w:rPr>
           <w:noProof/>
+          <w:sz w:val="16"/>
+          <w:szCs w:val="16"/>
           <w:lang w:eastAsia="en-AU"/>
         </w:rPr>
         <w:drawing>
-          <wp:inline distT="0" distB="0" distL="0" distR="0" wp14:anchorId="3A2B4060" wp14:editId="285165B6">
-            <wp:extent cx="5731510" cy="2780030"/>
-            <wp:effectExtent l="0" t="0" r="2540" b="1270"/>
-            <wp:docPr id="17" name="Picture 17"/>
+          <wp:inline distT="0" distB="0" distL="0" distR="0" wp14:anchorId="0EAA8766" wp14:editId="3F550270">
+            <wp:extent cx="5731510" cy="2717800"/>
+            <wp:effectExtent l="0" t="0" r="2540" b="6350"/>
+            <wp:docPr id="11" name="Picture 11"/>
             <wp:cNvGraphicFramePr>
               <a:graphicFrameLocks xmlns:a="http://schemas.openxmlformats.org/drawingml/2006/main" noChangeAspect="1"/>
             </wp:cNvGraphicFramePr>
@@ -825,7 +1347,7 @@
               <a:graphicData uri="http://schemas.openxmlformats.org/drawingml/2006/picture">
                 <pic:pic xmlns:pic="http://schemas.openxmlformats.org/drawingml/2006/picture">
                   <pic:nvPicPr>
-                    <pic:cNvPr id="17" name="phot_calv_totalProtein.png"/>
+                    <pic:cNvPr id="11" name="phot_calv_totalProtein.png"/>
                     <pic:cNvPicPr/>
                   </pic:nvPicPr>
                   <pic:blipFill>
@@ -843,7 +1365,7 @@
                   <pic:spPr>
                     <a:xfrm>
                       <a:off x="0" y="0"/>
-                      <a:ext cx="5731510" cy="2780030"/>
+                      <a:ext cx="5731510" cy="2717800"/>
                     </a:xfrm>
                     <a:prstGeom prst="rect">
                       <a:avLst/>
@@ -855,28 +1377,22 @@
           </wp:inline>
         </w:drawing>
       </w:r>
-      <w:commentRangeEnd w:id="8"/>
       <w:r>
         <w:rPr>
           <w:rStyle w:val="CommentReference"/>
         </w:rPr>
-        <w:commentReference w:id="8"/>
-      </w:r>
-    </w:p>
-    <w:p>
-      <w:pPr>
-        <w:keepNext/>
-        <w:tabs>
-          <w:tab w:val="center" w:pos="4513"/>
-        </w:tabs>
-      </w:pPr>
+        <w:commentReference w:id="7"/>
+      </w:r>
     </w:p>
     <w:p>
       <w:pPr>
         <w:pStyle w:val="Caption"/>
       </w:pPr>
       <w:r>
-        <w:t>Figure 4.</w:t>
+        <w:t>Figure X</w:t>
+      </w:r>
+      <w:r>
+        <w:t>.</w:t>
       </w:r>
       <w:r>
         <w:rPr>
@@ -889,11 +1405,16 @@
         <w:t xml:space="preserve"> </w:t>
       </w:r>
       <w:r>
-        <w:t>Relationships between total protein abundance and a.) photosystem</w:t>
+        <w:t xml:space="preserve">Relationships between total protein abundance and a.) </w:t>
+      </w:r>
+      <w:proofErr w:type="gramStart"/>
+      <w:r>
+        <w:t>photosystem</w:t>
       </w:r>
       <w:r>
         <w:t>s</w:t>
       </w:r>
+      <w:proofErr w:type="gramEnd"/>
       <w:r>
         <w:t xml:space="preserve"> (Pearson’s r = 0.</w:t>
       </w:r>
@@ -910,32 +1431,90 @@
         <w:t>).</w:t>
       </w:r>
       <w:r>
-        <w:t xml:space="preserve"> Colouration of the points demonstrates the effect of canopy openness (a) and mean </w:t>
-      </w:r>
-      <w:r>
-        <w:lastRenderedPageBreak/>
-        <w:t>precipitation in the driest month (b), the two strongest predictors of photosystem and Calvin cycle protein proportional abundance, respectively.</w:t>
-      </w:r>
-    </w:p>
+        <w:t xml:space="preserve"> </w:t>
+      </w:r>
+      <w:r>
+        <w:t xml:space="preserve">Data are not aggregated and points represent individual leaves. </w:t>
+      </w:r>
+      <w:r>
+        <w:t>Colouration of the points demonstrates the effect of canopy openness (a) and mean precipitation in the driest month (b), the two strongest predictors of photosystem and Calvin cycle protein proportional abundance, respectively.</w:t>
+      </w:r>
+    </w:p>
+    <w:p/>
+    <w:p/>
+    <w:p/>
+    <w:p/>
+    <w:p/>
+    <w:p/>
+    <w:p/>
+    <w:p/>
+    <w:p/>
+    <w:p/>
+    <w:p/>
+    <w:p/>
+    <w:p/>
+    <w:p/>
     <w:p>
       <w:pPr>
         <w:tabs>
           <w:tab w:val="center" w:pos="4513"/>
         </w:tabs>
+      </w:pPr>
+      <w:r>
         <w:rPr>
           <w:i/>
         </w:rPr>
-      </w:pPr>
+        <w:lastRenderedPageBreak/>
+        <w:t>How d</w:t>
+      </w:r>
+      <w:r>
+        <w:rPr>
+          <w:i/>
+        </w:rPr>
+        <w:t xml:space="preserve">o protein abundances change </w:t>
+      </w:r>
+      <w:r>
+        <w:rPr>
+          <w:i/>
+        </w:rPr>
+        <w:t>as leaves age</w:t>
+      </w:r>
+      <w:r>
+        <w:rPr>
+          <w:i/>
+        </w:rPr>
+        <w:t>?</w:t>
+      </w:r>
     </w:p>
     <w:p>
       <w:pPr>
         <w:tabs>
           <w:tab w:val="center" w:pos="4513"/>
         </w:tabs>
-        <w:rPr>
-          <w:i/>
-        </w:rPr>
-      </w:pPr>
+      </w:pPr>
+      <w:r>
+        <w:t xml:space="preserve">To assess how protein abundances change with leaf age, we </w:t>
+      </w:r>
+      <w:r>
+        <w:t>fit</w:t>
+      </w:r>
+      <w:r>
+        <w:t>ted</w:t>
+      </w:r>
+      <w:r>
+        <w:t xml:space="preserve"> models to</w:t>
+      </w:r>
+      <w:r>
+        <w:t xml:space="preserve"> </w:t>
+      </w:r>
+      <w:proofErr w:type="spellStart"/>
+      <w:r>
+        <w:t>unaggregated</w:t>
+      </w:r>
+      <w:proofErr w:type="spellEnd"/>
+      <w:r>
+        <w:t xml:space="preserve"> data. </w:t>
+      </w:r>
     </w:p>
     <w:p>
       <w:pPr>
@@ -944,28 +1523,36 @@
         </w:tabs>
       </w:pPr>
       <w:r>
-        <w:rPr>
-          <w:i/>
-        </w:rPr>
-        <w:t>How d</w:t>
-      </w:r>
-      <w:r>
-        <w:rPr>
-          <w:i/>
-        </w:rPr>
-        <w:t xml:space="preserve">o protein abundances change </w:t>
-      </w:r>
-      <w:r>
-        <w:rPr>
-          <w:i/>
-        </w:rPr>
-        <w:t>as leaves age</w:t>
-      </w:r>
-      <w:r>
-        <w:rPr>
-          <w:i/>
-        </w:rPr>
-        <w:t>?</w:t>
+        <w:t>Total protein differed significantly across leaf age classes</w:t>
+      </w:r>
+      <w:r>
+        <w:t xml:space="preserve"> (Fig. </w:t>
+      </w:r>
+      <w:proofErr w:type="spellStart"/>
+      <w:r>
+        <w:t>Xa</w:t>
+      </w:r>
+      <w:proofErr w:type="spellEnd"/>
+      <w:r>
+        <w:t>)</w:t>
+      </w:r>
+      <w:r>
+        <w:t>: there was no significant difference between new and middle aged leaves (mean difference 3.6 %</w:t>
+      </w:r>
+      <w:r>
+        <w:t>, p = 0.7</w:t>
+      </w:r>
+      <w:r>
+        <w:t>3</w:t>
+      </w:r>
+      <w:r>
+        <w:t>), but old leaves contained considerably less protein on average than middle aged leaves (16.2 %, p =</w:t>
+      </w:r>
+      <w:r>
+        <w:t xml:space="preserve"> 0.00</w:t>
+      </w:r>
+      <w:r>
+        <w:t xml:space="preserve">2) and new leaves (13 %, p = 0.023). </w:t>
       </w:r>
     </w:p>
     <w:p>
@@ -975,25 +1562,13 @@
         </w:tabs>
       </w:pPr>
       <w:r>
-        <w:t xml:space="preserve">To assess how protein abundances change with leaf age, we </w:t>
-      </w:r>
-      <w:r>
-        <w:t>fit</w:t>
-      </w:r>
-      <w:r>
-        <w:t>ted</w:t>
-      </w:r>
-      <w:r>
-        <w:t xml:space="preserve"> models to</w:t>
-      </w:r>
-      <w:r>
-        <w:t xml:space="preserve"> </w:t>
-      </w:r>
-      <w:r>
-        <w:t>unaggregated</w:t>
-      </w:r>
-      <w:r>
-        <w:t xml:space="preserve"> data. </w:t>
+        <w:t xml:space="preserve">We tested competing hypotheses concerning the effect of leaf age on abundance of photosynthetic proteins. In the first, we predicted that the abundance of light harvesting proteins would increase with leaf age to counter the effect of shading associated with </w:t>
+      </w:r>
+      <w:r>
+        <w:t xml:space="preserve">shoot and overhead </w:t>
+      </w:r>
+      <w:r>
+        <w:t>canopy development. The second hypothesis was that proportional abundance of photosynthetic proteins should decline with age, as nitrogen is progressively allocated to recalcitrant structural and defensive proteins over the lifespan of the leaf.</w:t>
       </w:r>
     </w:p>
     <w:p>
@@ -1003,28 +1578,94 @@
         </w:tabs>
       </w:pPr>
       <w:r>
-        <w:t>Total protein differed significantly across leaf age classes</w:t>
-      </w:r>
-      <w:r>
-        <w:t xml:space="preserve"> (Fig. Xa)</w:t>
-      </w:r>
-      <w:r>
-        <w:t>: there was no significant difference between new and middle aged leaves (mean difference 3.6 %</w:t>
-      </w:r>
-      <w:r>
-        <w:t>, p = 0.7</w:t>
-      </w:r>
-      <w:r>
-        <w:t>3</w:t>
-      </w:r>
-      <w:r>
-        <w:t>), but old leaves contained considerably less protein on average than middle aged leaves (16.2 %, p =</w:t>
-      </w:r>
-      <w:r>
-        <w:t xml:space="preserve"> 0.00</w:t>
-      </w:r>
-      <w:r>
-        <w:t xml:space="preserve">2) and new leaves (13 %, p = 0.023). </w:t>
+        <w:t>Light harvesting proteins increase</w:t>
+      </w:r>
+      <w:r>
+        <w:t>d</w:t>
+      </w:r>
+      <w:r>
+        <w:t xml:space="preserve"> in abundance as leaves aged</w:t>
+      </w:r>
+      <w:r>
+        <w:t xml:space="preserve"> (Fig. </w:t>
+      </w:r>
+      <w:proofErr w:type="spellStart"/>
+      <w:r>
+        <w:t>Xb</w:t>
+      </w:r>
+      <w:proofErr w:type="spellEnd"/>
+      <w:r>
+        <w:t>)</w:t>
+      </w:r>
+      <w:r>
+        <w:t>: middle and old age leaves contained significantly more protein</w:t>
+      </w:r>
+      <w:r>
+        <w:t xml:space="preserve"> on average</w:t>
+      </w:r>
+      <w:r>
+        <w:t xml:space="preserve"> than new leaves (17.</w:t>
+      </w:r>
+      <w:commentRangeStart w:id="8"/>
+      <w:r>
+        <w:t>1 %, p &gt; 0.001;</w:t>
+      </w:r>
+      <w:commentRangeEnd w:id="8"/>
+      <w:r>
+        <w:rPr>
+          <w:rStyle w:val="CommentReference"/>
+        </w:rPr>
+        <w:commentReference w:id="8"/>
+      </w:r>
+      <w:r>
+        <w:t xml:space="preserve"> and 24.9 %, p &gt; 0.001) but were not significantly different from each other (mean difference 6.7 %</w:t>
+      </w:r>
+      <w:r>
+        <w:t>, p = 0.11</w:t>
+      </w:r>
+      <w:r>
+        <w:t>).</w:t>
+      </w:r>
+      <w:r>
+        <w:t xml:space="preserve"> </w:t>
+      </w:r>
+      <w:r>
+        <w:t>Leaf age remained a</w:t>
+      </w:r>
+      <w:r>
+        <w:t xml:space="preserve"> significant</w:t>
+      </w:r>
+      <w:r>
+        <w:t xml:space="preserve"> predictor</w:t>
+      </w:r>
+      <w:r>
+        <w:t xml:space="preserve"> </w:t>
+      </w:r>
+      <w:r>
+        <w:t>when canopy gap fraction was added to the model as a</w:t>
+      </w:r>
+      <w:commentRangeStart w:id="9"/>
+      <w:r>
+        <w:t xml:space="preserve"> covariate</w:t>
+      </w:r>
+      <w:commentRangeEnd w:id="9"/>
+      <w:r>
+        <w:rPr>
+          <w:rStyle w:val="CommentReference"/>
+        </w:rPr>
+        <w:commentReference w:id="9"/>
+      </w:r>
+      <w:r>
+        <w:t xml:space="preserve"> to account for increased shading</w:t>
+      </w:r>
+      <w:r>
+        <w:t xml:space="preserve">. </w:t>
+      </w:r>
+      <w:r>
+        <w:t>Variance partitioning identified most variation explained in this model by leaf age as shared with gap fraction (0.09). Leaf age made only a minor independent contribution to explained variance (0.03), while gap fraction explained a larger portion independently (0.19).</w:t>
+      </w:r>
+      <w:r>
+        <w:t xml:space="preserve"> Thus the change in light harvesting proteins can be mostly attributed to the effect of shading. </w:t>
       </w:r>
     </w:p>
     <w:p>
@@ -1034,115 +1675,20 @@
         </w:tabs>
       </w:pPr>
       <w:r>
-        <w:t xml:space="preserve">We tested competing hypotheses concerning the effect of leaf age on abundance of photosynthetic proteins. In the first, we predicted that the abundance of light harvesting proteins would increase with leaf age to counter the effect of shading associated with </w:t>
-      </w:r>
-      <w:r>
-        <w:t xml:space="preserve">shoot and overhead </w:t>
-      </w:r>
-      <w:r>
-        <w:t>canopy development. The second hypothesis was that proportional abundance of photosynthetic proteins should decline with age, as nitrogen is progressively allocated to recalcitrant structural and defensive proteins over the lifespan of the leaf.</w:t>
-      </w:r>
-    </w:p>
-    <w:p>
-      <w:pPr>
-        <w:tabs>
-          <w:tab w:val="center" w:pos="4513"/>
-        </w:tabs>
-      </w:pPr>
-      <w:r>
-        <w:t>Light harvesting proteins increase</w:t>
-      </w:r>
-      <w:r>
-        <w:t>d</w:t>
-      </w:r>
-      <w:r>
-        <w:t xml:space="preserve"> in abundance as leaves aged</w:t>
-      </w:r>
-      <w:r>
-        <w:t xml:space="preserve"> (Fig. Xb)</w:t>
-      </w:r>
-      <w:r>
-        <w:t>: middle and old age leaves contained significantly more protein</w:t>
-      </w:r>
-      <w:r>
-        <w:t xml:space="preserve"> on average</w:t>
-      </w:r>
-      <w:r>
-        <w:t xml:space="preserve"> than new leaves (17.</w:t>
-      </w:r>
-      <w:commentRangeStart w:id="9"/>
-      <w:r>
-        <w:t>1 %, p &gt; 0.001;</w:t>
-      </w:r>
-      <w:commentRangeEnd w:id="9"/>
-      <w:r>
-        <w:rPr>
-          <w:rStyle w:val="CommentReference"/>
-        </w:rPr>
-        <w:commentReference w:id="9"/>
-      </w:r>
-      <w:r>
-        <w:t xml:space="preserve"> and 24.9 %, p &gt; 0.001) but were not significantly different from each other (mean difference 6.7 %</w:t>
-      </w:r>
-      <w:r>
-        <w:t>, p = 0.11</w:t>
-      </w:r>
-      <w:r>
-        <w:t>).</w:t>
-      </w:r>
-      <w:r>
-        <w:t xml:space="preserve"> </w:t>
-      </w:r>
-      <w:r>
-        <w:t>Leaf age remained a</w:t>
-      </w:r>
-      <w:r>
-        <w:t xml:space="preserve"> significant</w:t>
-      </w:r>
-      <w:r>
-        <w:t xml:space="preserve"> predictor</w:t>
-      </w:r>
-      <w:r>
-        <w:t xml:space="preserve"> </w:t>
-      </w:r>
-      <w:r>
-        <w:t>when canopy gap fraction was added to the model as a</w:t>
-      </w:r>
-      <w:commentRangeStart w:id="10"/>
-      <w:r>
-        <w:t xml:space="preserve"> covariate</w:t>
-      </w:r>
-      <w:commentRangeEnd w:id="10"/>
-      <w:r>
-        <w:rPr>
-          <w:rStyle w:val="CommentReference"/>
-        </w:rPr>
-        <w:commentReference w:id="10"/>
-      </w:r>
-      <w:r>
-        <w:t xml:space="preserve"> to account for increased shading</w:t>
-      </w:r>
-      <w:r>
-        <w:t xml:space="preserve">. </w:t>
-      </w:r>
-      <w:r>
-        <w:t>Variance partitioning identified most variation explained in this model by leaf age as shared with gap fraction (0.09). Leaf age made only a minor independent contribution to explained variance (0.03), while gap fraction explained a larger portion independently (0.19).</w:t>
-      </w:r>
-      <w:r>
-        <w:t xml:space="preserve"> Thus the change in light harvesting proteins can be mostly attributed to the effect of shading. </w:t>
-      </w:r>
-    </w:p>
-    <w:p>
-      <w:pPr>
-        <w:tabs>
-          <w:tab w:val="center" w:pos="4513"/>
-        </w:tabs>
-      </w:pPr>
-      <w:r>
         <w:t>Calvin cycle proteins were slightly more abundant (mean difference 2 %) in middle aged than old age leaves, although this difference was not significant (p = 0.58)</w:t>
       </w:r>
       <w:r>
-        <w:t xml:space="preserve"> (Fig. Xc)</w:t>
+        <w:t xml:space="preserve"> (Fig. </w:t>
+      </w:r>
+      <w:proofErr w:type="spellStart"/>
+      <w:proofErr w:type="gramStart"/>
+      <w:r>
+        <w:t>Xc</w:t>
+      </w:r>
+      <w:proofErr w:type="spellEnd"/>
+      <w:proofErr w:type="gramEnd"/>
+      <w:r>
+        <w:t>)</w:t>
       </w:r>
       <w:r>
         <w:t xml:space="preserve">. Old leaves contained significantly less Calvin cycle enzymes than middle leaves (mean difference 6.5 %, p = 0.003), and marginally less than new leaves (mean difference 4.7 %, p = 0.058). </w:t>
@@ -1170,6 +1716,7 @@
       <w:r>
         <w:rPr>
           <w:noProof/>
+          <w:lang w:eastAsia="en-AU"/>
         </w:rPr>
         <w:lastRenderedPageBreak/>
         <mc:AlternateContent>
@@ -1218,7 +1765,15 @@
                               </w:rPr>
                             </w:pPr>
                             <w:r>
-                              <w:t>Figure 2. Boxplots of a.) total protein abundance (measured as mass per area), b.) Photosystem protein proportional abundance, c.) Calvin cycle protein proportional abundance</w:t>
+                              <w:t xml:space="preserve">Figure 2. Boxplots of a.) </w:t>
+                            </w:r>
+                            <w:proofErr w:type="gramStart"/>
+                            <w:r>
+                              <w:t>total</w:t>
+                            </w:r>
+                            <w:proofErr w:type="gramEnd"/>
+                            <w:r>
+                              <w:t xml:space="preserve"> protein abundance (measured as mass per area), b.) Photosystem protein proportional abundance, c.) Calvin cycle protein proportional abundance</w:t>
                             </w:r>
                             <w:r>
                               <w:t>, across leaf age classes. Lower and upper hinges correspond to the first and third quartiles; whiskers extend from the hinges to the outermost value within 1.5 times the interquartile range. Points beyond whiskers are plotted here as outliers.</w:t>
@@ -1272,7 +1827,7 @@
           </mc:Fallback>
         </mc:AlternateContent>
       </w:r>
-      <w:commentRangeStart w:id="11"/>
+      <w:commentRangeStart w:id="10"/>
       <w:r>
         <w:rPr>
           <w:noProof/>
@@ -1328,12 +1883,12 @@
           </wp:anchor>
         </w:drawing>
       </w:r>
-      <w:commentRangeEnd w:id="11"/>
+      <w:commentRangeEnd w:id="10"/>
       <w:r>
         <w:rPr>
           <w:rStyle w:val="CommentReference"/>
         </w:rPr>
-        <w:commentReference w:id="11"/>
+        <w:commentReference w:id="10"/>
       </w:r>
     </w:p>
     <w:p>
@@ -1358,26 +1913,11 @@
       </w:r>
     </w:p>
     <w:p>
-      <w:pPr>
-        <w:rPr>
-          <w:b/>
-        </w:rPr>
-      </w:pPr>
-    </w:p>
-    <w:p>
-      <w:commentRangeStart w:id="12"/>
       <w:r>
         <w:rPr>
           <w:i/>
         </w:rPr>
         <w:t>Summary statistics and fractions of variation across scales of measurement</w:t>
-      </w:r>
-      <w:commentRangeEnd w:id="12"/>
-      <w:r>
-        <w:rPr>
-          <w:rStyle w:val="CommentReference"/>
-        </w:rPr>
-        <w:commentReference w:id="12"/>
       </w:r>
     </w:p>
     <w:p>
@@ -1409,6 +1949,9 @@
         <w:t>1</w:t>
       </w:r>
       <w:r>
+        <w:rPr>
+          <w:noProof/>
+        </w:rPr>
         <w:fldChar w:fldCharType="end"/>
       </w:r>
       <w:r>
@@ -1675,13 +2218,19 @@
         </w:tc>
       </w:tr>
     </w:tbl>
-    <w:commentRangeStart w:id="13"/>
+    <w:commentRangeStart w:id="11"/>
     <w:p>
       <w:r>
         <w:fldChar w:fldCharType="begin"/>
       </w:r>
       <w:r>
-        <w:instrText xml:space="preserve"> LINK Excel.SheetBinaryMacroEnabled.12 "C:\\Users\\James\\Desktop\\stuff\\PEPMOB\\D14\\docs\\manuscripts\\euc manuscript\\fractions of variation - CVs.csv" "fractions of variation - CVs!R10C1:R15C4" \a \f 5 \h  \* MERGEFORMAT </w:instrText>
+        <w:instrText xml:space="preserve"> LINK </w:instrText>
+      </w:r>
+      <w:r>
+        <w:instrText xml:space="preserve">Excel.SheetBinaryMacroEnabled.12 "C:\\Users\\James\\Desktop\\stuff\\PEPMOB\\D14\\docs\\manuscripts\\euc manuscript\\fractions of variation - CVs.csv" "fractions of variation - CVs!R10C1:R15C4" </w:instrText>
+      </w:r>
+      <w:r>
+        <w:instrText xml:space="preserve">\a \f 5 \h  \* MERGEFORMAT </w:instrText>
       </w:r>
       <w:r>
         <w:fldChar w:fldCharType="separate"/>
@@ -1692,14 +2241,19 @@
         <w:pStyle w:val="Caption"/>
         <w:keepNext/>
       </w:pPr>
+      <w:proofErr w:type="gramStart"/>
       <w:r>
         <w:t xml:space="preserve">Table </w:t>
       </w:r>
+      <w:proofErr w:type="gramEnd"/>
       <w:r>
         <w:fldChar w:fldCharType="begin"/>
       </w:r>
       <w:r>
-        <w:instrText xml:space="preserve"> SEQ Table \* ARABIC </w:instrText>
+        <w:instrText xml:space="preserve"> SEQ Table \*</w:instrText>
+      </w:r>
+      <w:r>
+        <w:instrText xml:space="preserve"> ARABIC </w:instrText>
       </w:r>
       <w:r>
         <w:fldChar w:fldCharType="separate"/>
@@ -1711,6 +2265,9 @@
         <w:t>2</w:t>
       </w:r>
       <w:r>
+        <w:rPr>
+          <w:noProof/>
+        </w:rPr>
         <w:fldChar w:fldCharType="end"/>
       </w:r>
       <w:r>
@@ -2147,12 +2704,12 @@
       <w:r>
         <w:fldChar w:fldCharType="end"/>
       </w:r>
-      <w:commentRangeEnd w:id="13"/>
+      <w:commentRangeEnd w:id="11"/>
       <w:r>
         <w:rPr>
           <w:rStyle w:val="CommentReference"/>
         </w:rPr>
-        <w:commentReference w:id="13"/>
+        <w:commentReference w:id="11"/>
       </w:r>
     </w:p>
     <w:p>
@@ -2161,6 +2718,7 @@
           <w:i/>
         </w:rPr>
       </w:pPr>
+      <w:commentRangeStart w:id="12"/>
       <w:r>
         <w:rPr>
           <w:i/>
@@ -2212,9 +2770,11 @@
                 <w:tab w:val="center" w:pos="4513"/>
               </w:tabs>
             </w:pPr>
+            <w:proofErr w:type="spellStart"/>
             <w:r>
               <w:t>prec</w:t>
             </w:r>
+            <w:proofErr w:type="spellEnd"/>
           </w:p>
         </w:tc>
         <w:tc>
@@ -2229,9 +2789,11 @@
                 <w:tab w:val="center" w:pos="4513"/>
               </w:tabs>
             </w:pPr>
+            <w:proofErr w:type="spellStart"/>
             <w:r>
               <w:t>pdmt</w:t>
             </w:r>
+            <w:proofErr w:type="spellEnd"/>
           </w:p>
         </w:tc>
         <w:tc>
@@ -2246,9 +2808,11 @@
                 <w:tab w:val="center" w:pos="4513"/>
               </w:tabs>
             </w:pPr>
+            <w:proofErr w:type="spellStart"/>
             <w:r>
               <w:t>tavg</w:t>
             </w:r>
+            <w:proofErr w:type="spellEnd"/>
           </w:p>
         </w:tc>
         <w:tc>
@@ -2302,9 +2866,11 @@
                 <w:tab w:val="center" w:pos="4513"/>
               </w:tabs>
             </w:pPr>
+            <w:proofErr w:type="spellStart"/>
             <w:r>
               <w:t>prec</w:t>
             </w:r>
+            <w:proofErr w:type="spellEnd"/>
           </w:p>
         </w:tc>
         <w:tc>
@@ -2409,9 +2975,11 @@
                 <w:tab w:val="center" w:pos="4513"/>
               </w:tabs>
             </w:pPr>
+            <w:proofErr w:type="spellStart"/>
             <w:r>
               <w:t>pdmt</w:t>
             </w:r>
+            <w:proofErr w:type="spellEnd"/>
           </w:p>
         </w:tc>
         <w:tc>
@@ -2516,9 +3084,11 @@
                 <w:tab w:val="center" w:pos="4513"/>
               </w:tabs>
             </w:pPr>
+            <w:proofErr w:type="spellStart"/>
             <w:r>
               <w:t>tavg</w:t>
             </w:r>
+            <w:proofErr w:type="spellEnd"/>
           </w:p>
         </w:tc>
         <w:tc>
@@ -2822,7 +3392,74 @@
         </w:tc>
       </w:tr>
     </w:tbl>
+    <w:commentRangeEnd w:id="12"/>
+    <w:p>
+      <w:r>
+        <w:rPr>
+          <w:rStyle w:val="CommentReference"/>
+        </w:rPr>
+        <w:commentReference w:id="12"/>
+      </w:r>
+    </w:p>
     <w:p/>
+    <w:p>
+      <w:commentRangeStart w:id="13"/>
+      <w:r>
+        <w:rPr>
+          <w:noProof/>
+          <w:lang w:eastAsia="en-AU"/>
+        </w:rPr>
+        <w:lastRenderedPageBreak/>
+        <w:drawing>
+          <wp:inline distT="0" distB="0" distL="0" distR="0" wp14:anchorId="5DC01EE7" wp14:editId="4428C76E">
+            <wp:extent cx="5731510" cy="1758370"/>
+            <wp:effectExtent l="0" t="0" r="2540" b="0"/>
+            <wp:docPr id="9" name="Picture 9"/>
+            <wp:cNvGraphicFramePr>
+              <a:graphicFrameLocks xmlns:a="http://schemas.openxmlformats.org/drawingml/2006/main" noChangeAspect="1"/>
+            </wp:cNvGraphicFramePr>
+            <a:graphic xmlns:a="http://schemas.openxmlformats.org/drawingml/2006/main">
+              <a:graphicData uri="http://schemas.openxmlformats.org/drawingml/2006/picture">
+                <pic:pic xmlns:pic="http://schemas.openxmlformats.org/drawingml/2006/picture">
+                  <pic:nvPicPr>
+                    <pic:cNvPr id="9" name="calv_vs_gap.png"/>
+                    <pic:cNvPicPr/>
+                  </pic:nvPicPr>
+                  <pic:blipFill>
+                    <a:blip r:embed="rId13" cstate="print">
+                      <a:extLst>
+                        <a:ext uri="{28A0092B-C50C-407E-A947-70E740481C1C}">
+                          <a14:useLocalDpi xmlns:a14="http://schemas.microsoft.com/office/drawing/2010/main" val="0"/>
+                        </a:ext>
+                      </a:extLst>
+                    </a:blip>
+                    <a:stretch>
+                      <a:fillRect/>
+                    </a:stretch>
+                  </pic:blipFill>
+                  <pic:spPr>
+                    <a:xfrm>
+                      <a:off x="0" y="0"/>
+                      <a:ext cx="5731510" cy="1758370"/>
+                    </a:xfrm>
+                    <a:prstGeom prst="rect">
+                      <a:avLst/>
+                    </a:prstGeom>
+                  </pic:spPr>
+                </pic:pic>
+              </a:graphicData>
+            </a:graphic>
+          </wp:inline>
+        </w:drawing>
+      </w:r>
+      <w:commentRangeEnd w:id="13"/>
+      <w:r>
+        <w:rPr>
+          <w:rStyle w:val="CommentReference"/>
+        </w:rPr>
+        <w:commentReference w:id="13"/>
+      </w:r>
+    </w:p>
     <w:sectPr>
       <w:pgSz w:w="11906" w:h="16838"/>
       <w:pgMar w:top="1440" w:right="1440" w:bottom="1440" w:left="1440" w:header="708" w:footer="708" w:gutter="0"/>
@@ -2835,7 +3472,7 @@
 
 <file path=word/comments.xml><?xml version="1.0" encoding="utf-8"?>
 <w:comments xmlns:wpc="http://schemas.microsoft.com/office/word/2010/wordprocessingCanvas" xmlns:mc="http://schemas.openxmlformats.org/markup-compatibility/2006" xmlns:o="urn:schemas-microsoft-com:office:office" xmlns:r="http://schemas.openxmlformats.org/officeDocument/2006/relationships" xmlns:m="http://schemas.openxmlformats.org/officeDocument/2006/math" xmlns:v="urn:schemas-microsoft-com:vml" xmlns:wp14="http://schemas.microsoft.com/office/word/2010/wordprocessingDrawing" xmlns:wp="http://schemas.openxmlformats.org/drawingml/2006/wordprocessingDrawing" xmlns:w10="urn:schemas-microsoft-com:office:word" xmlns:w="http://schemas.openxmlformats.org/wordprocessingml/2006/main" xmlns:w14="http://schemas.microsoft.com/office/word/2010/wordml" xmlns:w15="http://schemas.microsoft.com/office/word/2012/wordml" xmlns:wpg="http://schemas.microsoft.com/office/word/2010/wordprocessingGroup" xmlns:wpi="http://schemas.microsoft.com/office/word/2010/wordprocessingInk" xmlns:wne="http://schemas.microsoft.com/office/word/2006/wordml" xmlns:wps="http://schemas.microsoft.com/office/word/2010/wordprocessingShape" mc:Ignorable="w14 w15 wp14">
-  <w:comment w:id="0" w:author="Faculty of Science" w:date="2017-03-02T15:36:00Z" w:initials="FoS">
+  <w:comment w:id="1" w:author="Faculty of Science" w:date="2017-02-28T23:36:00Z" w:initials="FoS">
     <w:p>
       <w:pPr>
         <w:pStyle w:val="CommentText"/>
@@ -2846,24 +3483,21 @@
         </w:rPr>
         <w:annotationRef/>
       </w:r>
-      <w:r>
-        <w:t>Don’t show trendlines for non-significant models</w:t>
-      </w:r>
-    </w:p>
-  </w:comment>
-  <w:comment w:id="1" w:author="Faculty of Science" w:date="2017-02-28T23:36:00Z" w:initials="FoS">
-    <w:p>
-      <w:pPr>
-        <w:pStyle w:val="CommentText"/>
-      </w:pPr>
-      <w:r>
-        <w:rPr>
-          <w:rStyle w:val="CommentReference"/>
-        </w:rPr>
-        <w:annotationRef/>
-      </w:r>
-      <w:r>
-        <w:t>ylabs are wrong (mg/mm2, not proportional)</w:t>
+      <w:proofErr w:type="spellStart"/>
+      <w:proofErr w:type="gramStart"/>
+      <w:r>
+        <w:t>ylabs</w:t>
+      </w:r>
+      <w:proofErr w:type="spellEnd"/>
+      <w:proofErr w:type="gramEnd"/>
+      <w:r>
+        <w:t xml:space="preserve"> are </w:t>
+      </w:r>
+      <w:r>
+        <w:t>should be mg/m</w:t>
+      </w:r>
+      <w:r>
+        <w:t>2</w:t>
       </w:r>
     </w:p>
   </w:comment>
@@ -2878,8 +3512,13 @@
         </w:rPr>
         <w:annotationRef/>
       </w:r>
-      <w:r>
-        <w:t>how many? (4?)</w:t>
+      <w:proofErr w:type="gramStart"/>
+      <w:r>
+        <w:t>how</w:t>
+      </w:r>
+      <w:proofErr w:type="gramEnd"/>
+      <w:r>
+        <w:t xml:space="preserve"> many? (4?)</w:t>
       </w:r>
     </w:p>
   </w:comment>
@@ -2899,7 +3538,7 @@
       </w:r>
     </w:p>
   </w:comment>
-  <w:comment w:id="4" w:author="Faculty of Science" w:date="2017-02-28T20:54:00Z" w:initials="FoS">
+  <w:comment w:id="4" w:author="Faculty of Science" w:date="2017-02-28T21:20:00Z" w:initials="FoS">
     <w:p>
       <w:pPr>
         <w:pStyle w:val="CommentText"/>
@@ -2910,33 +3549,17 @@
         </w:rPr>
         <w:annotationRef/>
       </w:r>
-      <w:r>
-        <w:t>irradiance units (</w:t>
-      </w:r>
-      <w:r>
-        <w:t>MJ m</w:t>
-      </w:r>
-      <w:r>
-        <w:rPr>
-          <w:vertAlign w:val="superscript"/>
-        </w:rPr>
-        <w:t>-2</w:t>
-      </w:r>
-      <w:r>
-        <w:t xml:space="preserve"> yr</w:t>
-      </w:r>
-      <w:r>
-        <w:rPr>
-          <w:vertAlign w:val="superscript"/>
-        </w:rPr>
-        <w:t>-1</w:t>
-      </w:r>
-      <w:r>
-        <w:t>)</w:t>
+      <w:proofErr w:type="gramStart"/>
+      <w:r>
+        <w:t>how</w:t>
+      </w:r>
+      <w:proofErr w:type="gramEnd"/>
+      <w:r>
+        <w:t xml:space="preserve"> many? (4?)</w:t>
       </w:r>
     </w:p>
   </w:comment>
-  <w:comment w:id="5" w:author="Faculty of Science" w:date="2017-02-28T21:20:00Z" w:initials="FoS">
+  <w:comment w:id="5" w:author="Faculty of Science" w:date="2017-03-07T20:43:00Z" w:initials="FoS">
     <w:p>
       <w:pPr>
         <w:pStyle w:val="CommentText"/>
@@ -2948,11 +3571,35 @@
         <w:annotationRef/>
       </w:r>
       <w:r>
-        <w:t>how many? (4?)</w:t>
+        <w:t xml:space="preserve">Actually that would really be </w:t>
+      </w:r>
+      <w:proofErr w:type="spellStart"/>
+      <w:r>
+        <w:t>pwmt</w:t>
+      </w:r>
+      <w:proofErr w:type="spellEnd"/>
+      <w:r>
+        <w:t xml:space="preserve"> – so if plants are growing the most in the wettest month of the dry sites, they’d have the highest amount of </w:t>
+      </w:r>
+      <w:proofErr w:type="spellStart"/>
+      <w:r>
+        <w:t>calv</w:t>
+      </w:r>
+      <w:proofErr w:type="spellEnd"/>
+      <w:r>
+        <w:t xml:space="preserve"> enzymes. During </w:t>
+      </w:r>
+      <w:proofErr w:type="spellStart"/>
+      <w:r>
+        <w:t>dmt</w:t>
+      </w:r>
+      <w:proofErr w:type="spellEnd"/>
+      <w:r>
+        <w:t>, they should just be dormant, right?</w:t>
       </w:r>
     </w:p>
   </w:comment>
-  <w:comment w:id="6" w:author="Faculty of Science" w:date="2017-03-02T18:08:00Z" w:initials="FoS">
+  <w:comment w:id="6" w:author="Faculty of Science" w:date="2017-02-28T21:20:00Z" w:initials="FoS">
     <w:p>
       <w:pPr>
         <w:pStyle w:val="CommentText"/>
@@ -2963,14 +3610,17 @@
         </w:rPr>
         <w:annotationRef/>
       </w:r>
-      <w:r>
-        <w:t>this is light reactions…</w:t>
-      </w:r>
-      <w:bookmarkStart w:id="7" w:name="_GoBack"/>
-      <w:bookmarkEnd w:id="7"/>
+      <w:proofErr w:type="gramStart"/>
+      <w:r>
+        <w:t>how</w:t>
+      </w:r>
+      <w:proofErr w:type="gramEnd"/>
+      <w:r>
+        <w:t xml:space="preserve"> many? (4?)</w:t>
+      </w:r>
     </w:p>
   </w:comment>
-  <w:comment w:id="8" w:author="Faculty of Science" w:date="2017-03-02T16:13:00Z" w:initials="FoS">
+  <w:comment w:id="7" w:author="Faculty of Science" w:date="2017-03-02T16:13:00Z" w:initials="FoS">
     <w:p>
       <w:pPr>
         <w:pStyle w:val="CommentText"/>
@@ -2981,12 +3631,17 @@
         </w:rPr>
         <w:annotationRef/>
       </w:r>
-      <w:r>
-        <w:t>units! Mg/m2</w:t>
+      <w:proofErr w:type="gramStart"/>
+      <w:r>
+        <w:t>should</w:t>
+      </w:r>
+      <w:proofErr w:type="gramEnd"/>
+      <w:r>
+        <w:t xml:space="preserve"> put legend at bottom as it is distracting</w:t>
       </w:r>
     </w:p>
   </w:comment>
-  <w:comment w:id="9" w:author="Faculty of Science" w:date="2017-02-22T17:48:00Z" w:initials="FoS">
+  <w:comment w:id="8" w:author="Faculty of Science" w:date="2017-02-22T17:48:00Z" w:initials="FoS">
     <w:p>
       <w:pPr>
         <w:pStyle w:val="CommentText"/>
@@ -2997,12 +3652,19 @@
         </w:rPr>
         <w:annotationRef/>
       </w:r>
-      <w:r>
-        <w:t>df’s?</w:t>
+      <w:proofErr w:type="spellStart"/>
+      <w:proofErr w:type="gramStart"/>
+      <w:r>
+        <w:t>df’s</w:t>
+      </w:r>
+      <w:proofErr w:type="spellEnd"/>
+      <w:proofErr w:type="gramEnd"/>
+      <w:r>
+        <w:t>?</w:t>
       </w:r>
     </w:p>
   </w:comment>
-  <w:comment w:id="10" w:author="Faculty of Science" w:date="2017-02-22T17:50:00Z" w:initials="FoS">
+  <w:comment w:id="9" w:author="Faculty of Science" w:date="2017-02-22T17:50:00Z" w:initials="FoS">
     <w:p>
       <w:pPr>
         <w:pStyle w:val="CommentText"/>
@@ -3013,12 +3675,17 @@
         </w:rPr>
         <w:annotationRef/>
       </w:r>
-      <w:r>
-        <w:t>not sure how to report</w:t>
+      <w:proofErr w:type="gramStart"/>
+      <w:r>
+        <w:t>not</w:t>
+      </w:r>
+      <w:proofErr w:type="gramEnd"/>
+      <w:r>
+        <w:t xml:space="preserve"> sure how to report</w:t>
       </w:r>
     </w:p>
   </w:comment>
-  <w:comment w:id="11" w:author="Faculty of Science" w:date="2017-03-01T00:05:00Z" w:initials="FoS">
+  <w:comment w:id="10" w:author="Faculty of Science" w:date="2017-03-01T00:05:00Z" w:initials="FoS">
     <w:p>
       <w:pPr>
         <w:pStyle w:val="CommentText"/>
@@ -3034,7 +3701,7 @@
       </w:r>
     </w:p>
   </w:comment>
-  <w:comment w:id="12" w:author="Faculty of Science" w:date="2017-02-28T23:38:00Z" w:initials="FoS">
+  <w:comment w:id="11" w:author="Faculty of Science" w:date="2017-02-28T23:42:00Z" w:initials="FoS">
     <w:p>
       <w:pPr>
         <w:pStyle w:val="CommentText"/>
@@ -3046,11 +3713,11 @@
         <w:annotationRef/>
       </w:r>
       <w:r>
-        <w:t>Where to put this? Here or at the bottom…</w:t>
+        <w:t>Terminology needs work</w:t>
       </w:r>
     </w:p>
   </w:comment>
-  <w:comment w:id="13" w:author="Faculty of Science" w:date="2017-02-28T23:42:00Z" w:initials="FoS">
+  <w:comment w:id="12" w:author="Faculty of Science" w:date="2017-03-07T20:42:00Z" w:initials="FoS">
     <w:p>
       <w:pPr>
         <w:pStyle w:val="CommentText"/>
@@ -3062,7 +3729,28 @@
         <w:annotationRef/>
       </w:r>
       <w:r>
-        <w:t>Terminology needs work</w:t>
+        <w:t xml:space="preserve">Need to add </w:t>
+      </w:r>
+      <w:proofErr w:type="spellStart"/>
+      <w:r>
+        <w:t>pwmt</w:t>
+      </w:r>
+      <w:proofErr w:type="spellEnd"/>
+    </w:p>
+  </w:comment>
+  <w:comment w:id="13" w:author="Faculty of Science" w:date="2017-03-07T21:43:00Z" w:initials="FoS">
+    <w:p>
+      <w:pPr>
+        <w:pStyle w:val="CommentText"/>
+      </w:pPr>
+      <w:r>
+        <w:rPr>
+          <w:rStyle w:val="CommentReference"/>
+        </w:rPr>
+        <w:annotationRef/>
+      </w:r>
+      <w:r>
+        <w:t>Include somewhere?</w:t>
       </w:r>
     </w:p>
   </w:comment>
@@ -3071,19 +3759,19 @@
 
 <file path=word/commentsExtended.xml><?xml version="1.0" encoding="utf-8"?>
 <w15:commentsEx xmlns:wpc="http://schemas.microsoft.com/office/word/2010/wordprocessingCanvas" xmlns:mc="http://schemas.openxmlformats.org/markup-compatibility/2006" xmlns:o="urn:schemas-microsoft-com:office:office" xmlns:r="http://schemas.openxmlformats.org/officeDocument/2006/relationships" xmlns:m="http://schemas.openxmlformats.org/officeDocument/2006/math" xmlns:v="urn:schemas-microsoft-com:vml" xmlns:wp14="http://schemas.microsoft.com/office/word/2010/wordprocessingDrawing" xmlns:wp="http://schemas.openxmlformats.org/drawingml/2006/wordprocessingDrawing" xmlns:w10="urn:schemas-microsoft-com:office:word" xmlns:w="http://schemas.openxmlformats.org/wordprocessingml/2006/main" xmlns:w14="http://schemas.microsoft.com/office/word/2010/wordml" xmlns:w15="http://schemas.microsoft.com/office/word/2012/wordml" xmlns:wpg="http://schemas.microsoft.com/office/word/2010/wordprocessingGroup" xmlns:wpi="http://schemas.microsoft.com/office/word/2010/wordprocessingInk" xmlns:wne="http://schemas.microsoft.com/office/word/2006/wordml" xmlns:wps="http://schemas.microsoft.com/office/word/2010/wordprocessingShape" mc:Ignorable="w14 w15 wp14">
-  <w15:commentEx w15:paraId="6EBDEA5C" w15:done="0"/>
   <w15:commentEx w15:paraId="06D4C4E2" w15:done="0"/>
   <w15:commentEx w15:paraId="2B91D683" w15:done="0"/>
   <w15:commentEx w15:paraId="70F49329" w15:done="0"/>
-  <w15:commentEx w15:paraId="64D90521" w15:done="0"/>
-  <w15:commentEx w15:paraId="0CD636D6" w15:done="0"/>
-  <w15:commentEx w15:paraId="1C222940" w15:done="0"/>
+  <w15:commentEx w15:paraId="1909081A" w15:done="0"/>
+  <w15:commentEx w15:paraId="22427789" w15:done="0"/>
+  <w15:commentEx w15:paraId="3888980D" w15:done="0"/>
   <w15:commentEx w15:paraId="0D783B58" w15:done="0"/>
   <w15:commentEx w15:paraId="56ACB14D" w15:done="0"/>
   <w15:commentEx w15:paraId="2106F041" w15:done="0"/>
   <w15:commentEx w15:paraId="5E269A0C" w15:done="0"/>
-  <w15:commentEx w15:paraId="4CC48E7A" w15:done="0"/>
   <w15:commentEx w15:paraId="2B9AB77D" w15:done="0"/>
+  <w15:commentEx w15:paraId="1144A057" w15:done="0"/>
+  <w15:commentEx w15:paraId="322AE354" w15:done="0"/>
 </w15:commentsEx>
 </file>
 
@@ -4167,7 +4855,7 @@
 </file>
 
 <file path=customXml/itemProps1.xml><?xml version="1.0" encoding="utf-8"?>
-<ds:datastoreItem xmlns:ds="http://schemas.openxmlformats.org/officeDocument/2006/customXml" ds:itemID="{77604A8A-515F-4B55-9731-059A3CED428A}">
+<ds:datastoreItem xmlns:ds="http://schemas.openxmlformats.org/officeDocument/2006/customXml" ds:itemID="{EAFE9238-4F31-42D0-BA44-4D0A5C767E66}">
   <ds:schemaRefs>
     <ds:schemaRef ds:uri="http://schemas.openxmlformats.org/officeDocument/2006/bibliography"/>
   </ds:schemaRefs>

</xml_diff>